<commit_message>
Added more programs related to 'functions
</commit_message>
<xml_diff>
--- a/Programming exercises.docx
+++ b/Programming exercises.docx
@@ -26,14 +26,15 @@
         <w:tblLook w:val="04A0" w:firstRow="1" w:lastRow="0" w:firstColumn="1" w:lastColumn="0" w:noHBand="0" w:noVBand="1"/>
       </w:tblPr>
       <w:tblGrid>
-        <w:gridCol w:w="3192"/>
-        <w:gridCol w:w="3192"/>
-        <w:gridCol w:w="3192"/>
+        <w:gridCol w:w="1458"/>
+        <w:gridCol w:w="1440"/>
+        <w:gridCol w:w="1350"/>
+        <w:gridCol w:w="5328"/>
       </w:tblGrid>
       <w:tr>
         <w:tc>
           <w:tcPr>
-            <w:tcW w:w="3192" w:type="dxa"/>
+            <w:tcW w:w="1458" w:type="dxa"/>
           </w:tcPr>
           <w:p>
             <w:pPr>
@@ -45,13 +46,19 @@
               <w:rPr>
                 <w:b/>
               </w:rPr>
-              <w:t>Version Number</w:t>
+              <w:t>Ver.</w:t>
+            </w:r>
+            <w:r>
+              <w:rPr>
+                <w:b/>
+              </w:rPr>
+              <w:t xml:space="preserve"> Number</w:t>
             </w:r>
           </w:p>
         </w:tc>
         <w:tc>
           <w:tcPr>
-            <w:tcW w:w="3192" w:type="dxa"/>
+            <w:tcW w:w="1440" w:type="dxa"/>
           </w:tcPr>
           <w:p>
             <w:pPr>
@@ -69,7 +76,7 @@
         </w:tc>
         <w:tc>
           <w:tcPr>
-            <w:tcW w:w="3192" w:type="dxa"/>
+            <w:tcW w:w="1350" w:type="dxa"/>
           </w:tcPr>
           <w:p>
             <w:pPr>
@@ -85,11 +92,29 @@
             </w:r>
           </w:p>
         </w:tc>
+        <w:tc>
+          <w:tcPr>
+            <w:tcW w:w="5328" w:type="dxa"/>
+          </w:tcPr>
+          <w:p>
+            <w:pPr>
+              <w:rPr>
+                <w:b/>
+              </w:rPr>
+            </w:pPr>
+            <w:r>
+              <w:rPr>
+                <w:b/>
+              </w:rPr>
+              <w:t>Changes</w:t>
+            </w:r>
+          </w:p>
+        </w:tc>
       </w:tr>
       <w:tr>
         <w:tc>
           <w:tcPr>
-            <w:tcW w:w="3192" w:type="dxa"/>
+            <w:tcW w:w="1458" w:type="dxa"/>
           </w:tcPr>
           <w:p>
             <w:r>
@@ -99,7 +124,7 @@
         </w:tc>
         <w:tc>
           <w:tcPr>
-            <w:tcW w:w="3192" w:type="dxa"/>
+            <w:tcW w:w="1440" w:type="dxa"/>
           </w:tcPr>
           <w:p>
             <w:r>
@@ -109,7 +134,7 @@
         </w:tc>
         <w:tc>
           <w:tcPr>
-            <w:tcW w:w="3192" w:type="dxa"/>
+            <w:tcW w:w="1350" w:type="dxa"/>
           </w:tcPr>
           <w:p>
             <w:r>
@@ -117,25 +142,59 @@
             </w:r>
           </w:p>
         </w:tc>
+        <w:tc>
+          <w:tcPr>
+            <w:tcW w:w="5328" w:type="dxa"/>
+          </w:tcPr>
+          <w:p/>
+        </w:tc>
       </w:tr>
       <w:tr>
         <w:tc>
           <w:tcPr>
-            <w:tcW w:w="3192" w:type="dxa"/>
+            <w:tcW w:w="1458" w:type="dxa"/>
           </w:tcPr>
-          <w:p/>
+          <w:p>
+            <w:r>
+              <w:t>1.</w:t>
+            </w:r>
+            <w:r>
+              <w:t>1</w:t>
+            </w:r>
+          </w:p>
         </w:tc>
         <w:tc>
           <w:tcPr>
-            <w:tcW w:w="3192" w:type="dxa"/>
+            <w:tcW w:w="1440" w:type="dxa"/>
           </w:tcPr>
-          <w:p/>
+          <w:p>
+            <w:r>
+              <w:t>30</w:t>
+            </w:r>
+            <w:r>
+              <w:t>-Jan-14</w:t>
+            </w:r>
+          </w:p>
         </w:tc>
         <w:tc>
           <w:tcPr>
-            <w:tcW w:w="3192" w:type="dxa"/>
+            <w:tcW w:w="1350" w:type="dxa"/>
           </w:tcPr>
-          <w:p/>
+          <w:p>
+            <w:r>
+              <w:t>Bilal Shahzad</w:t>
+            </w:r>
+          </w:p>
+        </w:tc>
+        <w:tc>
+          <w:tcPr>
+            <w:tcW w:w="5328" w:type="dxa"/>
+          </w:tcPr>
+          <w:p>
+            <w:r>
+              <w:t>Questions for ‘functions’ practice are added</w:t>
+            </w:r>
+          </w:p>
         </w:tc>
       </w:tr>
     </w:tbl>
@@ -425,8 +484,6 @@
         </w:rPr>
         <w:t>. Assign some initial value to it and then display the result on screen.</w:t>
       </w:r>
-      <w:bookmarkStart w:id="0" w:name="_GoBack"/>
-      <w:bookmarkEnd w:id="0"/>
     </w:p>
     <w:p>
       <w:pPr>
@@ -703,6 +760,16 @@
       <w:r>
         <w:rPr>
           <w:rFonts w:ascii="Times New Roman" w:eastAsia="Times New Roman" w:hAnsi="Times New Roman" w:cs="Times New Roman"/>
+          <w:color w:val="FF0000"/>
+          <w:sz w:val="28"/>
+          <w:szCs w:val="28"/>
+          <w:highlight w:val="green"/>
+        </w:rPr>
+        <w:t>[Loops]</w:t>
+      </w:r>
+      <w:r>
+        <w:rPr>
+          <w:rFonts w:ascii="Times New Roman" w:eastAsia="Times New Roman" w:hAnsi="Times New Roman" w:cs="Times New Roman"/>
           <w:color w:val="00B050"/>
           <w:sz w:val="28"/>
           <w:szCs w:val="28"/>
@@ -727,11 +794,41 @@
       <w:r>
         <w:rPr>
           <w:rFonts w:ascii="Times New Roman" w:eastAsia="Times New Roman" w:hAnsi="Times New Roman" w:cs="Times New Roman"/>
+          <w:color w:val="FF0000"/>
+          <w:sz w:val="28"/>
+          <w:szCs w:val="28"/>
+          <w:highlight w:val="green"/>
+        </w:rPr>
+        <w:t>[Loops]</w:t>
+      </w:r>
+      <w:r>
+        <w:rPr>
+          <w:rFonts w:ascii="Times New Roman" w:eastAsia="Times New Roman" w:hAnsi="Times New Roman" w:cs="Times New Roman"/>
+          <w:color w:val="FF0000"/>
+          <w:sz w:val="28"/>
+          <w:szCs w:val="28"/>
+        </w:rPr>
+        <w:t xml:space="preserve"> </w:t>
+      </w:r>
+      <w:r>
+        <w:rPr>
+          <w:rFonts w:ascii="Times New Roman" w:eastAsia="Times New Roman" w:hAnsi="Times New Roman" w:cs="Times New Roman"/>
           <w:color w:val="00B050"/>
           <w:sz w:val="28"/>
           <w:szCs w:val="28"/>
         </w:rPr>
-        <w:t>Write a program which will take a number from user and will print its table on the screen till 10. (</w:t>
+        <w:t xml:space="preserve">Write a program which will take a number from user and will print its table on the screen till </w:t>
+      </w:r>
+      <w:bookmarkStart w:id="0" w:name="_GoBack"/>
+      <w:bookmarkEnd w:id="0"/>
+      <w:r>
+        <w:rPr>
+          <w:rFonts w:ascii="Times New Roman" w:eastAsia="Times New Roman" w:hAnsi="Times New Roman" w:cs="Times New Roman"/>
+          <w:color w:val="00B050"/>
+          <w:sz w:val="28"/>
+          <w:szCs w:val="28"/>
+        </w:rPr>
+        <w:t>10. (</w:t>
       </w:r>
       <w:r>
         <w:rPr>
@@ -769,6 +866,25 @@
       <w:r>
         <w:rPr>
           <w:rFonts w:ascii="Times New Roman" w:eastAsia="Times New Roman" w:hAnsi="Times New Roman" w:cs="Times New Roman"/>
+          <w:color w:val="FF0000"/>
+          <w:sz w:val="28"/>
+          <w:szCs w:val="28"/>
+          <w:highlight w:val="green"/>
+        </w:rPr>
+        <w:t>[Loops]</w:t>
+      </w:r>
+      <w:r>
+        <w:rPr>
+          <w:rFonts w:ascii="Times New Roman" w:eastAsia="Times New Roman" w:hAnsi="Times New Roman" w:cs="Times New Roman"/>
+          <w:color w:val="FF0000"/>
+          <w:sz w:val="28"/>
+          <w:szCs w:val="28"/>
+        </w:rPr>
+        <w:t xml:space="preserve"> </w:t>
+      </w:r>
+      <w:r>
+        <w:rPr>
+          <w:rFonts w:ascii="Times New Roman" w:eastAsia="Times New Roman" w:hAnsi="Times New Roman" w:cs="Times New Roman"/>
           <w:color w:val="00B050"/>
           <w:sz w:val="28"/>
           <w:szCs w:val="28"/>
@@ -811,11 +927,30 @@
       <w:r>
         <w:rPr>
           <w:rFonts w:ascii="Times New Roman" w:eastAsia="Times New Roman" w:hAnsi="Times New Roman" w:cs="Times New Roman"/>
+          <w:color w:val="FF0000"/>
+          <w:sz w:val="28"/>
+          <w:szCs w:val="28"/>
+          <w:highlight w:val="green"/>
+        </w:rPr>
+        <w:lastRenderedPageBreak/>
+        <w:t>[Loops]</w:t>
+      </w:r>
+      <w:r>
+        <w:rPr>
+          <w:rFonts w:ascii="Times New Roman" w:eastAsia="Times New Roman" w:hAnsi="Times New Roman" w:cs="Times New Roman"/>
+          <w:color w:val="FF0000"/>
+          <w:sz w:val="28"/>
+          <w:szCs w:val="28"/>
+        </w:rPr>
+        <w:t xml:space="preserve"> </w:t>
+      </w:r>
+      <w:r>
+        <w:rPr>
+          <w:rFonts w:ascii="Times New Roman" w:eastAsia="Times New Roman" w:hAnsi="Times New Roman" w:cs="Times New Roman"/>
           <w:color w:val="00B050"/>
           <w:sz w:val="28"/>
           <w:szCs w:val="28"/>
         </w:rPr>
-        <w:lastRenderedPageBreak/>
         <w:t>Write a program which will display count of numbers which are divisible by 3, divisible by 5, divisible by 3 &amp; 5. Range of number</w:t>
       </w:r>
       <w:r>
@@ -854,6 +989,25 @@
       <w:r>
         <w:rPr>
           <w:rFonts w:ascii="Times New Roman" w:eastAsia="Times New Roman" w:hAnsi="Times New Roman" w:cs="Times New Roman"/>
+          <w:color w:val="FF0000"/>
+          <w:sz w:val="28"/>
+          <w:szCs w:val="28"/>
+          <w:highlight w:val="green"/>
+        </w:rPr>
+        <w:t>[Loops]</w:t>
+      </w:r>
+      <w:r>
+        <w:rPr>
+          <w:rFonts w:ascii="Times New Roman" w:eastAsia="Times New Roman" w:hAnsi="Times New Roman" w:cs="Times New Roman"/>
+          <w:color w:val="FF0000"/>
+          <w:sz w:val="28"/>
+          <w:szCs w:val="28"/>
+        </w:rPr>
+        <w:t xml:space="preserve"> </w:t>
+      </w:r>
+      <w:r>
+        <w:rPr>
+          <w:rFonts w:ascii="Times New Roman" w:eastAsia="Times New Roman" w:hAnsi="Times New Roman" w:cs="Times New Roman"/>
           <w:color w:val="00B050"/>
           <w:sz w:val="28"/>
           <w:szCs w:val="28"/>
@@ -878,6 +1032,25 @@
       <w:r>
         <w:rPr>
           <w:rFonts w:ascii="Times New Roman" w:eastAsia="Times New Roman" w:hAnsi="Times New Roman" w:cs="Times New Roman"/>
+          <w:color w:val="FF0000"/>
+          <w:sz w:val="28"/>
+          <w:szCs w:val="28"/>
+          <w:highlight w:val="green"/>
+        </w:rPr>
+        <w:t>[Loops]</w:t>
+      </w:r>
+      <w:r>
+        <w:rPr>
+          <w:rFonts w:ascii="Times New Roman" w:eastAsia="Times New Roman" w:hAnsi="Times New Roman" w:cs="Times New Roman"/>
+          <w:color w:val="FF0000"/>
+          <w:sz w:val="28"/>
+          <w:szCs w:val="28"/>
+        </w:rPr>
+        <w:t xml:space="preserve"> </w:t>
+      </w:r>
+      <w:r>
+        <w:rPr>
+          <w:rFonts w:ascii="Times New Roman" w:eastAsia="Times New Roman" w:hAnsi="Times New Roman" w:cs="Times New Roman"/>
           <w:color w:val="00B050"/>
           <w:sz w:val="28"/>
           <w:szCs w:val="28"/>
@@ -902,6 +1075,25 @@
       <w:r>
         <w:rPr>
           <w:rFonts w:ascii="Times New Roman" w:eastAsia="Times New Roman" w:hAnsi="Times New Roman" w:cs="Times New Roman"/>
+          <w:color w:val="FF0000"/>
+          <w:sz w:val="28"/>
+          <w:szCs w:val="28"/>
+          <w:highlight w:val="green"/>
+        </w:rPr>
+        <w:t>[Loops]</w:t>
+      </w:r>
+      <w:r>
+        <w:rPr>
+          <w:rFonts w:ascii="Times New Roman" w:eastAsia="Times New Roman" w:hAnsi="Times New Roman" w:cs="Times New Roman"/>
+          <w:color w:val="FF0000"/>
+          <w:sz w:val="28"/>
+          <w:szCs w:val="28"/>
+        </w:rPr>
+        <w:t xml:space="preserve"> </w:t>
+      </w:r>
+      <w:r>
+        <w:rPr>
+          <w:rFonts w:ascii="Times New Roman" w:eastAsia="Times New Roman" w:hAnsi="Times New Roman" w:cs="Times New Roman"/>
           <w:color w:val="00B050"/>
           <w:sz w:val="28"/>
           <w:szCs w:val="28"/>
@@ -926,6 +1118,25 @@
       <w:r>
         <w:rPr>
           <w:rFonts w:ascii="Times New Roman" w:eastAsia="Times New Roman" w:hAnsi="Times New Roman" w:cs="Times New Roman"/>
+          <w:color w:val="FF0000"/>
+          <w:sz w:val="28"/>
+          <w:szCs w:val="28"/>
+          <w:highlight w:val="green"/>
+        </w:rPr>
+        <w:t>[Loops]</w:t>
+      </w:r>
+      <w:r>
+        <w:rPr>
+          <w:rFonts w:ascii="Times New Roman" w:eastAsia="Times New Roman" w:hAnsi="Times New Roman" w:cs="Times New Roman"/>
+          <w:color w:val="FF0000"/>
+          <w:sz w:val="28"/>
+          <w:szCs w:val="28"/>
+        </w:rPr>
+        <w:t xml:space="preserve"> </w:t>
+      </w:r>
+      <w:r>
+        <w:rPr>
+          <w:rFonts w:ascii="Times New Roman" w:eastAsia="Times New Roman" w:hAnsi="Times New Roman" w:cs="Times New Roman"/>
           <w:color w:val="00B050"/>
           <w:sz w:val="28"/>
           <w:szCs w:val="28"/>
@@ -950,6 +1161,25 @@
       <w:r>
         <w:rPr>
           <w:rFonts w:ascii="Times New Roman" w:eastAsia="Times New Roman" w:hAnsi="Times New Roman" w:cs="Times New Roman"/>
+          <w:color w:val="FF0000"/>
+          <w:sz w:val="28"/>
+          <w:szCs w:val="28"/>
+          <w:highlight w:val="green"/>
+        </w:rPr>
+        <w:t>[Loops]</w:t>
+      </w:r>
+      <w:r>
+        <w:rPr>
+          <w:rFonts w:ascii="Times New Roman" w:eastAsia="Times New Roman" w:hAnsi="Times New Roman" w:cs="Times New Roman"/>
+          <w:color w:val="FF0000"/>
+          <w:sz w:val="28"/>
+          <w:szCs w:val="28"/>
+        </w:rPr>
+        <w:t xml:space="preserve"> </w:t>
+      </w:r>
+      <w:r>
+        <w:rPr>
+          <w:rFonts w:ascii="Times New Roman" w:eastAsia="Times New Roman" w:hAnsi="Times New Roman" w:cs="Times New Roman"/>
           <w:color w:val="00B050"/>
           <w:sz w:val="28"/>
           <w:szCs w:val="28"/>
@@ -971,6 +1201,45 @@
           <w:szCs w:val="28"/>
         </w:rPr>
       </w:pPr>
+      <w:r>
+        <w:rPr>
+          <w:rFonts w:ascii="Times New Roman" w:eastAsia="Times New Roman" w:hAnsi="Times New Roman" w:cs="Times New Roman"/>
+          <w:color w:val="FF0000"/>
+          <w:sz w:val="28"/>
+          <w:szCs w:val="28"/>
+          <w:highlight w:val="green"/>
+        </w:rPr>
+        <w:t>[</w:t>
+      </w:r>
+      <w:r>
+        <w:rPr>
+          <w:rFonts w:ascii="Times New Roman" w:eastAsia="Times New Roman" w:hAnsi="Times New Roman" w:cs="Times New Roman"/>
+          <w:color w:val="FF0000"/>
+          <w:sz w:val="28"/>
+          <w:szCs w:val="28"/>
+          <w:highlight w:val="green"/>
+        </w:rPr>
+        <w:t>Loops</w:t>
+      </w:r>
+      <w:r>
+        <w:rPr>
+          <w:rFonts w:ascii="Times New Roman" w:eastAsia="Times New Roman" w:hAnsi="Times New Roman" w:cs="Times New Roman"/>
+          <w:color w:val="FF0000"/>
+          <w:sz w:val="28"/>
+          <w:szCs w:val="28"/>
+          <w:highlight w:val="green"/>
+        </w:rPr>
+        <w:t>]</w:t>
+      </w:r>
+      <w:r>
+        <w:rPr>
+          <w:rFonts w:ascii="Times New Roman" w:eastAsia="Times New Roman" w:hAnsi="Times New Roman" w:cs="Times New Roman"/>
+          <w:color w:val="FF0000"/>
+          <w:sz w:val="28"/>
+          <w:szCs w:val="28"/>
+        </w:rPr>
+        <w:t xml:space="preserve"> </w:t>
+      </w:r>
       <w:r>
         <w:rPr>
           <w:rFonts w:ascii="Times New Roman" w:eastAsia="Times New Roman" w:hAnsi="Times New Roman" w:cs="Times New Roman"/>
@@ -1415,6 +1684,25 @@
     </w:p>
     <w:p>
       <w:pPr>
+        <w:rPr>
+          <w:rFonts w:ascii="Times New Roman" w:eastAsia="Times New Roman" w:hAnsi="Times New Roman" w:cs="Times New Roman"/>
+          <w:color w:val="FF0000"/>
+          <w:sz w:val="28"/>
+          <w:szCs w:val="28"/>
+        </w:rPr>
+      </w:pPr>
+      <w:r>
+        <w:rPr>
+          <w:rFonts w:ascii="Times New Roman" w:eastAsia="Times New Roman" w:hAnsi="Times New Roman" w:cs="Times New Roman"/>
+          <w:color w:val="FF0000"/>
+          <w:sz w:val="28"/>
+          <w:szCs w:val="28"/>
+        </w:rPr>
+        <w:br w:type="page"/>
+      </w:r>
+    </w:p>
+    <w:p>
+      <w:pPr>
         <w:pStyle w:val="ListParagraph"/>
         <w:numPr>
           <w:ilvl w:val="0"/>
@@ -1433,8 +1721,10 @@
           <w:color w:val="FF0000"/>
           <w:sz w:val="28"/>
           <w:szCs w:val="28"/>
-        </w:rPr>
-        <w:t xml:space="preserve">Write a function to calculate if a number is </w:t>
+          <w:highlight w:val="yellow"/>
+        </w:rPr>
+        <w:lastRenderedPageBreak/>
+        <w:t>[Miscellaneous]</w:t>
       </w:r>
       <w:r>
         <w:rPr>
@@ -1443,7 +1733,7 @@
           <w:sz w:val="28"/>
           <w:szCs w:val="28"/>
         </w:rPr>
-        <w:t xml:space="preserve">a </w:t>
+        <w:t xml:space="preserve"> </w:t>
       </w:r>
       <w:r>
         <w:rPr>
@@ -1452,354 +1742,6 @@
           <w:sz w:val="28"/>
           <w:szCs w:val="28"/>
         </w:rPr>
-        <w:t>prime</w:t>
-      </w:r>
-      <w:r>
-        <w:rPr>
-          <w:rFonts w:ascii="Times New Roman" w:eastAsia="Times New Roman" w:hAnsi="Times New Roman" w:cs="Times New Roman"/>
-          <w:color w:val="FF0000"/>
-          <w:sz w:val="28"/>
-          <w:szCs w:val="28"/>
-        </w:rPr>
-        <w:t xml:space="preserve"> or not</w:t>
-      </w:r>
-      <w:r>
-        <w:rPr>
-          <w:rFonts w:ascii="Times New Roman" w:eastAsia="Times New Roman" w:hAnsi="Times New Roman" w:cs="Times New Roman"/>
-          <w:color w:val="FF0000"/>
-          <w:sz w:val="28"/>
-          <w:szCs w:val="28"/>
-        </w:rPr>
-        <w:t>. Return 1 if it is prime and 0 if it is not a prime.</w:t>
-      </w:r>
-    </w:p>
-    <w:p>
-      <w:pPr>
-        <w:pStyle w:val="ListParagraph"/>
-        <w:numPr>
-          <w:ilvl w:val="0"/>
-          <w:numId w:val="1"/>
-        </w:numPr>
-        <w:rPr>
-          <w:rFonts w:ascii="Times New Roman" w:eastAsia="Times New Roman" w:hAnsi="Times New Roman" w:cs="Times New Roman"/>
-          <w:color w:val="FF0000"/>
-          <w:sz w:val="28"/>
-          <w:szCs w:val="28"/>
-        </w:rPr>
-      </w:pPr>
-      <w:r>
-        <w:rPr>
-          <w:rFonts w:ascii="Times New Roman" w:eastAsia="Times New Roman" w:hAnsi="Times New Roman" w:cs="Times New Roman"/>
-          <w:color w:val="FF0000"/>
-          <w:sz w:val="28"/>
-          <w:szCs w:val="28"/>
-        </w:rPr>
-        <w:t>Write a function to determine the number of prime numbers below n.</w:t>
-      </w:r>
-    </w:p>
-    <w:p>
-      <w:pPr>
-        <w:pStyle w:val="ListParagraph"/>
-        <w:numPr>
-          <w:ilvl w:val="0"/>
-          <w:numId w:val="1"/>
-        </w:numPr>
-        <w:rPr>
-          <w:rFonts w:ascii="Times New Roman" w:eastAsia="Times New Roman" w:hAnsi="Times New Roman" w:cs="Times New Roman"/>
-          <w:color w:val="FF0000"/>
-          <w:sz w:val="28"/>
-          <w:szCs w:val="28"/>
-        </w:rPr>
-      </w:pPr>
-      <w:r>
-        <w:rPr>
-          <w:rFonts w:ascii="Times New Roman" w:eastAsia="Times New Roman" w:hAnsi="Times New Roman" w:cs="Times New Roman"/>
-          <w:color w:val="FF0000"/>
-          <w:sz w:val="28"/>
-          <w:szCs w:val="28"/>
-        </w:rPr>
-        <w:t>Write a function which will take two parameters from user and will find HCF (Highest Common factor) of these two numbers.</w:t>
-      </w:r>
-    </w:p>
-    <w:p>
-      <w:pPr>
-        <w:pStyle w:val="ListParagraph"/>
-        <w:numPr>
-          <w:ilvl w:val="0"/>
-          <w:numId w:val="1"/>
-        </w:numPr>
-        <w:rPr>
-          <w:rFonts w:ascii="Times New Roman" w:eastAsia="Times New Roman" w:hAnsi="Times New Roman" w:cs="Times New Roman"/>
-          <w:color w:val="FF0000"/>
-          <w:sz w:val="28"/>
-          <w:szCs w:val="28"/>
-        </w:rPr>
-      </w:pPr>
-      <w:r>
-        <w:rPr>
-          <w:rFonts w:ascii="Times New Roman" w:eastAsia="Times New Roman" w:hAnsi="Times New Roman" w:cs="Times New Roman"/>
-          <w:color w:val="FF0000"/>
-          <w:sz w:val="28"/>
-          <w:szCs w:val="28"/>
-        </w:rPr>
-        <w:t>Write a function to raise a floating point number to an integer power, so for example to when you use it</w:t>
-      </w:r>
-    </w:p>
-    <w:p>
-      <w:pPr>
-        <w:ind w:left="720"/>
-        <w:rPr>
-          <w:rFonts w:ascii="Times New Roman" w:eastAsia="Times New Roman" w:hAnsi="Times New Roman" w:cs="Times New Roman"/>
-          <w:color w:val="FF0000"/>
-          <w:sz w:val="28"/>
-          <w:szCs w:val="28"/>
-        </w:rPr>
-      </w:pPr>
-      <w:proofErr w:type="gramStart"/>
-      <w:r>
-        <w:rPr>
-          <w:rFonts w:ascii="Times New Roman" w:eastAsia="Times New Roman" w:hAnsi="Times New Roman" w:cs="Times New Roman"/>
-          <w:color w:val="FF0000"/>
-          <w:sz w:val="28"/>
-          <w:szCs w:val="28"/>
-        </w:rPr>
-        <w:t>float</w:t>
-      </w:r>
-      <w:proofErr w:type="gramEnd"/>
-      <w:r>
-        <w:rPr>
-          <w:rFonts w:ascii="Times New Roman" w:eastAsia="Times New Roman" w:hAnsi="Times New Roman" w:cs="Times New Roman"/>
-          <w:color w:val="FF0000"/>
-          <w:sz w:val="28"/>
-          <w:szCs w:val="28"/>
-        </w:rPr>
-        <w:t xml:space="preserve"> a = </w:t>
-      </w:r>
-      <w:proofErr w:type="spellStart"/>
-      <w:r>
-        <w:rPr>
-          <w:rFonts w:ascii="Times New Roman" w:eastAsia="Times New Roman" w:hAnsi="Times New Roman" w:cs="Times New Roman"/>
-          <w:color w:val="FF0000"/>
-          <w:sz w:val="28"/>
-          <w:szCs w:val="28"/>
-        </w:rPr>
-        <w:t>raise_to_power</w:t>
-      </w:r>
-      <w:proofErr w:type="spellEnd"/>
-      <w:r>
-        <w:rPr>
-          <w:rFonts w:ascii="Times New Roman" w:eastAsia="Times New Roman" w:hAnsi="Times New Roman" w:cs="Times New Roman"/>
-          <w:color w:val="FF0000"/>
-          <w:sz w:val="28"/>
-          <w:szCs w:val="28"/>
-        </w:rPr>
-        <w:t>(2, 3); //a gets 8</w:t>
-      </w:r>
-    </w:p>
-    <w:p>
-      <w:pPr>
-        <w:pStyle w:val="ListParagraph"/>
-        <w:rPr>
-          <w:rFonts w:ascii="Times New Roman" w:eastAsia="Times New Roman" w:hAnsi="Times New Roman" w:cs="Times New Roman"/>
-          <w:color w:val="FF0000"/>
-          <w:sz w:val="28"/>
-          <w:szCs w:val="28"/>
-        </w:rPr>
-      </w:pPr>
-      <w:proofErr w:type="gramStart"/>
-      <w:r>
-        <w:rPr>
-          <w:rFonts w:ascii="Times New Roman" w:eastAsia="Times New Roman" w:hAnsi="Times New Roman" w:cs="Times New Roman"/>
-          <w:color w:val="FF0000"/>
-          <w:sz w:val="28"/>
-          <w:szCs w:val="28"/>
-        </w:rPr>
-        <w:t>float</w:t>
-      </w:r>
-      <w:proofErr w:type="gramEnd"/>
-      <w:r>
-        <w:rPr>
-          <w:rFonts w:ascii="Times New Roman" w:eastAsia="Times New Roman" w:hAnsi="Times New Roman" w:cs="Times New Roman"/>
-          <w:color w:val="FF0000"/>
-          <w:sz w:val="28"/>
-          <w:szCs w:val="28"/>
-        </w:rPr>
-        <w:t xml:space="preserve"> b = </w:t>
-      </w:r>
-      <w:proofErr w:type="spellStart"/>
-      <w:r>
-        <w:rPr>
-          <w:rFonts w:ascii="Times New Roman" w:eastAsia="Times New Roman" w:hAnsi="Times New Roman" w:cs="Times New Roman"/>
-          <w:color w:val="FF0000"/>
-          <w:sz w:val="28"/>
-          <w:szCs w:val="28"/>
-        </w:rPr>
-        <w:t>raise_to_power</w:t>
-      </w:r>
-      <w:proofErr w:type="spellEnd"/>
-      <w:r>
-        <w:rPr>
-          <w:rFonts w:ascii="Times New Roman" w:eastAsia="Times New Roman" w:hAnsi="Times New Roman" w:cs="Times New Roman"/>
-          <w:color w:val="FF0000"/>
-          <w:sz w:val="28"/>
-          <w:szCs w:val="28"/>
-        </w:rPr>
-        <w:t>(9, 2); //b gets 81</w:t>
-      </w:r>
-    </w:p>
-    <w:p>
-      <w:pPr>
-        <w:pStyle w:val="ListParagraph"/>
-        <w:rPr>
-          <w:rFonts w:ascii="Times New Roman" w:eastAsia="Times New Roman" w:hAnsi="Times New Roman" w:cs="Times New Roman"/>
-          <w:color w:val="FF0000"/>
-          <w:sz w:val="28"/>
-          <w:szCs w:val="28"/>
-        </w:rPr>
-      </w:pPr>
-    </w:p>
-    <w:p>
-      <w:pPr>
-        <w:pStyle w:val="ListParagraph"/>
-        <w:ind w:firstLine="720"/>
-        <w:rPr>
-          <w:rFonts w:ascii="Times New Roman" w:eastAsia="Times New Roman" w:hAnsi="Times New Roman" w:cs="Times New Roman"/>
-          <w:color w:val="FF0000"/>
-          <w:sz w:val="28"/>
-          <w:szCs w:val="28"/>
-        </w:rPr>
-      </w:pPr>
-      <w:r>
-        <w:rPr>
-          <w:rFonts w:ascii="Times New Roman" w:eastAsia="Times New Roman" w:hAnsi="Times New Roman" w:cs="Times New Roman"/>
-          <w:color w:val="FF0000"/>
-          <w:sz w:val="28"/>
-          <w:szCs w:val="28"/>
-        </w:rPr>
-        <w:t>//</w:t>
-      </w:r>
-      <w:r>
-        <w:rPr>
-          <w:rFonts w:ascii="Times New Roman" w:eastAsia="Times New Roman" w:hAnsi="Times New Roman" w:cs="Times New Roman"/>
-          <w:color w:val="FF0000"/>
-          <w:sz w:val="28"/>
-          <w:szCs w:val="28"/>
-        </w:rPr>
-        <w:t>function declaration should be something like this</w:t>
-      </w:r>
-    </w:p>
-    <w:p>
-      <w:pPr>
-        <w:pStyle w:val="ListParagraph"/>
-        <w:rPr>
-          <w:rFonts w:ascii="Times New Roman" w:eastAsia="Times New Roman" w:hAnsi="Times New Roman" w:cs="Times New Roman"/>
-          <w:color w:val="FF0000"/>
-          <w:sz w:val="28"/>
-          <w:szCs w:val="28"/>
-        </w:rPr>
-      </w:pPr>
-      <w:proofErr w:type="gramStart"/>
-      <w:r>
-        <w:rPr>
-          <w:rFonts w:ascii="Times New Roman" w:eastAsia="Times New Roman" w:hAnsi="Times New Roman" w:cs="Times New Roman"/>
-          <w:color w:val="FF0000"/>
-          <w:sz w:val="28"/>
-          <w:szCs w:val="28"/>
-        </w:rPr>
-        <w:t>float</w:t>
-      </w:r>
-      <w:proofErr w:type="gramEnd"/>
-      <w:r>
-        <w:rPr>
-          <w:rFonts w:ascii="Times New Roman" w:eastAsia="Times New Roman" w:hAnsi="Times New Roman" w:cs="Times New Roman"/>
-          <w:color w:val="FF0000"/>
-          <w:sz w:val="28"/>
-          <w:szCs w:val="28"/>
-        </w:rPr>
-        <w:t xml:space="preserve"> </w:t>
-      </w:r>
-      <w:proofErr w:type="spellStart"/>
-      <w:r>
-        <w:rPr>
-          <w:rFonts w:ascii="Times New Roman" w:eastAsia="Times New Roman" w:hAnsi="Times New Roman" w:cs="Times New Roman"/>
-          <w:color w:val="FF0000"/>
-          <w:sz w:val="28"/>
-          <w:szCs w:val="28"/>
-        </w:rPr>
-        <w:t>raise_to_power</w:t>
-      </w:r>
-      <w:proofErr w:type="spellEnd"/>
-      <w:r>
-        <w:rPr>
-          <w:rFonts w:ascii="Times New Roman" w:eastAsia="Times New Roman" w:hAnsi="Times New Roman" w:cs="Times New Roman"/>
-          <w:color w:val="FF0000"/>
-          <w:sz w:val="28"/>
-          <w:szCs w:val="28"/>
-        </w:rPr>
-        <w:t xml:space="preserve">(float f, </w:t>
-      </w:r>
-      <w:proofErr w:type="spellStart"/>
-      <w:r>
-        <w:rPr>
-          <w:rFonts w:ascii="Times New Roman" w:eastAsia="Times New Roman" w:hAnsi="Times New Roman" w:cs="Times New Roman"/>
-          <w:color w:val="FF0000"/>
-          <w:sz w:val="28"/>
-          <w:szCs w:val="28"/>
-        </w:rPr>
-        <w:t>int</w:t>
-      </w:r>
-      <w:proofErr w:type="spellEnd"/>
-      <w:r>
-        <w:rPr>
-          <w:rFonts w:ascii="Times New Roman" w:eastAsia="Times New Roman" w:hAnsi="Times New Roman" w:cs="Times New Roman"/>
-          <w:color w:val="FF0000"/>
-          <w:sz w:val="28"/>
-          <w:szCs w:val="28"/>
-        </w:rPr>
-        <w:t xml:space="preserve"> power);</w:t>
-      </w:r>
-    </w:p>
-    <w:p>
-      <w:pPr>
-        <w:rPr>
-          <w:rFonts w:ascii="Times New Roman" w:eastAsia="Times New Roman" w:hAnsi="Times New Roman" w:cs="Times New Roman"/>
-          <w:color w:val="FF0000"/>
-          <w:sz w:val="28"/>
-          <w:szCs w:val="28"/>
-        </w:rPr>
-      </w:pPr>
-      <w:r>
-        <w:rPr>
-          <w:rFonts w:ascii="Times New Roman" w:eastAsia="Times New Roman" w:hAnsi="Times New Roman" w:cs="Times New Roman"/>
-          <w:color w:val="FF0000"/>
-          <w:sz w:val="28"/>
-          <w:szCs w:val="28"/>
-        </w:rPr>
-        <w:br w:type="page"/>
-      </w:r>
-    </w:p>
-    <w:p>
-      <w:pPr>
-        <w:pStyle w:val="ListParagraph"/>
-        <w:numPr>
-          <w:ilvl w:val="0"/>
-          <w:numId w:val="1"/>
-        </w:numPr>
-        <w:rPr>
-          <w:rFonts w:ascii="Times New Roman" w:eastAsia="Times New Roman" w:hAnsi="Times New Roman" w:cs="Times New Roman"/>
-          <w:color w:val="FF0000"/>
-          <w:sz w:val="28"/>
-          <w:szCs w:val="28"/>
-        </w:rPr>
-      </w:pPr>
-      <w:r>
-        <w:rPr>
-          <w:rFonts w:ascii="Times New Roman" w:eastAsia="Times New Roman" w:hAnsi="Times New Roman" w:cs="Times New Roman"/>
-          <w:color w:val="FF0000"/>
-          <w:sz w:val="28"/>
-          <w:szCs w:val="28"/>
-        </w:rPr>
-        <w:lastRenderedPageBreak/>
         <w:t xml:space="preserve">Write a program to solve </w:t>
       </w:r>
       <w:r>
@@ -2864,7 +2806,7 @@
           <v:shape id="_x0000_i1025" type="#_x0000_t75" style="width:514.85pt;height:303.6pt" o:ole="">
             <v:imagedata r:id="rId14" o:title=""/>
           </v:shape>
-          <o:OLEObject Type="Embed" ProgID="PBrush" ShapeID="_x0000_i1025" DrawAspect="Content" ObjectID="_1451386848" r:id="rId15"/>
+          <o:OLEObject Type="Embed" ProgID="PBrush" ShapeID="_x0000_i1025" DrawAspect="Content" ObjectID="_1452604895" r:id="rId15"/>
         </w:object>
       </w:r>
     </w:p>
@@ -2907,8 +2849,27 @@
           <w:color w:val="FF0000"/>
           <w:sz w:val="28"/>
           <w:szCs w:val="28"/>
+          <w:highlight w:val="yellow"/>
         </w:rPr>
         <w:lastRenderedPageBreak/>
+        <w:t>[Miscellaneous]</w:t>
+      </w:r>
+      <w:r>
+        <w:rPr>
+          <w:rFonts w:ascii="Times New Roman" w:eastAsia="Times New Roman" w:hAnsi="Times New Roman" w:cs="Times New Roman"/>
+          <w:color w:val="FF0000"/>
+          <w:sz w:val="28"/>
+          <w:szCs w:val="28"/>
+        </w:rPr>
+        <w:t xml:space="preserve"> </w:t>
+      </w:r>
+      <w:r>
+        <w:rPr>
+          <w:rFonts w:ascii="Times New Roman" w:eastAsia="Times New Roman" w:hAnsi="Times New Roman" w:cs="Times New Roman"/>
+          <w:color w:val="FF0000"/>
+          <w:sz w:val="28"/>
+          <w:szCs w:val="28"/>
+        </w:rPr>
         <w:t xml:space="preserve">Write a program to solve </w:t>
       </w:r>
       <w:r>
@@ -4063,11 +4024,30 @@
       <w:r>
         <w:rPr>
           <w:rFonts w:ascii="Times New Roman" w:eastAsia="Times New Roman" w:hAnsi="Times New Roman" w:cs="Times New Roman"/>
+          <w:color w:val="FF0000"/>
+          <w:sz w:val="28"/>
+          <w:szCs w:val="28"/>
+          <w:highlight w:val="lightGray"/>
+        </w:rPr>
+        <w:t>[Arrays]</w:t>
+      </w:r>
+      <w:r>
+        <w:rPr>
+          <w:rFonts w:ascii="Times New Roman" w:eastAsia="Times New Roman" w:hAnsi="Times New Roman" w:cs="Times New Roman"/>
           <w:color w:val="00B0F0"/>
           <w:sz w:val="28"/>
           <w:szCs w:val="28"/>
         </w:rPr>
-        <w:t xml:space="preserve">[Arrays] </w:t>
+        <w:t xml:space="preserve"> </w:t>
+      </w:r>
+      <w:r>
+        <w:rPr>
+          <w:rFonts w:ascii="Times New Roman" w:eastAsia="Times New Roman" w:hAnsi="Times New Roman" w:cs="Times New Roman"/>
+          <w:color w:val="00B0F0"/>
+          <w:sz w:val="28"/>
+          <w:szCs w:val="28"/>
+        </w:rPr>
+        <w:t xml:space="preserve"> </w:t>
       </w:r>
       <w:r>
         <w:rPr>
@@ -4132,11 +4112,30 @@
       <w:r>
         <w:rPr>
           <w:rFonts w:ascii="Times New Roman" w:eastAsia="Times New Roman" w:hAnsi="Times New Roman" w:cs="Times New Roman"/>
+          <w:color w:val="FF0000"/>
+          <w:sz w:val="28"/>
+          <w:szCs w:val="28"/>
+          <w:highlight w:val="lightGray"/>
+        </w:rPr>
+        <w:t>[Arrays]</w:t>
+      </w:r>
+      <w:r>
+        <w:rPr>
+          <w:rFonts w:ascii="Times New Roman" w:eastAsia="Times New Roman" w:hAnsi="Times New Roman" w:cs="Times New Roman"/>
           <w:color w:val="00B0F0"/>
           <w:sz w:val="28"/>
           <w:szCs w:val="28"/>
         </w:rPr>
-        <w:t xml:space="preserve">[Arrays] </w:t>
+        <w:t xml:space="preserve"> </w:t>
+      </w:r>
+      <w:r>
+        <w:rPr>
+          <w:rFonts w:ascii="Times New Roman" w:eastAsia="Times New Roman" w:hAnsi="Times New Roman" w:cs="Times New Roman"/>
+          <w:color w:val="00B0F0"/>
+          <w:sz w:val="28"/>
+          <w:szCs w:val="28"/>
+        </w:rPr>
+        <w:t xml:space="preserve"> </w:t>
       </w:r>
       <w:r>
         <w:rPr>
@@ -4181,11 +4180,30 @@
       <w:r>
         <w:rPr>
           <w:rFonts w:ascii="Times New Roman" w:eastAsia="Times New Roman" w:hAnsi="Times New Roman" w:cs="Times New Roman"/>
+          <w:color w:val="FF0000"/>
+          <w:sz w:val="28"/>
+          <w:szCs w:val="28"/>
+          <w:highlight w:val="lightGray"/>
+        </w:rPr>
+        <w:t>[Arrays]</w:t>
+      </w:r>
+      <w:r>
+        <w:rPr>
+          <w:rFonts w:ascii="Times New Roman" w:eastAsia="Times New Roman" w:hAnsi="Times New Roman" w:cs="Times New Roman"/>
           <w:color w:val="00B0F0"/>
           <w:sz w:val="28"/>
           <w:szCs w:val="28"/>
         </w:rPr>
-        <w:t xml:space="preserve">[Arrays] </w:t>
+        <w:t xml:space="preserve"> </w:t>
+      </w:r>
+      <w:r>
+        <w:rPr>
+          <w:rFonts w:ascii="Times New Roman" w:eastAsia="Times New Roman" w:hAnsi="Times New Roman" w:cs="Times New Roman"/>
+          <w:color w:val="00B0F0"/>
+          <w:sz w:val="28"/>
+          <w:szCs w:val="28"/>
+        </w:rPr>
+        <w:t xml:space="preserve"> </w:t>
       </w:r>
       <w:r>
         <w:rPr>
@@ -4271,11 +4289,30 @@
       <w:r>
         <w:rPr>
           <w:rFonts w:ascii="Times New Roman" w:eastAsia="Times New Roman" w:hAnsi="Times New Roman" w:cs="Times New Roman"/>
+          <w:color w:val="FF0000"/>
+          <w:sz w:val="28"/>
+          <w:szCs w:val="28"/>
+          <w:highlight w:val="lightGray"/>
+        </w:rPr>
+        <w:t>[Arrays]</w:t>
+      </w:r>
+      <w:r>
+        <w:rPr>
+          <w:rFonts w:ascii="Times New Roman" w:eastAsia="Times New Roman" w:hAnsi="Times New Roman" w:cs="Times New Roman"/>
           <w:color w:val="00B0F0"/>
           <w:sz w:val="28"/>
           <w:szCs w:val="28"/>
         </w:rPr>
-        <w:t>[Arrays] Write a program which will take 10 numbers from users and find Sum, Average, Max and Min of these numbers.</w:t>
+        <w:t xml:space="preserve"> </w:t>
+      </w:r>
+      <w:r>
+        <w:rPr>
+          <w:rFonts w:ascii="Times New Roman" w:eastAsia="Times New Roman" w:hAnsi="Times New Roman" w:cs="Times New Roman"/>
+          <w:color w:val="00B0F0"/>
+          <w:sz w:val="28"/>
+          <w:szCs w:val="28"/>
+        </w:rPr>
+        <w:t xml:space="preserve"> Write a program which will take 10 numbers from users and find Sum, Average, Max and Min of these numbers.</w:t>
       </w:r>
     </w:p>
     <w:p>
@@ -4343,11 +4380,30 @@
       <w:r>
         <w:rPr>
           <w:rFonts w:ascii="Times New Roman" w:eastAsia="Times New Roman" w:hAnsi="Times New Roman" w:cs="Times New Roman"/>
+          <w:color w:val="FF0000"/>
+          <w:sz w:val="28"/>
+          <w:szCs w:val="28"/>
+          <w:highlight w:val="lightGray"/>
+        </w:rPr>
+        <w:t>[Arrays]</w:t>
+      </w:r>
+      <w:r>
+        <w:rPr>
+          <w:rFonts w:ascii="Times New Roman" w:eastAsia="Times New Roman" w:hAnsi="Times New Roman" w:cs="Times New Roman"/>
           <w:color w:val="00B0F0"/>
           <w:sz w:val="28"/>
           <w:szCs w:val="28"/>
         </w:rPr>
-        <w:t>[Arrays] Write a program which tak</w:t>
+        <w:t xml:space="preserve"> </w:t>
+      </w:r>
+      <w:r>
+        <w:rPr>
+          <w:rFonts w:ascii="Times New Roman" w:eastAsia="Times New Roman" w:hAnsi="Times New Roman" w:cs="Times New Roman"/>
+          <w:color w:val="00B0F0"/>
+          <w:sz w:val="28"/>
+          <w:szCs w:val="28"/>
+        </w:rPr>
+        <w:t xml:space="preserve"> Write a program which tak</w:t>
       </w:r>
       <w:r>
         <w:rPr>
@@ -4533,11 +4589,30 @@
       <w:r>
         <w:rPr>
           <w:rFonts w:ascii="Times New Roman" w:eastAsia="Times New Roman" w:hAnsi="Times New Roman" w:cs="Times New Roman"/>
+          <w:color w:val="FF0000"/>
+          <w:sz w:val="28"/>
+          <w:szCs w:val="28"/>
+          <w:highlight w:val="lightGray"/>
+        </w:rPr>
+        <w:t>[Arrays]</w:t>
+      </w:r>
+      <w:r>
+        <w:rPr>
+          <w:rFonts w:ascii="Times New Roman" w:eastAsia="Times New Roman" w:hAnsi="Times New Roman" w:cs="Times New Roman"/>
           <w:color w:val="00B0F0"/>
           <w:sz w:val="28"/>
           <w:szCs w:val="28"/>
         </w:rPr>
-        <w:t>[Arrays] Write a program which will take two arrays and store sum of these arrays in 3</w:t>
+        <w:t xml:space="preserve"> </w:t>
+      </w:r>
+      <w:r>
+        <w:rPr>
+          <w:rFonts w:ascii="Times New Roman" w:eastAsia="Times New Roman" w:hAnsi="Times New Roman" w:cs="Times New Roman"/>
+          <w:color w:val="00B0F0"/>
+          <w:sz w:val="28"/>
+          <w:szCs w:val="28"/>
+        </w:rPr>
+        <w:t xml:space="preserve"> Write a program which will take two arrays and store sum of these arrays in 3</w:t>
       </w:r>
       <w:r>
         <w:rPr>
@@ -4608,11 +4683,30 @@
       <w:r>
         <w:rPr>
           <w:rFonts w:ascii="Times New Roman" w:eastAsia="Times New Roman" w:hAnsi="Times New Roman" w:cs="Times New Roman"/>
+          <w:color w:val="FF0000"/>
+          <w:sz w:val="28"/>
+          <w:szCs w:val="28"/>
+          <w:highlight w:val="lightGray"/>
+        </w:rPr>
+        <w:t>[Arrays]</w:t>
+      </w:r>
+      <w:r>
+        <w:rPr>
+          <w:rFonts w:ascii="Times New Roman" w:eastAsia="Times New Roman" w:hAnsi="Times New Roman" w:cs="Times New Roman"/>
           <w:color w:val="00B0F0"/>
           <w:sz w:val="28"/>
           <w:szCs w:val="28"/>
         </w:rPr>
-        <w:t xml:space="preserve">[Arrays] Write a program, which counts the number of time an integer between 0 and 9 has been entered by the user. The program will ask the user to enter a number between 0 and 9, exit when a negative number is entered (values outside of the range will be discarded). Upon exit, it will print the number of 0, 1... </w:t>
+        <w:t xml:space="preserve"> </w:t>
+      </w:r>
+      <w:r>
+        <w:rPr>
+          <w:rFonts w:ascii="Times New Roman" w:eastAsia="Times New Roman" w:hAnsi="Times New Roman" w:cs="Times New Roman"/>
+          <w:color w:val="00B0F0"/>
+          <w:sz w:val="28"/>
+          <w:szCs w:val="28"/>
+        </w:rPr>
+        <w:t xml:space="preserve"> Write a program, which counts the number of time an integer between 0 and 9 has been entered by the user. The program will ask the user to enter a number between 0 and 9, exit when a negative number is entered (values outside of the range will be discarded). Upon exit, it will print the number of 0, 1... </w:t>
       </w:r>
       <w:r>
         <w:rPr>
@@ -4804,11 +4898,30 @@
       <w:r>
         <w:rPr>
           <w:rFonts w:ascii="Times New Roman" w:eastAsia="Times New Roman" w:hAnsi="Times New Roman" w:cs="Times New Roman"/>
+          <w:color w:val="FF0000"/>
+          <w:sz w:val="28"/>
+          <w:szCs w:val="28"/>
+          <w:highlight w:val="lightGray"/>
+        </w:rPr>
+        <w:lastRenderedPageBreak/>
+        <w:t>[Arrays]</w:t>
+      </w:r>
+      <w:r>
+        <w:rPr>
+          <w:rFonts w:ascii="Times New Roman" w:eastAsia="Times New Roman" w:hAnsi="Times New Roman" w:cs="Times New Roman"/>
           <w:color w:val="00B0F0"/>
           <w:sz w:val="28"/>
           <w:szCs w:val="28"/>
         </w:rPr>
-        <w:lastRenderedPageBreak/>
+        <w:t xml:space="preserve"> </w:t>
+      </w:r>
+      <w:r>
+        <w:rPr>
+          <w:rFonts w:ascii="Times New Roman" w:eastAsia="Times New Roman" w:hAnsi="Times New Roman" w:cs="Times New Roman"/>
+          <w:color w:val="00B0F0"/>
+          <w:sz w:val="28"/>
+          <w:szCs w:val="28"/>
+        </w:rPr>
         <w:t>Write a program to solve following problem.</w:t>
       </w:r>
     </w:p>
@@ -5296,12 +5409,22 @@
       <w:r>
         <w:rPr>
           <w:rFonts w:ascii="Times New Roman" w:eastAsia="Times New Roman" w:hAnsi="Times New Roman" w:cs="Times New Roman"/>
+          <w:color w:val="FF0000"/>
+          <w:sz w:val="28"/>
+          <w:szCs w:val="28"/>
+          <w:highlight w:val="lightGray"/>
+        </w:rPr>
+        <w:lastRenderedPageBreak/>
+        <w:t>[Multi-dimensional Arrays]</w:t>
+      </w:r>
+      <w:r>
+        <w:rPr>
+          <w:rFonts w:ascii="Times New Roman" w:eastAsia="Times New Roman" w:hAnsi="Times New Roman" w:cs="Times New Roman"/>
           <w:color w:val="00B0F0"/>
           <w:sz w:val="28"/>
           <w:szCs w:val="28"/>
         </w:rPr>
-        <w:lastRenderedPageBreak/>
-        <w:t xml:space="preserve">[Multi-dimensional Arrays] </w:t>
+        <w:t xml:space="preserve"> </w:t>
       </w:r>
       <w:r>
         <w:rPr>
@@ -5738,12 +5861,22 @@
       <w:r>
         <w:rPr>
           <w:rFonts w:ascii="Times New Roman" w:eastAsia="Times New Roman" w:hAnsi="Times New Roman" w:cs="Times New Roman"/>
-          <w:color w:val="00B0F0"/>
-          <w:sz w:val="28"/>
-          <w:szCs w:val="28"/>
+          <w:color w:val="FF0000"/>
+          <w:sz w:val="28"/>
+          <w:szCs w:val="28"/>
+          <w:highlight w:val="lightGray"/>
         </w:rPr>
         <w:lastRenderedPageBreak/>
-        <w:t xml:space="preserve">[Multi-dimensional Arrays] </w:t>
+        <w:t>[Multi-dimensional Arrays]</w:t>
+      </w:r>
+      <w:r>
+        <w:rPr>
+          <w:rFonts w:ascii="Times New Roman" w:eastAsia="Times New Roman" w:hAnsi="Times New Roman" w:cs="Times New Roman"/>
+          <w:color w:val="FF0000"/>
+          <w:sz w:val="28"/>
+          <w:szCs w:val="28"/>
+        </w:rPr>
+        <w:t xml:space="preserve"> </w:t>
       </w:r>
       <w:r>
         <w:rPr>
@@ -5957,34 +6090,187 @@
       <w:r>
         <w:rPr>
           <w:rFonts w:ascii="Times New Roman" w:eastAsia="Times New Roman" w:hAnsi="Times New Roman" w:cs="Times New Roman"/>
-          <w:sz w:val="28"/>
-          <w:szCs w:val="28"/>
-        </w:rPr>
-        <w:t>[Strings</w:t>
-      </w:r>
-      <w:r>
-        <w:rPr>
-          <w:rFonts w:ascii="Times New Roman" w:eastAsia="Times New Roman" w:hAnsi="Times New Roman" w:cs="Times New Roman"/>
-          <w:sz w:val="28"/>
-          <w:szCs w:val="28"/>
-        </w:rPr>
-        <w:t xml:space="preserve"> in C++</w:t>
-      </w:r>
-      <w:r>
-        <w:rPr>
-          <w:rFonts w:ascii="Times New Roman" w:eastAsia="Times New Roman" w:hAnsi="Times New Roman" w:cs="Times New Roman"/>
-          <w:sz w:val="28"/>
-          <w:szCs w:val="28"/>
-        </w:rPr>
-        <w:t xml:space="preserve">] </w:t>
-      </w:r>
-      <w:r>
-        <w:rPr>
-          <w:rFonts w:ascii="Times New Roman" w:eastAsia="Times New Roman" w:hAnsi="Times New Roman" w:cs="Times New Roman"/>
-          <w:sz w:val="28"/>
-          <w:szCs w:val="28"/>
-        </w:rPr>
-        <w:t>Write a program that prompts the user for a string, and prints its reverse.</w:t>
+          <w:color w:val="FF0000"/>
+          <w:sz w:val="28"/>
+          <w:szCs w:val="28"/>
+          <w:highlight w:val="yellow"/>
+        </w:rPr>
+        <w:t>[Functions]</w:t>
+      </w:r>
+      <w:r>
+        <w:rPr>
+          <w:rFonts w:ascii="Times New Roman" w:eastAsia="Times New Roman" w:hAnsi="Times New Roman" w:cs="Times New Roman"/>
+          <w:color w:val="FF0000"/>
+          <w:sz w:val="28"/>
+          <w:szCs w:val="28"/>
+        </w:rPr>
+        <w:t xml:space="preserve"> </w:t>
+      </w:r>
+      <w:r>
+        <w:rPr>
+          <w:rFonts w:ascii="Times New Roman" w:eastAsia="Times New Roman" w:hAnsi="Times New Roman" w:cs="Times New Roman"/>
+          <w:sz w:val="28"/>
+          <w:szCs w:val="28"/>
+        </w:rPr>
+        <w:t xml:space="preserve">Write a function which will take two parameters (a </w:t>
+      </w:r>
+      <w:r>
+        <w:rPr>
+          <w:rFonts w:ascii="Times New Roman" w:eastAsia="Times New Roman" w:hAnsi="Times New Roman" w:cs="Times New Roman"/>
+          <w:sz w:val="28"/>
+          <w:szCs w:val="28"/>
+        </w:rPr>
+        <w:t>number for table to print</w:t>
+      </w:r>
+      <w:r>
+        <w:rPr>
+          <w:rFonts w:ascii="Times New Roman" w:eastAsia="Times New Roman" w:hAnsi="Times New Roman" w:cs="Times New Roman"/>
+          <w:sz w:val="28"/>
+          <w:szCs w:val="28"/>
+        </w:rPr>
+        <w:t xml:space="preserve"> and </w:t>
+      </w:r>
+      <w:r>
+        <w:rPr>
+          <w:rFonts w:ascii="Times New Roman" w:eastAsia="Times New Roman" w:hAnsi="Times New Roman" w:cs="Times New Roman"/>
+          <w:sz w:val="28"/>
+          <w:szCs w:val="28"/>
+        </w:rPr>
+        <w:t>number till table should print</w:t>
+      </w:r>
+      <w:r>
+        <w:rPr>
+          <w:rFonts w:ascii="Times New Roman" w:eastAsia="Times New Roman" w:hAnsi="Times New Roman" w:cs="Times New Roman"/>
+          <w:sz w:val="28"/>
+          <w:szCs w:val="28"/>
+        </w:rPr>
+        <w:t>).</w:t>
+      </w:r>
+      <w:r>
+        <w:rPr>
+          <w:rFonts w:ascii="Times New Roman" w:eastAsia="Times New Roman" w:hAnsi="Times New Roman" w:cs="Times New Roman"/>
+          <w:sz w:val="28"/>
+          <w:szCs w:val="28"/>
+        </w:rPr>
+        <w:t xml:space="preserve"> It should output the table.</w:t>
+      </w:r>
+    </w:p>
+    <w:p>
+      <w:pPr>
+        <w:pStyle w:val="ListParagraph"/>
+        <w:rPr>
+          <w:rFonts w:ascii="Times New Roman" w:eastAsia="Times New Roman" w:hAnsi="Times New Roman" w:cs="Times New Roman"/>
+          <w:sz w:val="28"/>
+          <w:szCs w:val="28"/>
+        </w:rPr>
+      </w:pPr>
+      <w:r>
+        <w:rPr>
+          <w:rFonts w:ascii="Times New Roman" w:eastAsia="Times New Roman" w:hAnsi="Times New Roman" w:cs="Times New Roman"/>
+          <w:sz w:val="28"/>
+          <w:szCs w:val="28"/>
+        </w:rPr>
+        <w:t xml:space="preserve">E.g. </w:t>
+      </w:r>
+      <w:proofErr w:type="spellStart"/>
+      <w:proofErr w:type="gramStart"/>
+      <w:r>
+        <w:rPr>
+          <w:rFonts w:ascii="Times New Roman" w:eastAsia="Times New Roman" w:hAnsi="Times New Roman" w:cs="Times New Roman"/>
+          <w:sz w:val="28"/>
+          <w:szCs w:val="28"/>
+        </w:rPr>
+        <w:t>CreateTab</w:t>
+      </w:r>
+      <w:proofErr w:type="spellEnd"/>
+      <w:r>
+        <w:rPr>
+          <w:rFonts w:ascii="Times New Roman" w:eastAsia="Times New Roman" w:hAnsi="Times New Roman" w:cs="Times New Roman"/>
+          <w:sz w:val="28"/>
+          <w:szCs w:val="28"/>
+        </w:rPr>
+        <w:t>(</w:t>
+      </w:r>
+      <w:proofErr w:type="gramEnd"/>
+      <w:r>
+        <w:rPr>
+          <w:rFonts w:ascii="Times New Roman" w:eastAsia="Times New Roman" w:hAnsi="Times New Roman" w:cs="Times New Roman"/>
+          <w:sz w:val="28"/>
+          <w:szCs w:val="28"/>
+        </w:rPr>
+        <w:t>5,4);</w:t>
+      </w:r>
+    </w:p>
+    <w:p>
+      <w:pPr>
+        <w:pStyle w:val="ListParagraph"/>
+        <w:rPr>
+          <w:rFonts w:ascii="Times New Roman" w:eastAsia="Times New Roman" w:hAnsi="Times New Roman" w:cs="Times New Roman"/>
+          <w:sz w:val="28"/>
+          <w:szCs w:val="28"/>
+        </w:rPr>
+      </w:pPr>
+      <w:r>
+        <w:rPr>
+          <w:rFonts w:ascii="Times New Roman" w:eastAsia="Times New Roman" w:hAnsi="Times New Roman" w:cs="Times New Roman"/>
+          <w:sz w:val="28"/>
+          <w:szCs w:val="28"/>
+        </w:rPr>
+        <w:t>5 * 1 = 5</w:t>
+      </w:r>
+    </w:p>
+    <w:p>
+      <w:pPr>
+        <w:pStyle w:val="ListParagraph"/>
+        <w:rPr>
+          <w:rFonts w:ascii="Times New Roman" w:eastAsia="Times New Roman" w:hAnsi="Times New Roman" w:cs="Times New Roman"/>
+          <w:sz w:val="28"/>
+          <w:szCs w:val="28"/>
+        </w:rPr>
+      </w:pPr>
+      <w:r>
+        <w:rPr>
+          <w:rFonts w:ascii="Times New Roman" w:eastAsia="Times New Roman" w:hAnsi="Times New Roman" w:cs="Times New Roman"/>
+          <w:sz w:val="28"/>
+          <w:szCs w:val="28"/>
+        </w:rPr>
+        <w:t>5 * 2 = 10</w:t>
+      </w:r>
+    </w:p>
+    <w:p>
+      <w:pPr>
+        <w:pStyle w:val="ListParagraph"/>
+        <w:rPr>
+          <w:rFonts w:ascii="Times New Roman" w:eastAsia="Times New Roman" w:hAnsi="Times New Roman" w:cs="Times New Roman"/>
+          <w:sz w:val="28"/>
+          <w:szCs w:val="28"/>
+        </w:rPr>
+      </w:pPr>
+      <w:r>
+        <w:rPr>
+          <w:rFonts w:ascii="Times New Roman" w:eastAsia="Times New Roman" w:hAnsi="Times New Roman" w:cs="Times New Roman"/>
+          <w:sz w:val="28"/>
+          <w:szCs w:val="28"/>
+        </w:rPr>
+        <w:t>5 * 3 = 15</w:t>
+      </w:r>
+    </w:p>
+    <w:p>
+      <w:pPr>
+        <w:pStyle w:val="ListParagraph"/>
+        <w:rPr>
+          <w:rFonts w:ascii="Times New Roman" w:eastAsia="Times New Roman" w:hAnsi="Times New Roman" w:cs="Times New Roman"/>
+          <w:sz w:val="28"/>
+          <w:szCs w:val="28"/>
+        </w:rPr>
+      </w:pPr>
+      <w:r>
+        <w:rPr>
+          <w:rFonts w:ascii="Times New Roman" w:eastAsia="Times New Roman" w:hAnsi="Times New Roman" w:cs="Times New Roman"/>
+          <w:sz w:val="28"/>
+          <w:szCs w:val="28"/>
+        </w:rPr>
+        <w:t>5 * 4 = 20</w:t>
       </w:r>
     </w:p>
     <w:p>
@@ -6003,34 +6289,85 @@
       <w:r>
         <w:rPr>
           <w:rFonts w:ascii="Times New Roman" w:eastAsia="Times New Roman" w:hAnsi="Times New Roman" w:cs="Times New Roman"/>
-          <w:sz w:val="28"/>
-          <w:szCs w:val="28"/>
-        </w:rPr>
-        <w:t>[Strings</w:t>
-      </w:r>
-      <w:r>
-        <w:rPr>
-          <w:rFonts w:ascii="Times New Roman" w:eastAsia="Times New Roman" w:hAnsi="Times New Roman" w:cs="Times New Roman"/>
-          <w:sz w:val="28"/>
-          <w:szCs w:val="28"/>
-        </w:rPr>
-        <w:t xml:space="preserve"> in C++</w:t>
-      </w:r>
-      <w:r>
-        <w:rPr>
-          <w:rFonts w:ascii="Times New Roman" w:eastAsia="Times New Roman" w:hAnsi="Times New Roman" w:cs="Times New Roman"/>
-          <w:sz w:val="28"/>
-          <w:szCs w:val="28"/>
-        </w:rPr>
-        <w:t xml:space="preserve">] </w:t>
-      </w:r>
-      <w:r>
-        <w:rPr>
-          <w:rFonts w:ascii="Times New Roman" w:eastAsia="Times New Roman" w:hAnsi="Times New Roman" w:cs="Times New Roman"/>
-          <w:sz w:val="28"/>
-          <w:szCs w:val="28"/>
-        </w:rPr>
-        <w:t>Write a program that prompts the user for a sentence, and prints each word on its own line.</w:t>
+          <w:color w:val="FF0000"/>
+          <w:sz w:val="28"/>
+          <w:szCs w:val="28"/>
+          <w:highlight w:val="yellow"/>
+        </w:rPr>
+        <w:t xml:space="preserve"> </w:t>
+      </w:r>
+      <w:r>
+        <w:rPr>
+          <w:rFonts w:ascii="Times New Roman" w:eastAsia="Times New Roman" w:hAnsi="Times New Roman" w:cs="Times New Roman"/>
+          <w:color w:val="FF0000"/>
+          <w:sz w:val="28"/>
+          <w:szCs w:val="28"/>
+          <w:highlight w:val="yellow"/>
+        </w:rPr>
+        <w:t>[Functions]</w:t>
+      </w:r>
+      <w:r>
+        <w:rPr>
+          <w:rFonts w:ascii="Times New Roman" w:eastAsia="Times New Roman" w:hAnsi="Times New Roman" w:cs="Times New Roman"/>
+          <w:color w:val="FF0000"/>
+          <w:sz w:val="28"/>
+          <w:szCs w:val="28"/>
+        </w:rPr>
+        <w:t xml:space="preserve"> </w:t>
+      </w:r>
+      <w:r>
+        <w:rPr>
+          <w:rFonts w:ascii="Times New Roman" w:eastAsia="Times New Roman" w:hAnsi="Times New Roman" w:cs="Times New Roman"/>
+          <w:sz w:val="28"/>
+          <w:szCs w:val="28"/>
+        </w:rPr>
+        <w:t xml:space="preserve">Write a function which will take two parameters (a character and a number to print that character that many times). </w:t>
+      </w:r>
+    </w:p>
+    <w:p>
+      <w:pPr>
+        <w:pStyle w:val="ListParagraph"/>
+        <w:rPr>
+          <w:rFonts w:ascii="Times New Roman" w:eastAsia="Times New Roman" w:hAnsi="Times New Roman" w:cs="Times New Roman"/>
+          <w:sz w:val="28"/>
+          <w:szCs w:val="28"/>
+        </w:rPr>
+      </w:pPr>
+      <w:proofErr w:type="gramStart"/>
+      <w:r>
+        <w:rPr>
+          <w:rFonts w:ascii="Times New Roman" w:eastAsia="Times New Roman" w:hAnsi="Times New Roman" w:cs="Times New Roman"/>
+          <w:sz w:val="28"/>
+          <w:szCs w:val="28"/>
+        </w:rPr>
+        <w:t>e.g</w:t>
+      </w:r>
+      <w:proofErr w:type="gramEnd"/>
+      <w:r>
+        <w:rPr>
+          <w:rFonts w:ascii="Times New Roman" w:eastAsia="Times New Roman" w:hAnsi="Times New Roman" w:cs="Times New Roman"/>
+          <w:sz w:val="28"/>
+          <w:szCs w:val="28"/>
+        </w:rPr>
+        <w:t xml:space="preserve">. </w:t>
+      </w:r>
+      <w:proofErr w:type="spellStart"/>
+      <w:r>
+        <w:rPr>
+          <w:rFonts w:ascii="Times New Roman" w:eastAsia="Times New Roman" w:hAnsi="Times New Roman" w:cs="Times New Roman"/>
+          <w:sz w:val="28"/>
+          <w:szCs w:val="28"/>
+        </w:rPr>
+        <w:t>PrintLine</w:t>
+      </w:r>
+      <w:proofErr w:type="spellEnd"/>
+      <w:r>
+        <w:rPr>
+          <w:rFonts w:ascii="Times New Roman" w:eastAsia="Times New Roman" w:hAnsi="Times New Roman" w:cs="Times New Roman"/>
+          <w:sz w:val="28"/>
+          <w:szCs w:val="28"/>
+        </w:rPr>
+        <w:t>(‘*’, 20); //This will print 20 stars in a line</w:t>
       </w:r>
     </w:p>
     <w:p>
@@ -6049,34 +6386,82 @@
       <w:r>
         <w:rPr>
           <w:rFonts w:ascii="Times New Roman" w:eastAsia="Times New Roman" w:hAnsi="Times New Roman" w:cs="Times New Roman"/>
-          <w:sz w:val="28"/>
-          <w:szCs w:val="28"/>
-        </w:rPr>
-        <w:t>[Strings</w:t>
-      </w:r>
-      <w:r>
-        <w:rPr>
-          <w:rFonts w:ascii="Times New Roman" w:eastAsia="Times New Roman" w:hAnsi="Times New Roman" w:cs="Times New Roman"/>
-          <w:sz w:val="28"/>
-          <w:szCs w:val="28"/>
-        </w:rPr>
-        <w:t xml:space="preserve"> in C++</w:t>
-      </w:r>
-      <w:r>
-        <w:rPr>
-          <w:rFonts w:ascii="Times New Roman" w:eastAsia="Times New Roman" w:hAnsi="Times New Roman" w:cs="Times New Roman"/>
-          <w:sz w:val="28"/>
-          <w:szCs w:val="28"/>
-        </w:rPr>
-        <w:t xml:space="preserve">] </w:t>
-      </w:r>
-      <w:r>
-        <w:rPr>
-          <w:rFonts w:ascii="Times New Roman" w:eastAsia="Times New Roman" w:hAnsi="Times New Roman" w:cs="Times New Roman"/>
-          <w:sz w:val="28"/>
-          <w:szCs w:val="28"/>
-        </w:rPr>
-        <w:t>Using the integer representation of a character, write a function that replaces all the lower case characters in a string by upper case characters.</w:t>
+          <w:color w:val="FF0000"/>
+          <w:sz w:val="28"/>
+          <w:szCs w:val="28"/>
+          <w:highlight w:val="yellow"/>
+        </w:rPr>
+        <w:t>[Functions]</w:t>
+      </w:r>
+      <w:r>
+        <w:rPr>
+          <w:rFonts w:ascii="Times New Roman" w:eastAsia="Times New Roman" w:hAnsi="Times New Roman" w:cs="Times New Roman"/>
+          <w:sz w:val="28"/>
+          <w:szCs w:val="28"/>
+        </w:rPr>
+        <w:t xml:space="preserve"> Write a function which will take two parameters</w:t>
+      </w:r>
+      <w:r>
+        <w:rPr>
+          <w:rFonts w:ascii="Times New Roman" w:eastAsia="Times New Roman" w:hAnsi="Times New Roman" w:cs="Times New Roman"/>
+          <w:sz w:val="28"/>
+          <w:szCs w:val="28"/>
+        </w:rPr>
+        <w:t xml:space="preserve"> </w:t>
+      </w:r>
+      <w:r>
+        <w:rPr>
+          <w:rFonts w:ascii="Times New Roman" w:eastAsia="Times New Roman" w:hAnsi="Times New Roman" w:cs="Times New Roman"/>
+          <w:sz w:val="28"/>
+          <w:szCs w:val="28"/>
+        </w:rPr>
+        <w:t>(a base, a power) and returns the result.</w:t>
+      </w:r>
+    </w:p>
+    <w:p>
+      <w:pPr>
+        <w:pStyle w:val="ListParagraph"/>
+        <w:rPr>
+          <w:rFonts w:ascii="Times New Roman" w:eastAsia="Times New Roman" w:hAnsi="Times New Roman" w:cs="Times New Roman"/>
+          <w:sz w:val="28"/>
+          <w:szCs w:val="28"/>
+        </w:rPr>
+      </w:pPr>
+      <w:proofErr w:type="gramStart"/>
+      <w:r>
+        <w:rPr>
+          <w:rFonts w:ascii="Times New Roman" w:eastAsia="Times New Roman" w:hAnsi="Times New Roman" w:cs="Times New Roman"/>
+          <w:sz w:val="28"/>
+          <w:szCs w:val="28"/>
+        </w:rPr>
+        <w:t>e.g</w:t>
+      </w:r>
+      <w:proofErr w:type="gramEnd"/>
+      <w:r>
+        <w:rPr>
+          <w:rFonts w:ascii="Times New Roman" w:eastAsia="Times New Roman" w:hAnsi="Times New Roman" w:cs="Times New Roman"/>
+          <w:sz w:val="28"/>
+          <w:szCs w:val="28"/>
+        </w:rPr>
+        <w:t xml:space="preserve">. </w:t>
+      </w:r>
+      <w:proofErr w:type="spellStart"/>
+      <w:r>
+        <w:rPr>
+          <w:rFonts w:ascii="Times New Roman" w:eastAsia="Times New Roman" w:hAnsi="Times New Roman" w:cs="Times New Roman"/>
+          <w:sz w:val="28"/>
+          <w:szCs w:val="28"/>
+        </w:rPr>
+        <w:t>MyPower</w:t>
+      </w:r>
+      <w:proofErr w:type="spellEnd"/>
+      <w:r>
+        <w:rPr>
+          <w:rFonts w:ascii="Times New Roman" w:eastAsia="Times New Roman" w:hAnsi="Times New Roman" w:cs="Times New Roman"/>
+          <w:sz w:val="28"/>
+          <w:szCs w:val="28"/>
+        </w:rPr>
+        <w:t>(2,5); //it will give 32 which is 2^5</w:t>
       </w:r>
     </w:p>
     <w:p>
@@ -6095,34 +6480,38 @@
       <w:r>
         <w:rPr>
           <w:rFonts w:ascii="Times New Roman" w:eastAsia="Times New Roman" w:hAnsi="Times New Roman" w:cs="Times New Roman"/>
-          <w:sz w:val="28"/>
-          <w:szCs w:val="28"/>
-        </w:rPr>
-        <w:t>[Strings</w:t>
-      </w:r>
-      <w:r>
-        <w:rPr>
-          <w:rFonts w:ascii="Times New Roman" w:eastAsia="Times New Roman" w:hAnsi="Times New Roman" w:cs="Times New Roman"/>
-          <w:sz w:val="28"/>
-          <w:szCs w:val="28"/>
-        </w:rPr>
-        <w:t xml:space="preserve"> in C++</w:t>
-      </w:r>
-      <w:r>
-        <w:rPr>
-          <w:rFonts w:ascii="Times New Roman" w:eastAsia="Times New Roman" w:hAnsi="Times New Roman" w:cs="Times New Roman"/>
-          <w:sz w:val="28"/>
-          <w:szCs w:val="28"/>
-        </w:rPr>
-        <w:t xml:space="preserve">] </w:t>
-      </w:r>
-      <w:r>
-        <w:rPr>
-          <w:rFonts w:ascii="Times New Roman" w:eastAsia="Times New Roman" w:hAnsi="Times New Roman" w:cs="Times New Roman"/>
-          <w:sz w:val="28"/>
-          <w:szCs w:val="28"/>
-        </w:rPr>
-        <w:t>Write a program that tests if a user-supplied sentence is a palindrome. The program should not be case sensitive.</w:t>
+          <w:color w:val="FF0000"/>
+          <w:sz w:val="28"/>
+          <w:szCs w:val="28"/>
+          <w:highlight w:val="yellow"/>
+        </w:rPr>
+        <w:t xml:space="preserve">[Functions] </w:t>
+      </w:r>
+      <w:r>
+        <w:rPr>
+          <w:rFonts w:ascii="Times New Roman" w:eastAsia="Times New Roman" w:hAnsi="Times New Roman" w:cs="Times New Roman"/>
+          <w:sz w:val="28"/>
+          <w:szCs w:val="28"/>
+        </w:rPr>
+        <w:t xml:space="preserve">Write a function will take a number and returns its factorial. E.g. </w:t>
+      </w:r>
+      <w:proofErr w:type="spellStart"/>
+      <w:r>
+        <w:rPr>
+          <w:rFonts w:ascii="Times New Roman" w:eastAsia="Times New Roman" w:hAnsi="Times New Roman" w:cs="Times New Roman"/>
+          <w:sz w:val="28"/>
+          <w:szCs w:val="28"/>
+        </w:rPr>
+        <w:t>FindFactorial</w:t>
+      </w:r>
+      <w:proofErr w:type="spellEnd"/>
+      <w:r>
+        <w:rPr>
+          <w:rFonts w:ascii="Times New Roman" w:eastAsia="Times New Roman" w:hAnsi="Times New Roman" w:cs="Times New Roman"/>
+          <w:sz w:val="28"/>
+          <w:szCs w:val="28"/>
+        </w:rPr>
+        <w:t>(5); //It will return 120</w:t>
       </w:r>
     </w:p>
     <w:p>
@@ -6141,45 +6530,67 @@
       <w:r>
         <w:rPr>
           <w:rFonts w:ascii="Times New Roman" w:eastAsia="Times New Roman" w:hAnsi="Times New Roman" w:cs="Times New Roman"/>
-          <w:sz w:val="28"/>
-          <w:szCs w:val="28"/>
-        </w:rPr>
-        <w:t>[Strings</w:t>
-      </w:r>
-      <w:r>
-        <w:rPr>
-          <w:rFonts w:ascii="Times New Roman" w:eastAsia="Times New Roman" w:hAnsi="Times New Roman" w:cs="Times New Roman"/>
-          <w:sz w:val="28"/>
-          <w:szCs w:val="28"/>
-        </w:rPr>
-        <w:t xml:space="preserve"> in C++</w:t>
-      </w:r>
-      <w:r>
-        <w:rPr>
-          <w:rFonts w:ascii="Times New Roman" w:eastAsia="Times New Roman" w:hAnsi="Times New Roman" w:cs="Times New Roman"/>
-          <w:sz w:val="28"/>
-          <w:szCs w:val="28"/>
-        </w:rPr>
-        <w:t xml:space="preserve">] </w:t>
-      </w:r>
-      <w:r>
-        <w:rPr>
-          <w:rFonts w:ascii="Times New Roman" w:eastAsia="Times New Roman" w:hAnsi="Times New Roman" w:cs="Times New Roman"/>
-          <w:sz w:val="28"/>
-          <w:szCs w:val="28"/>
-        </w:rPr>
-        <w:t>Given a string as input, write a function that counts the numbers, the lower case, upper case and special characters.</w:t>
-      </w:r>
-    </w:p>
-    <w:p>
-      <w:pPr>
-        <w:pStyle w:val="ListParagraph"/>
-        <w:rPr>
-          <w:rFonts w:ascii="Times New Roman" w:eastAsia="Times New Roman" w:hAnsi="Times New Roman" w:cs="Times New Roman"/>
-          <w:sz w:val="28"/>
-          <w:szCs w:val="28"/>
-        </w:rPr>
-      </w:pPr>
+          <w:color w:val="FF0000"/>
+          <w:sz w:val="28"/>
+          <w:szCs w:val="28"/>
+          <w:highlight w:val="yellow"/>
+        </w:rPr>
+        <w:t xml:space="preserve">[Functions] </w:t>
+      </w:r>
+      <w:r>
+        <w:rPr>
+          <w:rFonts w:ascii="Times New Roman" w:eastAsia="Times New Roman" w:hAnsi="Times New Roman" w:cs="Times New Roman"/>
+          <w:sz w:val="28"/>
+          <w:szCs w:val="28"/>
+        </w:rPr>
+        <w:t xml:space="preserve">Write a function which will take any three numbers and will return maximum from those three. </w:t>
+      </w:r>
+    </w:p>
+    <w:p>
+      <w:pPr>
+        <w:pStyle w:val="ListParagraph"/>
+        <w:rPr>
+          <w:rFonts w:ascii="Times New Roman" w:eastAsia="Times New Roman" w:hAnsi="Times New Roman" w:cs="Times New Roman"/>
+          <w:sz w:val="28"/>
+          <w:szCs w:val="28"/>
+        </w:rPr>
+      </w:pPr>
+      <w:proofErr w:type="gramStart"/>
+      <w:r>
+        <w:rPr>
+          <w:rFonts w:ascii="Times New Roman" w:eastAsia="Times New Roman" w:hAnsi="Times New Roman" w:cs="Times New Roman"/>
+          <w:sz w:val="28"/>
+          <w:szCs w:val="28"/>
+        </w:rPr>
+        <w:t>e.g</w:t>
+      </w:r>
+      <w:proofErr w:type="gramEnd"/>
+      <w:r>
+        <w:rPr>
+          <w:rFonts w:ascii="Times New Roman" w:eastAsia="Times New Roman" w:hAnsi="Times New Roman" w:cs="Times New Roman"/>
+          <w:sz w:val="28"/>
+          <w:szCs w:val="28"/>
+        </w:rPr>
+        <w:t xml:space="preserve">. </w:t>
+      </w:r>
+      <w:proofErr w:type="spellStart"/>
+      <w:r>
+        <w:rPr>
+          <w:rFonts w:ascii="Times New Roman" w:eastAsia="Times New Roman" w:hAnsi="Times New Roman" w:cs="Times New Roman"/>
+          <w:sz w:val="28"/>
+          <w:szCs w:val="28"/>
+        </w:rPr>
+        <w:t>FindMax</w:t>
+      </w:r>
+      <w:proofErr w:type="spellEnd"/>
+      <w:r>
+        <w:rPr>
+          <w:rFonts w:ascii="Times New Roman" w:eastAsia="Times New Roman" w:hAnsi="Times New Roman" w:cs="Times New Roman"/>
+          <w:sz w:val="28"/>
+          <w:szCs w:val="28"/>
+        </w:rPr>
+        <w:t>(3,15,9); it will return 15 as output</w:t>
+      </w:r>
     </w:p>
     <w:p>
       <w:pPr>
@@ -6197,11 +6608,1374 @@
       <w:r>
         <w:rPr>
           <w:rFonts w:ascii="Times New Roman" w:eastAsia="Times New Roman" w:hAnsi="Times New Roman" w:cs="Times New Roman"/>
-          <w:sz w:val="28"/>
-          <w:szCs w:val="28"/>
-        </w:rPr>
-        <w:br w:type="page"/>
-      </w:r>
+          <w:color w:val="FF0000"/>
+          <w:sz w:val="28"/>
+          <w:szCs w:val="28"/>
+          <w:highlight w:val="yellow"/>
+        </w:rPr>
+        <w:t>[Functions</w:t>
+      </w:r>
+      <w:r>
+        <w:rPr>
+          <w:rFonts w:ascii="Times New Roman" w:eastAsia="Times New Roman" w:hAnsi="Times New Roman" w:cs="Times New Roman"/>
+          <w:sz w:val="28"/>
+          <w:szCs w:val="28"/>
+        </w:rPr>
+        <w:t xml:space="preserve">] Write a function which will take any three numbers and will return </w:t>
+      </w:r>
+      <w:proofErr w:type="spellStart"/>
+      <w:r>
+        <w:rPr>
+          <w:rFonts w:ascii="Times New Roman" w:eastAsia="Times New Roman" w:hAnsi="Times New Roman" w:cs="Times New Roman"/>
+          <w:sz w:val="28"/>
+          <w:szCs w:val="28"/>
+        </w:rPr>
+        <w:t>minium</w:t>
+      </w:r>
+      <w:proofErr w:type="spellEnd"/>
+      <w:r>
+        <w:rPr>
+          <w:rFonts w:ascii="Times New Roman" w:eastAsia="Times New Roman" w:hAnsi="Times New Roman" w:cs="Times New Roman"/>
+          <w:sz w:val="28"/>
+          <w:szCs w:val="28"/>
+        </w:rPr>
+        <w:t xml:space="preserve"> from those three. </w:t>
+      </w:r>
+    </w:p>
+    <w:p>
+      <w:pPr>
+        <w:pStyle w:val="ListParagraph"/>
+        <w:rPr>
+          <w:rFonts w:ascii="Times New Roman" w:eastAsia="Times New Roman" w:hAnsi="Times New Roman" w:cs="Times New Roman"/>
+          <w:sz w:val="28"/>
+          <w:szCs w:val="28"/>
+        </w:rPr>
+      </w:pPr>
+      <w:proofErr w:type="gramStart"/>
+      <w:r>
+        <w:rPr>
+          <w:rFonts w:ascii="Times New Roman" w:eastAsia="Times New Roman" w:hAnsi="Times New Roman" w:cs="Times New Roman"/>
+          <w:sz w:val="28"/>
+          <w:szCs w:val="28"/>
+        </w:rPr>
+        <w:t>e.g</w:t>
+      </w:r>
+      <w:proofErr w:type="gramEnd"/>
+      <w:r>
+        <w:rPr>
+          <w:rFonts w:ascii="Times New Roman" w:eastAsia="Times New Roman" w:hAnsi="Times New Roman" w:cs="Times New Roman"/>
+          <w:sz w:val="28"/>
+          <w:szCs w:val="28"/>
+        </w:rPr>
+        <w:t xml:space="preserve">. </w:t>
+      </w:r>
+      <w:proofErr w:type="spellStart"/>
+      <w:r>
+        <w:rPr>
+          <w:rFonts w:ascii="Times New Roman" w:eastAsia="Times New Roman" w:hAnsi="Times New Roman" w:cs="Times New Roman"/>
+          <w:sz w:val="28"/>
+          <w:szCs w:val="28"/>
+        </w:rPr>
+        <w:t>FindMin</w:t>
+      </w:r>
+      <w:proofErr w:type="spellEnd"/>
+      <w:r>
+        <w:rPr>
+          <w:rFonts w:ascii="Times New Roman" w:eastAsia="Times New Roman" w:hAnsi="Times New Roman" w:cs="Times New Roman"/>
+          <w:sz w:val="28"/>
+          <w:szCs w:val="28"/>
+        </w:rPr>
+        <w:t>(3,15,9); it will return 3 as output</w:t>
+      </w:r>
+    </w:p>
+    <w:p>
+      <w:pPr>
+        <w:pStyle w:val="ListParagraph"/>
+        <w:numPr>
+          <w:ilvl w:val="0"/>
+          <w:numId w:val="1"/>
+        </w:numPr>
+        <w:rPr>
+          <w:rFonts w:ascii="Times New Roman" w:eastAsia="Times New Roman" w:hAnsi="Times New Roman" w:cs="Times New Roman"/>
+          <w:sz w:val="28"/>
+          <w:szCs w:val="28"/>
+        </w:rPr>
+      </w:pPr>
+      <w:r>
+        <w:rPr>
+          <w:rFonts w:ascii="Times New Roman" w:eastAsia="Times New Roman" w:hAnsi="Times New Roman" w:cs="Times New Roman"/>
+          <w:color w:val="FF0000"/>
+          <w:sz w:val="28"/>
+          <w:szCs w:val="28"/>
+          <w:highlight w:val="yellow"/>
+        </w:rPr>
+        <w:t>[Functions]</w:t>
+      </w:r>
+      <w:r>
+        <w:rPr>
+          <w:rFonts w:ascii="Times New Roman" w:eastAsia="Times New Roman" w:hAnsi="Times New Roman" w:cs="Times New Roman"/>
+          <w:sz w:val="28"/>
+          <w:szCs w:val="28"/>
+        </w:rPr>
+        <w:t xml:space="preserve"> </w:t>
+      </w:r>
+      <w:r>
+        <w:rPr>
+          <w:rFonts w:ascii="Times New Roman" w:eastAsia="Times New Roman" w:hAnsi="Times New Roman" w:cs="Times New Roman"/>
+          <w:sz w:val="28"/>
+          <w:szCs w:val="28"/>
+        </w:rPr>
+        <w:t xml:space="preserve">Write a function which will take </w:t>
+      </w:r>
+      <w:r>
+        <w:rPr>
+          <w:rFonts w:ascii="Times New Roman" w:eastAsia="Times New Roman" w:hAnsi="Times New Roman" w:cs="Times New Roman"/>
+          <w:sz w:val="28"/>
+          <w:szCs w:val="28"/>
+        </w:rPr>
+        <w:t>a number and returns its English representation. The max number user can enter is 99999.</w:t>
+      </w:r>
+    </w:p>
+    <w:p>
+      <w:pPr>
+        <w:pStyle w:val="ListParagraph"/>
+        <w:rPr>
+          <w:rFonts w:ascii="Times New Roman" w:eastAsia="Times New Roman" w:hAnsi="Times New Roman" w:cs="Times New Roman"/>
+          <w:sz w:val="28"/>
+          <w:szCs w:val="28"/>
+        </w:rPr>
+      </w:pPr>
+      <w:r>
+        <w:rPr>
+          <w:rFonts w:ascii="Times New Roman" w:eastAsia="Times New Roman" w:hAnsi="Times New Roman" w:cs="Times New Roman"/>
+          <w:sz w:val="28"/>
+          <w:szCs w:val="28"/>
+        </w:rPr>
+        <w:t xml:space="preserve">E.g. </w:t>
+      </w:r>
+      <w:proofErr w:type="spellStart"/>
+      <w:proofErr w:type="gramStart"/>
+      <w:r>
+        <w:rPr>
+          <w:rFonts w:ascii="Times New Roman" w:eastAsia="Times New Roman" w:hAnsi="Times New Roman" w:cs="Times New Roman"/>
+          <w:sz w:val="28"/>
+          <w:szCs w:val="28"/>
+        </w:rPr>
+        <w:t>GetNumberTrans</w:t>
+      </w:r>
+      <w:proofErr w:type="spellEnd"/>
+      <w:r>
+        <w:rPr>
+          <w:rFonts w:ascii="Times New Roman" w:eastAsia="Times New Roman" w:hAnsi="Times New Roman" w:cs="Times New Roman"/>
+          <w:sz w:val="28"/>
+          <w:szCs w:val="28"/>
+        </w:rPr>
+        <w:t>(</w:t>
+      </w:r>
+      <w:proofErr w:type="gramEnd"/>
+      <w:r>
+        <w:rPr>
+          <w:rFonts w:ascii="Times New Roman" w:eastAsia="Times New Roman" w:hAnsi="Times New Roman" w:cs="Times New Roman"/>
+          <w:sz w:val="28"/>
+          <w:szCs w:val="28"/>
+        </w:rPr>
+        <w:t>10); //it will return ‘Ten’</w:t>
+      </w:r>
+    </w:p>
+    <w:p>
+      <w:pPr>
+        <w:pStyle w:val="ListParagraph"/>
+        <w:rPr>
+          <w:rFonts w:ascii="Times New Roman" w:eastAsia="Times New Roman" w:hAnsi="Times New Roman" w:cs="Times New Roman"/>
+          <w:sz w:val="28"/>
+          <w:szCs w:val="28"/>
+        </w:rPr>
+      </w:pPr>
+      <w:proofErr w:type="spellStart"/>
+      <w:proofErr w:type="gramStart"/>
+      <w:r>
+        <w:rPr>
+          <w:rFonts w:ascii="Times New Roman" w:eastAsia="Times New Roman" w:hAnsi="Times New Roman" w:cs="Times New Roman"/>
+          <w:sz w:val="28"/>
+          <w:szCs w:val="28"/>
+        </w:rPr>
+        <w:lastRenderedPageBreak/>
+        <w:t>GetNumberTrans</w:t>
+      </w:r>
+      <w:proofErr w:type="spellEnd"/>
+      <w:r>
+        <w:rPr>
+          <w:rFonts w:ascii="Times New Roman" w:eastAsia="Times New Roman" w:hAnsi="Times New Roman" w:cs="Times New Roman"/>
+          <w:sz w:val="28"/>
+          <w:szCs w:val="28"/>
+        </w:rPr>
+        <w:t>(</w:t>
+      </w:r>
+      <w:proofErr w:type="gramEnd"/>
+      <w:r>
+        <w:rPr>
+          <w:rFonts w:ascii="Times New Roman" w:eastAsia="Times New Roman" w:hAnsi="Times New Roman" w:cs="Times New Roman"/>
+          <w:sz w:val="28"/>
+          <w:szCs w:val="28"/>
+        </w:rPr>
+        <w:t>101);//it will return ‘One hundred and one’</w:t>
+      </w:r>
+    </w:p>
+    <w:p>
+      <w:pPr>
+        <w:pStyle w:val="ListParagraph"/>
+        <w:numPr>
+          <w:ilvl w:val="0"/>
+          <w:numId w:val="1"/>
+        </w:numPr>
+        <w:rPr>
+          <w:rFonts w:ascii="Times New Roman" w:eastAsia="Times New Roman" w:hAnsi="Times New Roman" w:cs="Times New Roman"/>
+          <w:sz w:val="28"/>
+          <w:szCs w:val="28"/>
+        </w:rPr>
+      </w:pPr>
+      <w:r>
+        <w:rPr>
+          <w:rFonts w:ascii="Times New Roman" w:eastAsia="Times New Roman" w:hAnsi="Times New Roman" w:cs="Times New Roman"/>
+          <w:color w:val="FF0000"/>
+          <w:sz w:val="28"/>
+          <w:szCs w:val="28"/>
+          <w:highlight w:val="yellow"/>
+        </w:rPr>
+        <w:t>[Functions]</w:t>
+      </w:r>
+      <w:r>
+        <w:rPr>
+          <w:rFonts w:ascii="Times New Roman" w:eastAsia="Times New Roman" w:hAnsi="Times New Roman" w:cs="Times New Roman"/>
+          <w:sz w:val="28"/>
+          <w:szCs w:val="28"/>
+        </w:rPr>
+        <w:t xml:space="preserve"> Write a function which will take two parameters (an array of </w:t>
+      </w:r>
+      <w:proofErr w:type="spellStart"/>
+      <w:r>
+        <w:rPr>
+          <w:rFonts w:ascii="Times New Roman" w:eastAsia="Times New Roman" w:hAnsi="Times New Roman" w:cs="Times New Roman"/>
+          <w:sz w:val="28"/>
+          <w:szCs w:val="28"/>
+        </w:rPr>
+        <w:t>int</w:t>
+      </w:r>
+      <w:proofErr w:type="spellEnd"/>
+      <w:r>
+        <w:rPr>
+          <w:rFonts w:ascii="Times New Roman" w:eastAsia="Times New Roman" w:hAnsi="Times New Roman" w:cs="Times New Roman"/>
+          <w:sz w:val="28"/>
+          <w:szCs w:val="28"/>
+        </w:rPr>
+        <w:t xml:space="preserve"> and another number). If provided number is found in array, return found index otherwise return -1.</w:t>
+      </w:r>
+    </w:p>
+    <w:p>
+      <w:pPr>
+        <w:pStyle w:val="ListParagraph"/>
+        <w:rPr>
+          <w:rFonts w:ascii="Times New Roman" w:eastAsia="Times New Roman" w:hAnsi="Times New Roman" w:cs="Times New Roman"/>
+          <w:sz w:val="28"/>
+          <w:szCs w:val="28"/>
+        </w:rPr>
+      </w:pPr>
+      <w:proofErr w:type="gramStart"/>
+      <w:r>
+        <w:rPr>
+          <w:rFonts w:ascii="Times New Roman" w:eastAsia="Times New Roman" w:hAnsi="Times New Roman" w:cs="Times New Roman"/>
+          <w:sz w:val="28"/>
+          <w:szCs w:val="28"/>
+        </w:rPr>
+        <w:t>e.g</w:t>
+      </w:r>
+      <w:proofErr w:type="gramEnd"/>
+      <w:r>
+        <w:rPr>
+          <w:rFonts w:ascii="Times New Roman" w:eastAsia="Times New Roman" w:hAnsi="Times New Roman" w:cs="Times New Roman"/>
+          <w:sz w:val="28"/>
+          <w:szCs w:val="28"/>
+        </w:rPr>
+        <w:t xml:space="preserve">. </w:t>
+      </w:r>
+      <w:proofErr w:type="spellStart"/>
+      <w:r>
+        <w:rPr>
+          <w:rFonts w:ascii="Times New Roman" w:eastAsia="Times New Roman" w:hAnsi="Times New Roman" w:cs="Times New Roman"/>
+          <w:sz w:val="28"/>
+          <w:szCs w:val="28"/>
+        </w:rPr>
+        <w:t>FindIndex</w:t>
+      </w:r>
+      <w:proofErr w:type="spellEnd"/>
+      <w:r>
+        <w:rPr>
+          <w:rFonts w:ascii="Times New Roman" w:eastAsia="Times New Roman" w:hAnsi="Times New Roman" w:cs="Times New Roman"/>
+          <w:sz w:val="28"/>
+          <w:szCs w:val="28"/>
+        </w:rPr>
+        <w:t xml:space="preserve">(arr,5); // </w:t>
+      </w:r>
+      <w:proofErr w:type="spellStart"/>
+      <w:r>
+        <w:rPr>
+          <w:rFonts w:ascii="Times New Roman" w:eastAsia="Times New Roman" w:hAnsi="Times New Roman" w:cs="Times New Roman"/>
+          <w:sz w:val="28"/>
+          <w:szCs w:val="28"/>
+        </w:rPr>
+        <w:t>arr</w:t>
+      </w:r>
+      <w:proofErr w:type="spellEnd"/>
+      <w:r>
+        <w:rPr>
+          <w:rFonts w:ascii="Times New Roman" w:eastAsia="Times New Roman" w:hAnsi="Times New Roman" w:cs="Times New Roman"/>
+          <w:sz w:val="28"/>
+          <w:szCs w:val="28"/>
+        </w:rPr>
+        <w:t>=1,2,5,3,10,9 number=5, output=2</w:t>
+      </w:r>
+    </w:p>
+    <w:p>
+      <w:pPr>
+        <w:pStyle w:val="ListParagraph"/>
+        <w:numPr>
+          <w:ilvl w:val="0"/>
+          <w:numId w:val="1"/>
+        </w:numPr>
+        <w:rPr>
+          <w:rFonts w:ascii="Times New Roman" w:eastAsia="Times New Roman" w:hAnsi="Times New Roman" w:cs="Times New Roman"/>
+          <w:sz w:val="28"/>
+          <w:szCs w:val="28"/>
+        </w:rPr>
+      </w:pPr>
+      <w:r>
+        <w:rPr>
+          <w:rFonts w:ascii="Times New Roman" w:eastAsia="Times New Roman" w:hAnsi="Times New Roman" w:cs="Times New Roman"/>
+          <w:color w:val="FF0000"/>
+          <w:sz w:val="28"/>
+          <w:szCs w:val="28"/>
+          <w:highlight w:val="yellow"/>
+        </w:rPr>
+        <w:t>[Functions]</w:t>
+      </w:r>
+      <w:r>
+        <w:rPr>
+          <w:rFonts w:ascii="Times New Roman" w:eastAsia="Times New Roman" w:hAnsi="Times New Roman" w:cs="Times New Roman"/>
+          <w:sz w:val="28"/>
+          <w:szCs w:val="28"/>
+        </w:rPr>
+        <w:t xml:space="preserve"> Write a function which will take two arrays and return another array which will be sum of provided two arrays.</w:t>
+      </w:r>
+    </w:p>
+    <w:p>
+      <w:pPr>
+        <w:pStyle w:val="ListParagraph"/>
+        <w:numPr>
+          <w:ilvl w:val="0"/>
+          <w:numId w:val="1"/>
+        </w:numPr>
+        <w:rPr>
+          <w:rFonts w:ascii="Times New Roman" w:eastAsia="Times New Roman" w:hAnsi="Times New Roman" w:cs="Times New Roman"/>
+          <w:sz w:val="28"/>
+          <w:szCs w:val="28"/>
+        </w:rPr>
+      </w:pPr>
+      <w:r>
+        <w:rPr>
+          <w:rFonts w:ascii="Times New Roman" w:eastAsia="Times New Roman" w:hAnsi="Times New Roman" w:cs="Times New Roman"/>
+          <w:color w:val="FF0000"/>
+          <w:sz w:val="28"/>
+          <w:szCs w:val="28"/>
+          <w:highlight w:val="yellow"/>
+        </w:rPr>
+        <w:t>[Functions]</w:t>
+      </w:r>
+      <w:r>
+        <w:rPr>
+          <w:rFonts w:ascii="Times New Roman" w:eastAsia="Times New Roman" w:hAnsi="Times New Roman" w:cs="Times New Roman"/>
+          <w:sz w:val="28"/>
+          <w:szCs w:val="28"/>
+        </w:rPr>
+        <w:t xml:space="preserve"> Write a function which will take an array and returns sum of all values in that array.</w:t>
+      </w:r>
+    </w:p>
+    <w:p>
+      <w:pPr>
+        <w:pStyle w:val="ListParagraph"/>
+        <w:numPr>
+          <w:ilvl w:val="0"/>
+          <w:numId w:val="1"/>
+        </w:numPr>
+        <w:rPr>
+          <w:rFonts w:ascii="Times New Roman" w:eastAsia="Times New Roman" w:hAnsi="Times New Roman" w:cs="Times New Roman"/>
+          <w:sz w:val="28"/>
+          <w:szCs w:val="28"/>
+        </w:rPr>
+      </w:pPr>
+      <w:r>
+        <w:rPr>
+          <w:rFonts w:ascii="Times New Roman" w:eastAsia="Times New Roman" w:hAnsi="Times New Roman" w:cs="Times New Roman"/>
+          <w:sz w:val="28"/>
+          <w:szCs w:val="28"/>
+        </w:rPr>
+        <w:t xml:space="preserve">E.g. </w:t>
+      </w:r>
+      <w:proofErr w:type="spellStart"/>
+      <w:r>
+        <w:rPr>
+          <w:rFonts w:ascii="Times New Roman" w:eastAsia="Times New Roman" w:hAnsi="Times New Roman" w:cs="Times New Roman"/>
+          <w:sz w:val="28"/>
+          <w:szCs w:val="28"/>
+        </w:rPr>
+        <w:t>FindSum</w:t>
+      </w:r>
+      <w:proofErr w:type="spellEnd"/>
+      <w:r>
+        <w:rPr>
+          <w:rFonts w:ascii="Times New Roman" w:eastAsia="Times New Roman" w:hAnsi="Times New Roman" w:cs="Times New Roman"/>
+          <w:sz w:val="28"/>
+          <w:szCs w:val="28"/>
+        </w:rPr>
+        <w:t>(</w:t>
+      </w:r>
+      <w:proofErr w:type="spellStart"/>
+      <w:r>
+        <w:rPr>
+          <w:rFonts w:ascii="Times New Roman" w:eastAsia="Times New Roman" w:hAnsi="Times New Roman" w:cs="Times New Roman"/>
+          <w:sz w:val="28"/>
+          <w:szCs w:val="28"/>
+        </w:rPr>
+        <w:t>arr</w:t>
+      </w:r>
+      <w:proofErr w:type="spellEnd"/>
+      <w:r>
+        <w:rPr>
+          <w:rFonts w:ascii="Times New Roman" w:eastAsia="Times New Roman" w:hAnsi="Times New Roman" w:cs="Times New Roman"/>
+          <w:sz w:val="28"/>
+          <w:szCs w:val="28"/>
+        </w:rPr>
+        <w:t>); //</w:t>
+      </w:r>
+      <w:proofErr w:type="spellStart"/>
+      <w:r>
+        <w:rPr>
+          <w:rFonts w:ascii="Times New Roman" w:eastAsia="Times New Roman" w:hAnsi="Times New Roman" w:cs="Times New Roman"/>
+          <w:sz w:val="28"/>
+          <w:szCs w:val="28"/>
+        </w:rPr>
+        <w:t>arr</w:t>
+      </w:r>
+      <w:proofErr w:type="spellEnd"/>
+      <w:r>
+        <w:rPr>
+          <w:rFonts w:ascii="Times New Roman" w:eastAsia="Times New Roman" w:hAnsi="Times New Roman" w:cs="Times New Roman"/>
+          <w:sz w:val="28"/>
+          <w:szCs w:val="28"/>
+        </w:rPr>
+        <w:t>=1,5,3,9 output=18</w:t>
+      </w:r>
+    </w:p>
+    <w:p>
+      <w:pPr>
+        <w:pStyle w:val="ListParagraph"/>
+        <w:numPr>
+          <w:ilvl w:val="0"/>
+          <w:numId w:val="1"/>
+        </w:numPr>
+        <w:rPr>
+          <w:rFonts w:ascii="Times New Roman" w:eastAsia="Times New Roman" w:hAnsi="Times New Roman" w:cs="Times New Roman"/>
+          <w:sz w:val="28"/>
+          <w:szCs w:val="28"/>
+        </w:rPr>
+      </w:pPr>
+      <w:r>
+        <w:rPr>
+          <w:rFonts w:ascii="Times New Roman" w:eastAsia="Times New Roman" w:hAnsi="Times New Roman" w:cs="Times New Roman"/>
+          <w:color w:val="FF0000"/>
+          <w:sz w:val="28"/>
+          <w:szCs w:val="28"/>
+          <w:highlight w:val="yellow"/>
+        </w:rPr>
+        <w:t>[Functions]</w:t>
+      </w:r>
+      <w:r>
+        <w:rPr>
+          <w:rFonts w:ascii="Times New Roman" w:eastAsia="Times New Roman" w:hAnsi="Times New Roman" w:cs="Times New Roman"/>
+          <w:sz w:val="28"/>
+          <w:szCs w:val="28"/>
+        </w:rPr>
+        <w:t xml:space="preserve"> Write a function which will take an array and returns maximum number from that array. </w:t>
+      </w:r>
+    </w:p>
+    <w:p>
+      <w:pPr>
+        <w:pStyle w:val="ListParagraph"/>
+        <w:rPr>
+          <w:rFonts w:ascii="Times New Roman" w:eastAsia="Times New Roman" w:hAnsi="Times New Roman" w:cs="Times New Roman"/>
+          <w:sz w:val="28"/>
+          <w:szCs w:val="28"/>
+        </w:rPr>
+      </w:pPr>
+      <w:proofErr w:type="gramStart"/>
+      <w:r>
+        <w:rPr>
+          <w:rFonts w:ascii="Times New Roman" w:eastAsia="Times New Roman" w:hAnsi="Times New Roman" w:cs="Times New Roman"/>
+          <w:sz w:val="28"/>
+          <w:szCs w:val="28"/>
+        </w:rPr>
+        <w:t>e.g</w:t>
+      </w:r>
+      <w:proofErr w:type="gramEnd"/>
+      <w:r>
+        <w:rPr>
+          <w:rFonts w:ascii="Times New Roman" w:eastAsia="Times New Roman" w:hAnsi="Times New Roman" w:cs="Times New Roman"/>
+          <w:sz w:val="28"/>
+          <w:szCs w:val="28"/>
+        </w:rPr>
+        <w:t xml:space="preserve">. </w:t>
+      </w:r>
+      <w:proofErr w:type="spellStart"/>
+      <w:r>
+        <w:rPr>
+          <w:rFonts w:ascii="Times New Roman" w:eastAsia="Times New Roman" w:hAnsi="Times New Roman" w:cs="Times New Roman"/>
+          <w:sz w:val="28"/>
+          <w:szCs w:val="28"/>
+        </w:rPr>
+        <w:t>FindMax</w:t>
+      </w:r>
+      <w:proofErr w:type="spellEnd"/>
+      <w:r>
+        <w:rPr>
+          <w:rFonts w:ascii="Times New Roman" w:eastAsia="Times New Roman" w:hAnsi="Times New Roman" w:cs="Times New Roman"/>
+          <w:sz w:val="28"/>
+          <w:szCs w:val="28"/>
+        </w:rPr>
+        <w:t>(</w:t>
+      </w:r>
+      <w:proofErr w:type="spellStart"/>
+      <w:r>
+        <w:rPr>
+          <w:rFonts w:ascii="Times New Roman" w:eastAsia="Times New Roman" w:hAnsi="Times New Roman" w:cs="Times New Roman"/>
+          <w:sz w:val="28"/>
+          <w:szCs w:val="28"/>
+        </w:rPr>
+        <w:t>arr</w:t>
+      </w:r>
+      <w:proofErr w:type="spellEnd"/>
+      <w:r>
+        <w:rPr>
+          <w:rFonts w:ascii="Times New Roman" w:eastAsia="Times New Roman" w:hAnsi="Times New Roman" w:cs="Times New Roman"/>
+          <w:sz w:val="28"/>
+          <w:szCs w:val="28"/>
+        </w:rPr>
+        <w:t>);//</w:t>
+      </w:r>
+      <w:proofErr w:type="spellStart"/>
+      <w:r>
+        <w:rPr>
+          <w:rFonts w:ascii="Times New Roman" w:eastAsia="Times New Roman" w:hAnsi="Times New Roman" w:cs="Times New Roman"/>
+          <w:sz w:val="28"/>
+          <w:szCs w:val="28"/>
+        </w:rPr>
+        <w:t>arr</w:t>
+      </w:r>
+      <w:proofErr w:type="spellEnd"/>
+      <w:r>
+        <w:rPr>
+          <w:rFonts w:ascii="Times New Roman" w:eastAsia="Times New Roman" w:hAnsi="Times New Roman" w:cs="Times New Roman"/>
+          <w:sz w:val="28"/>
+          <w:szCs w:val="28"/>
+        </w:rPr>
+        <w:t>=1,5,3,9,10 output=10</w:t>
+      </w:r>
+    </w:p>
+    <w:p>
+      <w:pPr>
+        <w:pStyle w:val="ListParagraph"/>
+        <w:numPr>
+          <w:ilvl w:val="0"/>
+          <w:numId w:val="1"/>
+        </w:numPr>
+        <w:rPr>
+          <w:rFonts w:ascii="Times New Roman" w:eastAsia="Times New Roman" w:hAnsi="Times New Roman" w:cs="Times New Roman"/>
+          <w:sz w:val="28"/>
+          <w:szCs w:val="28"/>
+        </w:rPr>
+      </w:pPr>
+      <w:r>
+        <w:rPr>
+          <w:rFonts w:ascii="Times New Roman" w:eastAsia="Times New Roman" w:hAnsi="Times New Roman" w:cs="Times New Roman"/>
+          <w:color w:val="FF0000"/>
+          <w:sz w:val="28"/>
+          <w:szCs w:val="28"/>
+          <w:highlight w:val="yellow"/>
+        </w:rPr>
+        <w:t>[Functions]</w:t>
+      </w:r>
+      <w:r>
+        <w:rPr>
+          <w:rFonts w:ascii="Times New Roman" w:eastAsia="Times New Roman" w:hAnsi="Times New Roman" w:cs="Times New Roman"/>
+          <w:sz w:val="28"/>
+          <w:szCs w:val="28"/>
+        </w:rPr>
+        <w:t xml:space="preserve"> Write a function which will take an array and returns </w:t>
+      </w:r>
+      <w:proofErr w:type="spellStart"/>
+      <w:r>
+        <w:rPr>
+          <w:rFonts w:ascii="Times New Roman" w:eastAsia="Times New Roman" w:hAnsi="Times New Roman" w:cs="Times New Roman"/>
+          <w:sz w:val="28"/>
+          <w:szCs w:val="28"/>
+        </w:rPr>
+        <w:t>minum</w:t>
+      </w:r>
+      <w:proofErr w:type="spellEnd"/>
+      <w:r>
+        <w:rPr>
+          <w:rFonts w:ascii="Times New Roman" w:eastAsia="Times New Roman" w:hAnsi="Times New Roman" w:cs="Times New Roman"/>
+          <w:sz w:val="28"/>
+          <w:szCs w:val="28"/>
+        </w:rPr>
+        <w:t xml:space="preserve"> number from that array. </w:t>
+      </w:r>
+    </w:p>
+    <w:p>
+      <w:pPr>
+        <w:pStyle w:val="ListParagraph"/>
+        <w:rPr>
+          <w:rFonts w:ascii="Times New Roman" w:eastAsia="Times New Roman" w:hAnsi="Times New Roman" w:cs="Times New Roman"/>
+          <w:sz w:val="28"/>
+          <w:szCs w:val="28"/>
+        </w:rPr>
+      </w:pPr>
+      <w:proofErr w:type="gramStart"/>
+      <w:r>
+        <w:rPr>
+          <w:rFonts w:ascii="Times New Roman" w:eastAsia="Times New Roman" w:hAnsi="Times New Roman" w:cs="Times New Roman"/>
+          <w:sz w:val="28"/>
+          <w:szCs w:val="28"/>
+        </w:rPr>
+        <w:t>e.g</w:t>
+      </w:r>
+      <w:proofErr w:type="gramEnd"/>
+      <w:r>
+        <w:rPr>
+          <w:rFonts w:ascii="Times New Roman" w:eastAsia="Times New Roman" w:hAnsi="Times New Roman" w:cs="Times New Roman"/>
+          <w:sz w:val="28"/>
+          <w:szCs w:val="28"/>
+        </w:rPr>
+        <w:t xml:space="preserve">. </w:t>
+      </w:r>
+      <w:proofErr w:type="spellStart"/>
+      <w:r>
+        <w:rPr>
+          <w:rFonts w:ascii="Times New Roman" w:eastAsia="Times New Roman" w:hAnsi="Times New Roman" w:cs="Times New Roman"/>
+          <w:sz w:val="28"/>
+          <w:szCs w:val="28"/>
+        </w:rPr>
+        <w:t>FindMax</w:t>
+      </w:r>
+      <w:proofErr w:type="spellEnd"/>
+      <w:r>
+        <w:rPr>
+          <w:rFonts w:ascii="Times New Roman" w:eastAsia="Times New Roman" w:hAnsi="Times New Roman" w:cs="Times New Roman"/>
+          <w:sz w:val="28"/>
+          <w:szCs w:val="28"/>
+        </w:rPr>
+        <w:t>(</w:t>
+      </w:r>
+      <w:proofErr w:type="spellStart"/>
+      <w:r>
+        <w:rPr>
+          <w:rFonts w:ascii="Times New Roman" w:eastAsia="Times New Roman" w:hAnsi="Times New Roman" w:cs="Times New Roman"/>
+          <w:sz w:val="28"/>
+          <w:szCs w:val="28"/>
+        </w:rPr>
+        <w:t>arr</w:t>
+      </w:r>
+      <w:proofErr w:type="spellEnd"/>
+      <w:r>
+        <w:rPr>
+          <w:rFonts w:ascii="Times New Roman" w:eastAsia="Times New Roman" w:hAnsi="Times New Roman" w:cs="Times New Roman"/>
+          <w:sz w:val="28"/>
+          <w:szCs w:val="28"/>
+        </w:rPr>
+        <w:t>);//</w:t>
+      </w:r>
+      <w:proofErr w:type="spellStart"/>
+      <w:r>
+        <w:rPr>
+          <w:rFonts w:ascii="Times New Roman" w:eastAsia="Times New Roman" w:hAnsi="Times New Roman" w:cs="Times New Roman"/>
+          <w:sz w:val="28"/>
+          <w:szCs w:val="28"/>
+        </w:rPr>
+        <w:t>arr</w:t>
+      </w:r>
+      <w:proofErr w:type="spellEnd"/>
+      <w:r>
+        <w:rPr>
+          <w:rFonts w:ascii="Times New Roman" w:eastAsia="Times New Roman" w:hAnsi="Times New Roman" w:cs="Times New Roman"/>
+          <w:sz w:val="28"/>
+          <w:szCs w:val="28"/>
+        </w:rPr>
+        <w:t>=1,5,3,9,10 output=1</w:t>
+      </w:r>
+    </w:p>
+    <w:p>
+      <w:pPr>
+        <w:pStyle w:val="ListParagraph"/>
+        <w:numPr>
+          <w:ilvl w:val="0"/>
+          <w:numId w:val="1"/>
+        </w:numPr>
+        <w:rPr>
+          <w:rFonts w:ascii="Times New Roman" w:eastAsia="Times New Roman" w:hAnsi="Times New Roman" w:cs="Times New Roman"/>
+          <w:sz w:val="28"/>
+          <w:szCs w:val="28"/>
+        </w:rPr>
+      </w:pPr>
+      <w:r>
+        <w:rPr>
+          <w:rFonts w:ascii="Times New Roman" w:eastAsia="Times New Roman" w:hAnsi="Times New Roman" w:cs="Times New Roman"/>
+          <w:color w:val="FF0000"/>
+          <w:sz w:val="28"/>
+          <w:szCs w:val="28"/>
+          <w:highlight w:val="yellow"/>
+        </w:rPr>
+        <w:t>[Functions]</w:t>
+      </w:r>
+      <w:r>
+        <w:rPr>
+          <w:rFonts w:ascii="Times New Roman" w:eastAsia="Times New Roman" w:hAnsi="Times New Roman" w:cs="Times New Roman"/>
+          <w:sz w:val="28"/>
+          <w:szCs w:val="28"/>
+        </w:rPr>
+        <w:t xml:space="preserve"> Write a function which will take an array and returns that array in sorted order (ascending and descending). </w:t>
+      </w:r>
+    </w:p>
+    <w:p>
+      <w:pPr>
+        <w:pStyle w:val="ListParagraph"/>
+        <w:rPr>
+          <w:rFonts w:ascii="Times New Roman" w:eastAsia="Times New Roman" w:hAnsi="Times New Roman" w:cs="Times New Roman"/>
+          <w:sz w:val="28"/>
+          <w:szCs w:val="28"/>
+        </w:rPr>
+      </w:pPr>
+      <w:proofErr w:type="gramStart"/>
+      <w:r>
+        <w:rPr>
+          <w:rFonts w:ascii="Times New Roman" w:eastAsia="Times New Roman" w:hAnsi="Times New Roman" w:cs="Times New Roman"/>
+          <w:sz w:val="28"/>
+          <w:szCs w:val="28"/>
+        </w:rPr>
+        <w:t>e.g</w:t>
+      </w:r>
+      <w:proofErr w:type="gramEnd"/>
+      <w:r>
+        <w:rPr>
+          <w:rFonts w:ascii="Times New Roman" w:eastAsia="Times New Roman" w:hAnsi="Times New Roman" w:cs="Times New Roman"/>
+          <w:sz w:val="28"/>
+          <w:szCs w:val="28"/>
+        </w:rPr>
+        <w:t xml:space="preserve">. Input </w:t>
+      </w:r>
+      <w:proofErr w:type="spellStart"/>
+      <w:r>
+        <w:rPr>
+          <w:rFonts w:ascii="Times New Roman" w:eastAsia="Times New Roman" w:hAnsi="Times New Roman" w:cs="Times New Roman"/>
+          <w:sz w:val="28"/>
+          <w:szCs w:val="28"/>
+        </w:rPr>
+        <w:t>arr</w:t>
+      </w:r>
+      <w:proofErr w:type="spellEnd"/>
+      <w:r>
+        <w:rPr>
+          <w:rFonts w:ascii="Times New Roman" w:eastAsia="Times New Roman" w:hAnsi="Times New Roman" w:cs="Times New Roman"/>
+          <w:sz w:val="28"/>
+          <w:szCs w:val="28"/>
+        </w:rPr>
+        <w:t xml:space="preserve">=5,1,3,5,2,9,0, output </w:t>
+      </w:r>
+      <w:proofErr w:type="spellStart"/>
+      <w:r>
+        <w:rPr>
+          <w:rFonts w:ascii="Times New Roman" w:eastAsia="Times New Roman" w:hAnsi="Times New Roman" w:cs="Times New Roman"/>
+          <w:sz w:val="28"/>
+          <w:szCs w:val="28"/>
+        </w:rPr>
+        <w:t>arr</w:t>
+      </w:r>
+      <w:proofErr w:type="spellEnd"/>
+      <w:r>
+        <w:rPr>
+          <w:rFonts w:ascii="Times New Roman" w:eastAsia="Times New Roman" w:hAnsi="Times New Roman" w:cs="Times New Roman"/>
+          <w:sz w:val="28"/>
+          <w:szCs w:val="28"/>
+        </w:rPr>
+        <w:t xml:space="preserve"> = 0,1,2,3,5,5,9</w:t>
+      </w:r>
+    </w:p>
+    <w:p>
+      <w:pPr>
+        <w:pStyle w:val="ListParagraph"/>
+        <w:numPr>
+          <w:ilvl w:val="0"/>
+          <w:numId w:val="1"/>
+        </w:numPr>
+        <w:rPr>
+          <w:rFonts w:ascii="Times New Roman" w:eastAsia="Times New Roman" w:hAnsi="Times New Roman" w:cs="Times New Roman"/>
+          <w:sz w:val="28"/>
+          <w:szCs w:val="28"/>
+        </w:rPr>
+      </w:pPr>
+      <w:r>
+        <w:rPr>
+          <w:rFonts w:ascii="Times New Roman" w:eastAsia="Times New Roman" w:hAnsi="Times New Roman" w:cs="Times New Roman"/>
+          <w:color w:val="FF0000"/>
+          <w:sz w:val="28"/>
+          <w:szCs w:val="28"/>
+          <w:highlight w:val="yellow"/>
+        </w:rPr>
+        <w:t>[Functions]</w:t>
+      </w:r>
+      <w:r>
+        <w:rPr>
+          <w:rFonts w:ascii="Times New Roman" w:eastAsia="Times New Roman" w:hAnsi="Times New Roman" w:cs="Times New Roman"/>
+          <w:sz w:val="28"/>
+          <w:szCs w:val="28"/>
+        </w:rPr>
+        <w:t>Write a function to calculate if a number is a prime or not. Return 1 if it is prime and 0 if it is not a prime.</w:t>
+      </w:r>
+    </w:p>
+    <w:p>
+      <w:pPr>
+        <w:pStyle w:val="ListParagraph"/>
+        <w:numPr>
+          <w:ilvl w:val="0"/>
+          <w:numId w:val="1"/>
+        </w:numPr>
+        <w:rPr>
+          <w:rFonts w:ascii="Times New Roman" w:eastAsia="Times New Roman" w:hAnsi="Times New Roman" w:cs="Times New Roman"/>
+          <w:sz w:val="28"/>
+          <w:szCs w:val="28"/>
+        </w:rPr>
+      </w:pPr>
+      <w:r>
+        <w:rPr>
+          <w:rFonts w:ascii="Times New Roman" w:eastAsia="Times New Roman" w:hAnsi="Times New Roman" w:cs="Times New Roman"/>
+          <w:color w:val="FF0000"/>
+          <w:sz w:val="28"/>
+          <w:szCs w:val="28"/>
+          <w:highlight w:val="yellow"/>
+        </w:rPr>
+        <w:t>[Functions]</w:t>
+      </w:r>
+      <w:r>
+        <w:rPr>
+          <w:rFonts w:ascii="Times New Roman" w:eastAsia="Times New Roman" w:hAnsi="Times New Roman" w:cs="Times New Roman"/>
+          <w:sz w:val="28"/>
+          <w:szCs w:val="28"/>
+        </w:rPr>
+        <w:t xml:space="preserve"> </w:t>
+      </w:r>
+      <w:r>
+        <w:rPr>
+          <w:rFonts w:ascii="Times New Roman" w:eastAsia="Times New Roman" w:hAnsi="Times New Roman" w:cs="Times New Roman"/>
+          <w:sz w:val="28"/>
+          <w:szCs w:val="28"/>
+        </w:rPr>
+        <w:t>Write a function to determine the number of prime numbers below n.</w:t>
+      </w:r>
+    </w:p>
+    <w:p>
+      <w:pPr>
+        <w:pStyle w:val="ListParagraph"/>
+        <w:numPr>
+          <w:ilvl w:val="0"/>
+          <w:numId w:val="1"/>
+        </w:numPr>
+        <w:rPr>
+          <w:rFonts w:ascii="Times New Roman" w:eastAsia="Times New Roman" w:hAnsi="Times New Roman" w:cs="Times New Roman"/>
+          <w:sz w:val="28"/>
+          <w:szCs w:val="28"/>
+        </w:rPr>
+      </w:pPr>
+      <w:r>
+        <w:rPr>
+          <w:rFonts w:ascii="Times New Roman" w:eastAsia="Times New Roman" w:hAnsi="Times New Roman" w:cs="Times New Roman"/>
+          <w:color w:val="FF0000"/>
+          <w:sz w:val="28"/>
+          <w:szCs w:val="28"/>
+          <w:highlight w:val="yellow"/>
+        </w:rPr>
+        <w:t>[Functions]</w:t>
+      </w:r>
+      <w:r>
+        <w:rPr>
+          <w:rFonts w:ascii="Times New Roman" w:eastAsia="Times New Roman" w:hAnsi="Times New Roman" w:cs="Times New Roman"/>
+          <w:sz w:val="28"/>
+          <w:szCs w:val="28"/>
+        </w:rPr>
+        <w:t xml:space="preserve"> </w:t>
+      </w:r>
+      <w:r>
+        <w:rPr>
+          <w:rFonts w:ascii="Times New Roman" w:eastAsia="Times New Roman" w:hAnsi="Times New Roman" w:cs="Times New Roman"/>
+          <w:sz w:val="28"/>
+          <w:szCs w:val="28"/>
+        </w:rPr>
+        <w:t>Write a function which will take two parameters from user and will find HCF (Highest Common factor) of these two numbers.</w:t>
+      </w:r>
+    </w:p>
+    <w:p>
+      <w:pPr>
+        <w:pStyle w:val="ListParagraph"/>
+        <w:numPr>
+          <w:ilvl w:val="0"/>
+          <w:numId w:val="1"/>
+        </w:numPr>
+        <w:rPr>
+          <w:rFonts w:ascii="Times New Roman" w:eastAsia="Times New Roman" w:hAnsi="Times New Roman" w:cs="Times New Roman"/>
+          <w:sz w:val="28"/>
+          <w:szCs w:val="28"/>
+        </w:rPr>
+      </w:pPr>
+      <w:r>
+        <w:rPr>
+          <w:rFonts w:ascii="Times New Roman" w:eastAsia="Times New Roman" w:hAnsi="Times New Roman" w:cs="Times New Roman"/>
+          <w:color w:val="FF0000"/>
+          <w:sz w:val="28"/>
+          <w:szCs w:val="28"/>
+          <w:highlight w:val="yellow"/>
+        </w:rPr>
+        <w:t>[Functions]</w:t>
+      </w:r>
+      <w:r>
+        <w:rPr>
+          <w:rFonts w:ascii="Times New Roman" w:eastAsia="Times New Roman" w:hAnsi="Times New Roman" w:cs="Times New Roman"/>
+          <w:sz w:val="28"/>
+          <w:szCs w:val="28"/>
+        </w:rPr>
+        <w:t xml:space="preserve"> </w:t>
+      </w:r>
+      <w:r>
+        <w:rPr>
+          <w:rFonts w:ascii="Times New Roman" w:eastAsia="Times New Roman" w:hAnsi="Times New Roman" w:cs="Times New Roman"/>
+          <w:sz w:val="28"/>
+          <w:szCs w:val="28"/>
+        </w:rPr>
+        <w:t>Write a function which will take two parameters from user and will find HCF (Highest Common factor) of these two numbers.</w:t>
+      </w:r>
+    </w:p>
+    <w:p>
+      <w:pPr>
+        <w:pStyle w:val="ListParagraph"/>
+        <w:numPr>
+          <w:ilvl w:val="0"/>
+          <w:numId w:val="1"/>
+        </w:numPr>
+        <w:rPr>
+          <w:rFonts w:ascii="Times New Roman" w:eastAsia="Times New Roman" w:hAnsi="Times New Roman" w:cs="Times New Roman"/>
+          <w:sz w:val="28"/>
+          <w:szCs w:val="28"/>
+        </w:rPr>
+      </w:pPr>
+      <w:r>
+        <w:rPr>
+          <w:rFonts w:ascii="Times New Roman" w:eastAsia="Times New Roman" w:hAnsi="Times New Roman" w:cs="Times New Roman"/>
+          <w:color w:val="FF0000"/>
+          <w:sz w:val="28"/>
+          <w:szCs w:val="28"/>
+          <w:highlight w:val="yellow"/>
+        </w:rPr>
+        <w:t>[Functions]</w:t>
+      </w:r>
+      <w:r>
+        <w:rPr>
+          <w:rFonts w:ascii="Times New Roman" w:eastAsia="Times New Roman" w:hAnsi="Times New Roman" w:cs="Times New Roman"/>
+          <w:sz w:val="28"/>
+          <w:szCs w:val="28"/>
+        </w:rPr>
+        <w:t xml:space="preserve"> </w:t>
+      </w:r>
+      <w:r>
+        <w:rPr>
+          <w:rFonts w:ascii="Times New Roman" w:eastAsia="Times New Roman" w:hAnsi="Times New Roman" w:cs="Times New Roman"/>
+          <w:sz w:val="28"/>
+          <w:szCs w:val="28"/>
+        </w:rPr>
+        <w:t xml:space="preserve">Write a function which will take </w:t>
+      </w:r>
+      <w:r>
+        <w:rPr>
+          <w:rFonts w:ascii="Times New Roman" w:eastAsia="Times New Roman" w:hAnsi="Times New Roman" w:cs="Times New Roman"/>
+          <w:sz w:val="28"/>
+          <w:szCs w:val="28"/>
+        </w:rPr>
+        <w:t xml:space="preserve">one array as input and will print frequency of each element in the array. </w:t>
+      </w:r>
+    </w:p>
+    <w:p>
+      <w:pPr>
+        <w:pStyle w:val="ListParagraph"/>
+        <w:rPr>
+          <w:rFonts w:ascii="Times New Roman" w:eastAsia="Times New Roman" w:hAnsi="Times New Roman" w:cs="Times New Roman"/>
+          <w:sz w:val="28"/>
+          <w:szCs w:val="28"/>
+        </w:rPr>
+      </w:pPr>
+      <w:r>
+        <w:rPr>
+          <w:rFonts w:ascii="Times New Roman" w:eastAsia="Times New Roman" w:hAnsi="Times New Roman" w:cs="Times New Roman"/>
+          <w:sz w:val="28"/>
+          <w:szCs w:val="28"/>
+        </w:rPr>
+        <w:t>E.g. Input Array: 15</w:t>
+      </w:r>
+      <w:proofErr w:type="gramStart"/>
+      <w:r>
+        <w:rPr>
+          <w:rFonts w:ascii="Times New Roman" w:eastAsia="Times New Roman" w:hAnsi="Times New Roman" w:cs="Times New Roman"/>
+          <w:sz w:val="28"/>
+          <w:szCs w:val="28"/>
+        </w:rPr>
+        <w:t>,0,5,20,5,1,0,2,5,15</w:t>
+      </w:r>
+      <w:proofErr w:type="gramEnd"/>
+    </w:p>
+    <w:p>
+      <w:pPr>
+        <w:pStyle w:val="ListParagraph"/>
+        <w:rPr>
+          <w:rFonts w:ascii="Times New Roman" w:eastAsia="Times New Roman" w:hAnsi="Times New Roman" w:cs="Times New Roman"/>
+          <w:sz w:val="28"/>
+          <w:szCs w:val="28"/>
+        </w:rPr>
+      </w:pPr>
+      <w:r>
+        <w:rPr>
+          <w:rFonts w:ascii="Times New Roman" w:eastAsia="Times New Roman" w:hAnsi="Times New Roman" w:cs="Times New Roman"/>
+          <w:sz w:val="28"/>
+          <w:szCs w:val="28"/>
+        </w:rPr>
+        <w:t>Output: 0 has occurred 2 times</w:t>
+      </w:r>
+    </w:p>
+    <w:p>
+      <w:pPr>
+        <w:pStyle w:val="ListParagraph"/>
+        <w:rPr>
+          <w:rFonts w:ascii="Times New Roman" w:eastAsia="Times New Roman" w:hAnsi="Times New Roman" w:cs="Times New Roman"/>
+          <w:sz w:val="28"/>
+          <w:szCs w:val="28"/>
+        </w:rPr>
+      </w:pPr>
+      <w:r>
+        <w:rPr>
+          <w:rFonts w:ascii="Times New Roman" w:eastAsia="Times New Roman" w:hAnsi="Times New Roman" w:cs="Times New Roman"/>
+          <w:sz w:val="28"/>
+          <w:szCs w:val="28"/>
+        </w:rPr>
+        <w:t>1 has occurred 1 times</w:t>
+      </w:r>
+    </w:p>
+    <w:p>
+      <w:pPr>
+        <w:pStyle w:val="ListParagraph"/>
+        <w:rPr>
+          <w:rFonts w:ascii="Times New Roman" w:eastAsia="Times New Roman" w:hAnsi="Times New Roman" w:cs="Times New Roman"/>
+          <w:sz w:val="28"/>
+          <w:szCs w:val="28"/>
+        </w:rPr>
+      </w:pPr>
+      <w:r>
+        <w:rPr>
+          <w:rFonts w:ascii="Times New Roman" w:eastAsia="Times New Roman" w:hAnsi="Times New Roman" w:cs="Times New Roman"/>
+          <w:sz w:val="28"/>
+          <w:szCs w:val="28"/>
+        </w:rPr>
+        <w:t>2 has occurred 1 ties</w:t>
+      </w:r>
+    </w:p>
+    <w:p>
+      <w:pPr>
+        <w:pStyle w:val="ListParagraph"/>
+        <w:rPr>
+          <w:rFonts w:ascii="Times New Roman" w:eastAsia="Times New Roman" w:hAnsi="Times New Roman" w:cs="Times New Roman"/>
+          <w:sz w:val="28"/>
+          <w:szCs w:val="28"/>
+        </w:rPr>
+      </w:pPr>
+      <w:r>
+        <w:rPr>
+          <w:rFonts w:ascii="Times New Roman" w:eastAsia="Times New Roman" w:hAnsi="Times New Roman" w:cs="Times New Roman"/>
+          <w:sz w:val="28"/>
+          <w:szCs w:val="28"/>
+        </w:rPr>
+        <w:t>5 has occurred 3 times</w:t>
+      </w:r>
+    </w:p>
+    <w:p>
+      <w:pPr>
+        <w:pStyle w:val="ListParagraph"/>
+        <w:rPr>
+          <w:rFonts w:ascii="Times New Roman" w:eastAsia="Times New Roman" w:hAnsi="Times New Roman" w:cs="Times New Roman"/>
+          <w:sz w:val="28"/>
+          <w:szCs w:val="28"/>
+        </w:rPr>
+      </w:pPr>
+      <w:r>
+        <w:rPr>
+          <w:rFonts w:ascii="Times New Roman" w:eastAsia="Times New Roman" w:hAnsi="Times New Roman" w:cs="Times New Roman"/>
+          <w:sz w:val="28"/>
+          <w:szCs w:val="28"/>
+        </w:rPr>
+        <w:t>15 has occurred 2 times</w:t>
+      </w:r>
+    </w:p>
+    <w:p>
+      <w:pPr>
+        <w:pStyle w:val="ListParagraph"/>
+        <w:rPr>
+          <w:rFonts w:ascii="Times New Roman" w:eastAsia="Times New Roman" w:hAnsi="Times New Roman" w:cs="Times New Roman"/>
+          <w:sz w:val="28"/>
+          <w:szCs w:val="28"/>
+        </w:rPr>
+      </w:pPr>
+      <w:r>
+        <w:rPr>
+          <w:rFonts w:ascii="Times New Roman" w:eastAsia="Times New Roman" w:hAnsi="Times New Roman" w:cs="Times New Roman"/>
+          <w:sz w:val="28"/>
+          <w:szCs w:val="28"/>
+        </w:rPr>
+        <w:lastRenderedPageBreak/>
+        <w:t>20 has occurred 1 time</w:t>
+      </w:r>
+    </w:p>
+    <w:p>
+      <w:pPr>
+        <w:pStyle w:val="ListParagraph"/>
+        <w:numPr>
+          <w:ilvl w:val="0"/>
+          <w:numId w:val="1"/>
+        </w:numPr>
+        <w:rPr>
+          <w:rFonts w:ascii="Times New Roman" w:eastAsia="Times New Roman" w:hAnsi="Times New Roman" w:cs="Times New Roman"/>
+          <w:sz w:val="28"/>
+          <w:szCs w:val="28"/>
+        </w:rPr>
+      </w:pPr>
+      <w:r>
+        <w:rPr>
+          <w:rFonts w:ascii="Times New Roman" w:eastAsia="Times New Roman" w:hAnsi="Times New Roman" w:cs="Times New Roman"/>
+          <w:sz w:val="28"/>
+          <w:szCs w:val="28"/>
+        </w:rPr>
+        <w:t xml:space="preserve"> </w:t>
+      </w:r>
+      <w:r>
+        <w:rPr>
+          <w:rFonts w:ascii="Times New Roman" w:eastAsia="Times New Roman" w:hAnsi="Times New Roman" w:cs="Times New Roman"/>
+          <w:color w:val="FF0000"/>
+          <w:sz w:val="28"/>
+          <w:szCs w:val="28"/>
+          <w:highlight w:val="green"/>
+        </w:rPr>
+        <w:t>[Strings in C++]</w:t>
+      </w:r>
+      <w:r>
+        <w:rPr>
+          <w:rFonts w:ascii="Times New Roman" w:eastAsia="Times New Roman" w:hAnsi="Times New Roman" w:cs="Times New Roman"/>
+          <w:color w:val="FF0000"/>
+          <w:sz w:val="28"/>
+          <w:szCs w:val="28"/>
+        </w:rPr>
+        <w:t xml:space="preserve"> </w:t>
+      </w:r>
+      <w:r>
+        <w:rPr>
+          <w:rFonts w:ascii="Times New Roman" w:eastAsia="Times New Roman" w:hAnsi="Times New Roman" w:cs="Times New Roman"/>
+          <w:sz w:val="28"/>
+          <w:szCs w:val="28"/>
+        </w:rPr>
+        <w:t>Write a program that prompts the user for a string, and prints its reverse.</w:t>
+      </w:r>
+    </w:p>
+    <w:p>
+      <w:pPr>
+        <w:pStyle w:val="ListParagraph"/>
+        <w:numPr>
+          <w:ilvl w:val="0"/>
+          <w:numId w:val="1"/>
+        </w:numPr>
+        <w:rPr>
+          <w:rFonts w:ascii="Times New Roman" w:eastAsia="Times New Roman" w:hAnsi="Times New Roman" w:cs="Times New Roman"/>
+          <w:sz w:val="28"/>
+          <w:szCs w:val="28"/>
+        </w:rPr>
+      </w:pPr>
+      <w:r>
+        <w:rPr>
+          <w:rFonts w:ascii="Times New Roman" w:eastAsia="Times New Roman" w:hAnsi="Times New Roman" w:cs="Times New Roman"/>
+          <w:color w:val="FF0000"/>
+          <w:sz w:val="28"/>
+          <w:szCs w:val="28"/>
+          <w:highlight w:val="green"/>
+        </w:rPr>
+        <w:t>[Strings in C++]</w:t>
+      </w:r>
+      <w:r>
+        <w:rPr>
+          <w:rFonts w:ascii="Times New Roman" w:eastAsia="Times New Roman" w:hAnsi="Times New Roman" w:cs="Times New Roman"/>
+          <w:color w:val="FF0000"/>
+          <w:sz w:val="28"/>
+          <w:szCs w:val="28"/>
+        </w:rPr>
+        <w:t xml:space="preserve"> </w:t>
+      </w:r>
+      <w:r>
+        <w:rPr>
+          <w:rFonts w:ascii="Times New Roman" w:eastAsia="Times New Roman" w:hAnsi="Times New Roman" w:cs="Times New Roman"/>
+          <w:sz w:val="28"/>
+          <w:szCs w:val="28"/>
+        </w:rPr>
+        <w:t xml:space="preserve"> Write a program that prompts the user for a sentence, and prints each word on its own line.</w:t>
+      </w:r>
+    </w:p>
+    <w:p>
+      <w:pPr>
+        <w:pStyle w:val="ListParagraph"/>
+        <w:numPr>
+          <w:ilvl w:val="0"/>
+          <w:numId w:val="1"/>
+        </w:numPr>
+        <w:rPr>
+          <w:rFonts w:ascii="Times New Roman" w:eastAsia="Times New Roman" w:hAnsi="Times New Roman" w:cs="Times New Roman"/>
+          <w:sz w:val="28"/>
+          <w:szCs w:val="28"/>
+        </w:rPr>
+      </w:pPr>
+      <w:r>
+        <w:rPr>
+          <w:rFonts w:ascii="Times New Roman" w:eastAsia="Times New Roman" w:hAnsi="Times New Roman" w:cs="Times New Roman"/>
+          <w:color w:val="FF0000"/>
+          <w:sz w:val="28"/>
+          <w:szCs w:val="28"/>
+          <w:highlight w:val="green"/>
+        </w:rPr>
+        <w:t>[Strings in C++]</w:t>
+      </w:r>
+      <w:r>
+        <w:rPr>
+          <w:rFonts w:ascii="Times New Roman" w:eastAsia="Times New Roman" w:hAnsi="Times New Roman" w:cs="Times New Roman"/>
+          <w:color w:val="FF0000"/>
+          <w:sz w:val="28"/>
+          <w:szCs w:val="28"/>
+        </w:rPr>
+        <w:t xml:space="preserve"> </w:t>
+      </w:r>
+      <w:r>
+        <w:rPr>
+          <w:rFonts w:ascii="Times New Roman" w:eastAsia="Times New Roman" w:hAnsi="Times New Roman" w:cs="Times New Roman"/>
+          <w:sz w:val="28"/>
+          <w:szCs w:val="28"/>
+        </w:rPr>
+        <w:t xml:space="preserve"> Using the integer representation of a character, write a function that replaces all the lower case characters in a string by upper case characters.</w:t>
+      </w:r>
+    </w:p>
+    <w:p>
+      <w:pPr>
+        <w:pStyle w:val="ListParagraph"/>
+        <w:numPr>
+          <w:ilvl w:val="0"/>
+          <w:numId w:val="1"/>
+        </w:numPr>
+        <w:rPr>
+          <w:rFonts w:ascii="Times New Roman" w:eastAsia="Times New Roman" w:hAnsi="Times New Roman" w:cs="Times New Roman"/>
+          <w:sz w:val="28"/>
+          <w:szCs w:val="28"/>
+        </w:rPr>
+      </w:pPr>
+      <w:r>
+        <w:rPr>
+          <w:rFonts w:ascii="Times New Roman" w:eastAsia="Times New Roman" w:hAnsi="Times New Roman" w:cs="Times New Roman"/>
+          <w:color w:val="FF0000"/>
+          <w:sz w:val="28"/>
+          <w:szCs w:val="28"/>
+          <w:highlight w:val="green"/>
+        </w:rPr>
+        <w:t>[Strings in C++]</w:t>
+      </w:r>
+      <w:r>
+        <w:rPr>
+          <w:rFonts w:ascii="Times New Roman" w:eastAsia="Times New Roman" w:hAnsi="Times New Roman" w:cs="Times New Roman"/>
+          <w:color w:val="FF0000"/>
+          <w:sz w:val="28"/>
+          <w:szCs w:val="28"/>
+        </w:rPr>
+        <w:t xml:space="preserve"> </w:t>
+      </w:r>
+      <w:r>
+        <w:rPr>
+          <w:rFonts w:ascii="Times New Roman" w:eastAsia="Times New Roman" w:hAnsi="Times New Roman" w:cs="Times New Roman"/>
+          <w:sz w:val="28"/>
+          <w:szCs w:val="28"/>
+        </w:rPr>
+        <w:t xml:space="preserve"> Write a program that tests if a user-supplied sentence is a palindrome. The program should not be case sensitive.</w:t>
+      </w:r>
+    </w:p>
+    <w:p>
+      <w:pPr>
+        <w:pStyle w:val="ListParagraph"/>
+        <w:numPr>
+          <w:ilvl w:val="0"/>
+          <w:numId w:val="1"/>
+        </w:numPr>
+        <w:rPr>
+          <w:rFonts w:ascii="Times New Roman" w:eastAsia="Times New Roman" w:hAnsi="Times New Roman" w:cs="Times New Roman"/>
+          <w:sz w:val="28"/>
+          <w:szCs w:val="28"/>
+        </w:rPr>
+      </w:pPr>
+      <w:r>
+        <w:rPr>
+          <w:rFonts w:ascii="Times New Roman" w:eastAsia="Times New Roman" w:hAnsi="Times New Roman" w:cs="Times New Roman"/>
+          <w:color w:val="FF0000"/>
+          <w:sz w:val="28"/>
+          <w:szCs w:val="28"/>
+          <w:highlight w:val="green"/>
+        </w:rPr>
+        <w:t>[Strings in C++]</w:t>
+      </w:r>
+      <w:r>
+        <w:rPr>
+          <w:rFonts w:ascii="Times New Roman" w:eastAsia="Times New Roman" w:hAnsi="Times New Roman" w:cs="Times New Roman"/>
+          <w:color w:val="FF0000"/>
+          <w:sz w:val="28"/>
+          <w:szCs w:val="28"/>
+        </w:rPr>
+        <w:t xml:space="preserve"> </w:t>
+      </w:r>
+      <w:r>
+        <w:rPr>
+          <w:rFonts w:ascii="Times New Roman" w:eastAsia="Times New Roman" w:hAnsi="Times New Roman" w:cs="Times New Roman"/>
+          <w:sz w:val="28"/>
+          <w:szCs w:val="28"/>
+        </w:rPr>
+        <w:t xml:space="preserve"> Given a string as input, write a function that counts the numbers, the lower case, upper case and special characters.</w:t>
+      </w:r>
+    </w:p>
+    <w:p>
+      <w:pPr>
+        <w:pStyle w:val="ListParagraph"/>
+        <w:rPr>
+          <w:rFonts w:ascii="Times New Roman" w:eastAsia="Times New Roman" w:hAnsi="Times New Roman" w:cs="Times New Roman"/>
+          <w:sz w:val="28"/>
+          <w:szCs w:val="28"/>
+        </w:rPr>
+      </w:pPr>
     </w:p>
     <w:p>
       <w:pPr>
@@ -6219,7 +7993,6 @@
           <w:sz w:val="28"/>
           <w:szCs w:val="28"/>
         </w:rPr>
-        <w:lastRenderedPageBreak/>
         <w:t>More exercises</w:t>
       </w:r>
       <w:r>

</xml_diff>

<commit_message>
OOP Questions are added
</commit_message>
<xml_diff>
--- a/Programming exercises.docx
+++ b/Programming exercises.docx
@@ -197,6 +197,48 @@
           </w:p>
         </w:tc>
       </w:tr>
+      <w:tr>
+        <w:tc>
+          <w:tcPr>
+            <w:tcW w:w="1458" w:type="dxa"/>
+          </w:tcPr>
+          <w:p>
+            <w:r>
+              <w:t>1.2</w:t>
+            </w:r>
+          </w:p>
+        </w:tc>
+        <w:tc>
+          <w:tcPr>
+            <w:tcW w:w="1440" w:type="dxa"/>
+          </w:tcPr>
+          <w:p>
+            <w:r>
+              <w:t>11-Feb-14</w:t>
+            </w:r>
+          </w:p>
+        </w:tc>
+        <w:tc>
+          <w:tcPr>
+            <w:tcW w:w="1350" w:type="dxa"/>
+          </w:tcPr>
+          <w:p>
+            <w:r>
+              <w:t>Bilal Shahzad</w:t>
+            </w:r>
+          </w:p>
+        </w:tc>
+        <w:tc>
+          <w:tcPr>
+            <w:tcW w:w="5328" w:type="dxa"/>
+          </w:tcPr>
+          <w:p>
+            <w:r>
+              <w:t>Questions for ‘Classes’ practice are added</w:t>
+            </w:r>
+          </w:p>
+        </w:tc>
+      </w:tr>
     </w:tbl>
     <w:p>
       <w:pPr>
@@ -817,18 +859,7 @@
           <w:sz w:val="28"/>
           <w:szCs w:val="28"/>
         </w:rPr>
-        <w:t xml:space="preserve">Write a program which will take a number from user and will print its table on the screen till </w:t>
-      </w:r>
-      <w:bookmarkStart w:id="0" w:name="_GoBack"/>
-      <w:bookmarkEnd w:id="0"/>
-      <w:r>
-        <w:rPr>
-          <w:rFonts w:ascii="Times New Roman" w:eastAsia="Times New Roman" w:hAnsi="Times New Roman" w:cs="Times New Roman"/>
-          <w:color w:val="00B050"/>
-          <w:sz w:val="28"/>
-          <w:szCs w:val="28"/>
-        </w:rPr>
-        <w:t>10. (</w:t>
+        <w:t>Write a program which will take a number from user and will print its table on the screen till 10. (</w:t>
       </w:r>
       <w:r>
         <w:rPr>
@@ -1209,27 +1240,7 @@
           <w:szCs w:val="28"/>
           <w:highlight w:val="green"/>
         </w:rPr>
-        <w:t>[</w:t>
-      </w:r>
-      <w:r>
-        <w:rPr>
-          <w:rFonts w:ascii="Times New Roman" w:eastAsia="Times New Roman" w:hAnsi="Times New Roman" w:cs="Times New Roman"/>
-          <w:color w:val="FF0000"/>
-          <w:sz w:val="28"/>
-          <w:szCs w:val="28"/>
-          <w:highlight w:val="green"/>
-        </w:rPr>
-        <w:t>Loops</w:t>
-      </w:r>
-      <w:r>
-        <w:rPr>
-          <w:rFonts w:ascii="Times New Roman" w:eastAsia="Times New Roman" w:hAnsi="Times New Roman" w:cs="Times New Roman"/>
-          <w:color w:val="FF0000"/>
-          <w:sz w:val="28"/>
-          <w:szCs w:val="28"/>
-          <w:highlight w:val="green"/>
-        </w:rPr>
-        <w:t>]</w:t>
+        <w:t>[Loops]</w:t>
       </w:r>
       <w:r>
         <w:rPr>
@@ -2806,7 +2817,7 @@
           <v:shape id="_x0000_i1025" type="#_x0000_t75" style="width:514.85pt;height:303.6pt" o:ole="">
             <v:imagedata r:id="rId14" o:title=""/>
           </v:shape>
-          <o:OLEObject Type="Embed" ProgID="PBrush" ShapeID="_x0000_i1025" DrawAspect="Content" ObjectID="_1452604895" r:id="rId15"/>
+          <o:OLEObject Type="Embed" ProgID="PBrush" ShapeID="_x0000_i1025" DrawAspect="Content" ObjectID="_1453589550" r:id="rId15"/>
         </w:object>
       </w:r>
     </w:p>
@@ -6112,47 +6123,7 @@
           <w:sz w:val="28"/>
           <w:szCs w:val="28"/>
         </w:rPr>
-        <w:t xml:space="preserve">Write a function which will take two parameters (a </w:t>
-      </w:r>
-      <w:r>
-        <w:rPr>
-          <w:rFonts w:ascii="Times New Roman" w:eastAsia="Times New Roman" w:hAnsi="Times New Roman" w:cs="Times New Roman"/>
-          <w:sz w:val="28"/>
-          <w:szCs w:val="28"/>
-        </w:rPr>
-        <w:t>number for table to print</w:t>
-      </w:r>
-      <w:r>
-        <w:rPr>
-          <w:rFonts w:ascii="Times New Roman" w:eastAsia="Times New Roman" w:hAnsi="Times New Roman" w:cs="Times New Roman"/>
-          <w:sz w:val="28"/>
-          <w:szCs w:val="28"/>
-        </w:rPr>
-        <w:t xml:space="preserve"> and </w:t>
-      </w:r>
-      <w:r>
-        <w:rPr>
-          <w:rFonts w:ascii="Times New Roman" w:eastAsia="Times New Roman" w:hAnsi="Times New Roman" w:cs="Times New Roman"/>
-          <w:sz w:val="28"/>
-          <w:szCs w:val="28"/>
-        </w:rPr>
-        <w:t>number till table should print</w:t>
-      </w:r>
-      <w:r>
-        <w:rPr>
-          <w:rFonts w:ascii="Times New Roman" w:eastAsia="Times New Roman" w:hAnsi="Times New Roman" w:cs="Times New Roman"/>
-          <w:sz w:val="28"/>
-          <w:szCs w:val="28"/>
-        </w:rPr>
-        <w:t>).</w:t>
-      </w:r>
-      <w:r>
-        <w:rPr>
-          <w:rFonts w:ascii="Times New Roman" w:eastAsia="Times New Roman" w:hAnsi="Times New Roman" w:cs="Times New Roman"/>
-          <w:sz w:val="28"/>
-          <w:szCs w:val="28"/>
-        </w:rPr>
-        <w:t xml:space="preserve"> It should output the table.</w:t>
+        <w:t>Write a function which will take two parameters (a number for table to print and number till table should print). It should output the table.</w:t>
       </w:r>
     </w:p>
     <w:p>
@@ -6717,15 +6688,7 @@
           <w:sz w:val="28"/>
           <w:szCs w:val="28"/>
         </w:rPr>
-        <w:t xml:space="preserve"> </w:t>
-      </w:r>
-      <w:r>
-        <w:rPr>
-          <w:rFonts w:ascii="Times New Roman" w:eastAsia="Times New Roman" w:hAnsi="Times New Roman" w:cs="Times New Roman"/>
-          <w:sz w:val="28"/>
-          <w:szCs w:val="28"/>
-        </w:rPr>
-        <w:t xml:space="preserve">Write a function which will take </w:t>
+        <w:t xml:space="preserve"> Write a function which will take </w:t>
       </w:r>
       <w:r>
         <w:rPr>
@@ -7558,15 +7521,7 @@
           <w:sz w:val="28"/>
           <w:szCs w:val="28"/>
         </w:rPr>
-        <w:t xml:space="preserve"> </w:t>
-      </w:r>
-      <w:r>
-        <w:rPr>
-          <w:rFonts w:ascii="Times New Roman" w:eastAsia="Times New Roman" w:hAnsi="Times New Roman" w:cs="Times New Roman"/>
-          <w:sz w:val="28"/>
-          <w:szCs w:val="28"/>
-        </w:rPr>
-        <w:t>Write a function which will take two parameters from user and will find HCF (Highest Common factor) of these two numbers.</w:t>
+        <w:t xml:space="preserve"> Write a function which will take two parameters from user and will find HCF (Highest Common factor) of these two numbers.</w:t>
       </w:r>
     </w:p>
     <w:p>
@@ -7598,15 +7553,7 @@
           <w:sz w:val="28"/>
           <w:szCs w:val="28"/>
         </w:rPr>
-        <w:t xml:space="preserve"> </w:t>
-      </w:r>
-      <w:r>
-        <w:rPr>
-          <w:rFonts w:ascii="Times New Roman" w:eastAsia="Times New Roman" w:hAnsi="Times New Roman" w:cs="Times New Roman"/>
-          <w:sz w:val="28"/>
-          <w:szCs w:val="28"/>
-        </w:rPr>
-        <w:t xml:space="preserve">Write a function which will take </w:t>
+        <w:t xml:space="preserve"> Write a function which will take </w:t>
       </w:r>
       <w:r>
         <w:rPr>
@@ -7970,6 +7917,1970 @@
     <w:p>
       <w:pPr>
         <w:pStyle w:val="ListParagraph"/>
+        <w:numPr>
+          <w:ilvl w:val="0"/>
+          <w:numId w:val="1"/>
+        </w:numPr>
+        <w:rPr>
+          <w:rFonts w:ascii="Times New Roman" w:eastAsia="Times New Roman" w:hAnsi="Times New Roman" w:cs="Times New Roman"/>
+          <w:sz w:val="24"/>
+          <w:szCs w:val="28"/>
+        </w:rPr>
+      </w:pPr>
+      <w:r>
+        <w:rPr>
+          <w:rFonts w:ascii="Times New Roman" w:eastAsia="Times New Roman" w:hAnsi="Times New Roman" w:cs="Times New Roman"/>
+          <w:color w:val="FF0000"/>
+          <w:sz w:val="24"/>
+          <w:szCs w:val="28"/>
+          <w:highlight w:val="yellow"/>
+        </w:rPr>
+        <w:t>[OOP]</w:t>
+      </w:r>
+      <w:r>
+        <w:rPr>
+          <w:rFonts w:ascii="Times New Roman" w:eastAsia="Times New Roman" w:hAnsi="Times New Roman" w:cs="Times New Roman"/>
+          <w:color w:val="FF0000"/>
+          <w:sz w:val="24"/>
+          <w:szCs w:val="28"/>
+        </w:rPr>
+        <w:t xml:space="preserve">  </w:t>
+      </w:r>
+      <w:r>
+        <w:rPr>
+          <w:rFonts w:ascii="Times New Roman" w:eastAsia="Times New Roman" w:hAnsi="Times New Roman" w:cs="Times New Roman"/>
+          <w:sz w:val="24"/>
+          <w:szCs w:val="28"/>
+        </w:rPr>
+        <w:t>Create a class named ‘Employee’. This class should have following members</w:t>
+      </w:r>
+    </w:p>
+    <w:p>
+      <w:pPr>
+        <w:pStyle w:val="ListParagraph"/>
+        <w:numPr>
+          <w:ilvl w:val="1"/>
+          <w:numId w:val="1"/>
+        </w:numPr>
+        <w:rPr>
+          <w:rFonts w:ascii="Times New Roman" w:eastAsia="Times New Roman" w:hAnsi="Times New Roman" w:cs="Times New Roman"/>
+          <w:sz w:val="24"/>
+          <w:szCs w:val="28"/>
+        </w:rPr>
+      </w:pPr>
+      <w:proofErr w:type="spellStart"/>
+      <w:r>
+        <w:rPr>
+          <w:rFonts w:ascii="Times New Roman" w:eastAsia="Times New Roman" w:hAnsi="Times New Roman" w:cs="Times New Roman"/>
+          <w:sz w:val="24"/>
+          <w:szCs w:val="28"/>
+        </w:rPr>
+        <w:t>EmployeeID</w:t>
+      </w:r>
+      <w:proofErr w:type="spellEnd"/>
+      <w:r>
+        <w:rPr>
+          <w:rFonts w:ascii="Times New Roman" w:eastAsia="Times New Roman" w:hAnsi="Times New Roman" w:cs="Times New Roman"/>
+          <w:sz w:val="24"/>
+          <w:szCs w:val="28"/>
+        </w:rPr>
+        <w:t xml:space="preserve"> (integer type and public)</w:t>
+      </w:r>
+    </w:p>
+    <w:p>
+      <w:pPr>
+        <w:pStyle w:val="ListParagraph"/>
+        <w:numPr>
+          <w:ilvl w:val="1"/>
+          <w:numId w:val="1"/>
+        </w:numPr>
+        <w:rPr>
+          <w:rFonts w:ascii="Times New Roman" w:eastAsia="Times New Roman" w:hAnsi="Times New Roman" w:cs="Times New Roman"/>
+          <w:sz w:val="24"/>
+          <w:szCs w:val="28"/>
+        </w:rPr>
+      </w:pPr>
+      <w:proofErr w:type="spellStart"/>
+      <w:r>
+        <w:rPr>
+          <w:rFonts w:ascii="Times New Roman" w:eastAsia="Times New Roman" w:hAnsi="Times New Roman" w:cs="Times New Roman"/>
+          <w:sz w:val="24"/>
+          <w:szCs w:val="28"/>
+        </w:rPr>
+        <w:t>EmployeeName</w:t>
+      </w:r>
+      <w:proofErr w:type="spellEnd"/>
+      <w:r>
+        <w:rPr>
+          <w:rFonts w:ascii="Times New Roman" w:eastAsia="Times New Roman" w:hAnsi="Times New Roman" w:cs="Times New Roman"/>
+          <w:sz w:val="24"/>
+          <w:szCs w:val="28"/>
+        </w:rPr>
+        <w:t xml:space="preserve"> (String type and public)</w:t>
+      </w:r>
+    </w:p>
+    <w:p>
+      <w:pPr>
+        <w:pStyle w:val="ListParagraph"/>
+        <w:numPr>
+          <w:ilvl w:val="1"/>
+          <w:numId w:val="1"/>
+        </w:numPr>
+        <w:rPr>
+          <w:rFonts w:ascii="Times New Roman" w:eastAsia="Times New Roman" w:hAnsi="Times New Roman" w:cs="Times New Roman"/>
+          <w:sz w:val="24"/>
+          <w:szCs w:val="28"/>
+        </w:rPr>
+      </w:pPr>
+      <w:r>
+        <w:rPr>
+          <w:rFonts w:ascii="Times New Roman" w:eastAsia="Times New Roman" w:hAnsi="Times New Roman" w:cs="Times New Roman"/>
+          <w:sz w:val="24"/>
+          <w:szCs w:val="28"/>
+        </w:rPr>
+        <w:t>One default constructor</w:t>
+      </w:r>
+    </w:p>
+    <w:p>
+      <w:pPr>
+        <w:pStyle w:val="ListParagraph"/>
+        <w:numPr>
+          <w:ilvl w:val="1"/>
+          <w:numId w:val="1"/>
+        </w:numPr>
+        <w:rPr>
+          <w:rFonts w:ascii="Times New Roman" w:eastAsia="Times New Roman" w:hAnsi="Times New Roman" w:cs="Times New Roman"/>
+          <w:sz w:val="24"/>
+          <w:szCs w:val="28"/>
+        </w:rPr>
+      </w:pPr>
+      <w:r>
+        <w:rPr>
+          <w:rFonts w:ascii="Times New Roman" w:eastAsia="Times New Roman" w:hAnsi="Times New Roman" w:cs="Times New Roman"/>
+          <w:sz w:val="24"/>
+          <w:szCs w:val="28"/>
+        </w:rPr>
+        <w:t>One parameterize constructor (which will take two parameters to set class data members)</w:t>
+      </w:r>
+    </w:p>
+    <w:p>
+      <w:pPr>
+        <w:pStyle w:val="ListParagraph"/>
+        <w:numPr>
+          <w:ilvl w:val="1"/>
+          <w:numId w:val="1"/>
+        </w:numPr>
+        <w:rPr>
+          <w:rFonts w:ascii="Times New Roman" w:eastAsia="Times New Roman" w:hAnsi="Times New Roman" w:cs="Times New Roman"/>
+          <w:sz w:val="24"/>
+          <w:szCs w:val="28"/>
+        </w:rPr>
+      </w:pPr>
+      <w:r>
+        <w:rPr>
+          <w:rFonts w:ascii="Times New Roman" w:eastAsia="Times New Roman" w:hAnsi="Times New Roman" w:cs="Times New Roman"/>
+          <w:sz w:val="24"/>
+          <w:szCs w:val="28"/>
+        </w:rPr>
+        <w:t xml:space="preserve">One function </w:t>
+      </w:r>
+      <w:proofErr w:type="gramStart"/>
+      <w:r>
+        <w:rPr>
+          <w:rFonts w:ascii="Times New Roman" w:eastAsia="Times New Roman" w:hAnsi="Times New Roman" w:cs="Times New Roman"/>
+          <w:sz w:val="24"/>
+          <w:szCs w:val="28"/>
+        </w:rPr>
+        <w:t>‘Show(</w:t>
+      </w:r>
+      <w:proofErr w:type="gramEnd"/>
+      <w:r>
+        <w:rPr>
+          <w:rFonts w:ascii="Times New Roman" w:eastAsia="Times New Roman" w:hAnsi="Times New Roman" w:cs="Times New Roman"/>
+          <w:sz w:val="24"/>
+          <w:szCs w:val="28"/>
+        </w:rPr>
+        <w:t>)’ which will show message ‘Employee ID: 1, Employee Name: ABC’ where 1 and ‘ABC’ are dummy data here.</w:t>
+      </w:r>
+    </w:p>
+    <w:p>
+      <w:pPr>
+        <w:pStyle w:val="ListParagraph"/>
+        <w:numPr>
+          <w:ilvl w:val="0"/>
+          <w:numId w:val="1"/>
+        </w:numPr>
+        <w:rPr>
+          <w:rFonts w:ascii="Times New Roman" w:eastAsia="Times New Roman" w:hAnsi="Times New Roman" w:cs="Times New Roman"/>
+          <w:sz w:val="24"/>
+          <w:szCs w:val="28"/>
+        </w:rPr>
+      </w:pPr>
+      <w:r>
+        <w:rPr>
+          <w:rFonts w:ascii="Times New Roman" w:eastAsia="Times New Roman" w:hAnsi="Times New Roman" w:cs="Times New Roman"/>
+          <w:color w:val="FF0000"/>
+          <w:sz w:val="24"/>
+          <w:szCs w:val="28"/>
+          <w:highlight w:val="yellow"/>
+        </w:rPr>
+        <w:t>[OOP]</w:t>
+      </w:r>
+      <w:r>
+        <w:rPr>
+          <w:rFonts w:ascii="Times New Roman" w:eastAsia="Times New Roman" w:hAnsi="Times New Roman" w:cs="Times New Roman"/>
+          <w:sz w:val="24"/>
+          <w:szCs w:val="28"/>
+        </w:rPr>
+        <w:t xml:space="preserve"> Create a class named ‘</w:t>
+      </w:r>
+      <w:proofErr w:type="spellStart"/>
+      <w:r>
+        <w:rPr>
+          <w:rFonts w:ascii="Times New Roman" w:eastAsia="Times New Roman" w:hAnsi="Times New Roman" w:cs="Times New Roman"/>
+          <w:sz w:val="24"/>
+          <w:szCs w:val="28"/>
+        </w:rPr>
+        <w:t>MyCalculator</w:t>
+      </w:r>
+      <w:proofErr w:type="spellEnd"/>
+      <w:r>
+        <w:rPr>
+          <w:rFonts w:ascii="Times New Roman" w:eastAsia="Times New Roman" w:hAnsi="Times New Roman" w:cs="Times New Roman"/>
+          <w:sz w:val="24"/>
+          <w:szCs w:val="28"/>
+        </w:rPr>
+        <w:t>’. This class should provide functions</w:t>
+      </w:r>
+    </w:p>
+    <w:p>
+      <w:pPr>
+        <w:pStyle w:val="ListParagraph"/>
+        <w:numPr>
+          <w:ilvl w:val="1"/>
+          <w:numId w:val="1"/>
+        </w:numPr>
+        <w:rPr>
+          <w:rFonts w:ascii="Times New Roman" w:eastAsia="Times New Roman" w:hAnsi="Times New Roman" w:cs="Times New Roman"/>
+          <w:sz w:val="24"/>
+          <w:szCs w:val="28"/>
+        </w:rPr>
+      </w:pPr>
+      <w:r>
+        <w:rPr>
+          <w:rFonts w:ascii="Times New Roman" w:eastAsia="Times New Roman" w:hAnsi="Times New Roman" w:cs="Times New Roman"/>
+          <w:sz w:val="24"/>
+          <w:szCs w:val="28"/>
+        </w:rPr>
+        <w:t>Sum(</w:t>
+      </w:r>
+      <w:proofErr w:type="spellStart"/>
+      <w:r>
+        <w:rPr>
+          <w:rFonts w:ascii="Times New Roman" w:eastAsia="Times New Roman" w:hAnsi="Times New Roman" w:cs="Times New Roman"/>
+          <w:sz w:val="24"/>
+          <w:szCs w:val="28"/>
+        </w:rPr>
+        <w:t>int</w:t>
+      </w:r>
+      <w:proofErr w:type="spellEnd"/>
+      <w:r>
+        <w:rPr>
+          <w:rFonts w:ascii="Times New Roman" w:eastAsia="Times New Roman" w:hAnsi="Times New Roman" w:cs="Times New Roman"/>
+          <w:sz w:val="24"/>
+          <w:szCs w:val="28"/>
+        </w:rPr>
+        <w:t xml:space="preserve"> ,</w:t>
+      </w:r>
+      <w:proofErr w:type="spellStart"/>
+      <w:r>
+        <w:rPr>
+          <w:rFonts w:ascii="Times New Roman" w:eastAsia="Times New Roman" w:hAnsi="Times New Roman" w:cs="Times New Roman"/>
+          <w:sz w:val="24"/>
+          <w:szCs w:val="28"/>
+        </w:rPr>
+        <w:t>int</w:t>
+      </w:r>
+      <w:proofErr w:type="spellEnd"/>
+      <w:r>
+        <w:rPr>
+          <w:rFonts w:ascii="Times New Roman" w:eastAsia="Times New Roman" w:hAnsi="Times New Roman" w:cs="Times New Roman"/>
+          <w:sz w:val="24"/>
+          <w:szCs w:val="28"/>
+        </w:rPr>
+        <w:t>)</w:t>
+      </w:r>
+    </w:p>
+    <w:p>
+      <w:pPr>
+        <w:pStyle w:val="ListParagraph"/>
+        <w:numPr>
+          <w:ilvl w:val="1"/>
+          <w:numId w:val="1"/>
+        </w:numPr>
+        <w:rPr>
+          <w:rFonts w:ascii="Times New Roman" w:eastAsia="Times New Roman" w:hAnsi="Times New Roman" w:cs="Times New Roman"/>
+          <w:sz w:val="24"/>
+          <w:szCs w:val="28"/>
+        </w:rPr>
+      </w:pPr>
+      <w:r>
+        <w:rPr>
+          <w:rFonts w:ascii="Times New Roman" w:eastAsia="Times New Roman" w:hAnsi="Times New Roman" w:cs="Times New Roman"/>
+          <w:sz w:val="24"/>
+          <w:szCs w:val="28"/>
+        </w:rPr>
+        <w:t>Subtract(</w:t>
+      </w:r>
+      <w:proofErr w:type="spellStart"/>
+      <w:r>
+        <w:rPr>
+          <w:rFonts w:ascii="Times New Roman" w:eastAsia="Times New Roman" w:hAnsi="Times New Roman" w:cs="Times New Roman"/>
+          <w:sz w:val="24"/>
+          <w:szCs w:val="28"/>
+        </w:rPr>
+        <w:t>int</w:t>
+      </w:r>
+      <w:proofErr w:type="spellEnd"/>
+      <w:r>
+        <w:rPr>
+          <w:rFonts w:ascii="Times New Roman" w:eastAsia="Times New Roman" w:hAnsi="Times New Roman" w:cs="Times New Roman"/>
+          <w:sz w:val="24"/>
+          <w:szCs w:val="28"/>
+        </w:rPr>
+        <w:t xml:space="preserve"> ,</w:t>
+      </w:r>
+      <w:proofErr w:type="spellStart"/>
+      <w:r>
+        <w:rPr>
+          <w:rFonts w:ascii="Times New Roman" w:eastAsia="Times New Roman" w:hAnsi="Times New Roman" w:cs="Times New Roman"/>
+          <w:sz w:val="24"/>
+          <w:szCs w:val="28"/>
+        </w:rPr>
+        <w:t>int</w:t>
+      </w:r>
+      <w:proofErr w:type="spellEnd"/>
+      <w:r>
+        <w:rPr>
+          <w:rFonts w:ascii="Times New Roman" w:eastAsia="Times New Roman" w:hAnsi="Times New Roman" w:cs="Times New Roman"/>
+          <w:sz w:val="24"/>
+          <w:szCs w:val="28"/>
+        </w:rPr>
+        <w:t>);</w:t>
+      </w:r>
+    </w:p>
+    <w:p>
+      <w:pPr>
+        <w:pStyle w:val="ListParagraph"/>
+        <w:numPr>
+          <w:ilvl w:val="1"/>
+          <w:numId w:val="1"/>
+        </w:numPr>
+        <w:rPr>
+          <w:rFonts w:ascii="Times New Roman" w:eastAsia="Times New Roman" w:hAnsi="Times New Roman" w:cs="Times New Roman"/>
+          <w:sz w:val="24"/>
+          <w:szCs w:val="28"/>
+        </w:rPr>
+      </w:pPr>
+      <w:proofErr w:type="spellStart"/>
+      <w:r>
+        <w:rPr>
+          <w:rFonts w:ascii="Times New Roman" w:eastAsia="Times New Roman" w:hAnsi="Times New Roman" w:cs="Times New Roman"/>
+          <w:sz w:val="24"/>
+          <w:szCs w:val="28"/>
+        </w:rPr>
+        <w:t>FindMod</w:t>
+      </w:r>
+      <w:proofErr w:type="spellEnd"/>
+      <w:r>
+        <w:rPr>
+          <w:rFonts w:ascii="Times New Roman" w:eastAsia="Times New Roman" w:hAnsi="Times New Roman" w:cs="Times New Roman"/>
+          <w:sz w:val="24"/>
+          <w:szCs w:val="28"/>
+        </w:rPr>
+        <w:t>(</w:t>
+      </w:r>
+      <w:proofErr w:type="spellStart"/>
+      <w:r>
+        <w:rPr>
+          <w:rFonts w:ascii="Times New Roman" w:eastAsia="Times New Roman" w:hAnsi="Times New Roman" w:cs="Times New Roman"/>
+          <w:sz w:val="24"/>
+          <w:szCs w:val="28"/>
+        </w:rPr>
+        <w:t>int</w:t>
+      </w:r>
+      <w:proofErr w:type="spellEnd"/>
+      <w:r>
+        <w:rPr>
+          <w:rFonts w:ascii="Times New Roman" w:eastAsia="Times New Roman" w:hAnsi="Times New Roman" w:cs="Times New Roman"/>
+          <w:sz w:val="24"/>
+          <w:szCs w:val="28"/>
+        </w:rPr>
+        <w:t xml:space="preserve"> </w:t>
+      </w:r>
+      <w:proofErr w:type="spellStart"/>
+      <w:r>
+        <w:rPr>
+          <w:rFonts w:ascii="Times New Roman" w:eastAsia="Times New Roman" w:hAnsi="Times New Roman" w:cs="Times New Roman"/>
+          <w:sz w:val="24"/>
+          <w:szCs w:val="28"/>
+        </w:rPr>
+        <w:t>num,int</w:t>
+      </w:r>
+      <w:proofErr w:type="spellEnd"/>
+      <w:r>
+        <w:rPr>
+          <w:rFonts w:ascii="Times New Roman" w:eastAsia="Times New Roman" w:hAnsi="Times New Roman" w:cs="Times New Roman"/>
+          <w:sz w:val="24"/>
+          <w:szCs w:val="28"/>
+        </w:rPr>
+        <w:t xml:space="preserve"> </w:t>
+      </w:r>
+      <w:proofErr w:type="spellStart"/>
+      <w:r>
+        <w:rPr>
+          <w:rFonts w:ascii="Times New Roman" w:eastAsia="Times New Roman" w:hAnsi="Times New Roman" w:cs="Times New Roman"/>
+          <w:sz w:val="24"/>
+          <w:szCs w:val="28"/>
+        </w:rPr>
+        <w:t>divsor</w:t>
+      </w:r>
+      <w:proofErr w:type="spellEnd"/>
+      <w:r>
+        <w:rPr>
+          <w:rFonts w:ascii="Times New Roman" w:eastAsia="Times New Roman" w:hAnsi="Times New Roman" w:cs="Times New Roman"/>
+          <w:sz w:val="24"/>
+          <w:szCs w:val="28"/>
+        </w:rPr>
+        <w:t>)</w:t>
+      </w:r>
+    </w:p>
+    <w:p>
+      <w:pPr>
+        <w:pStyle w:val="ListParagraph"/>
+        <w:numPr>
+          <w:ilvl w:val="1"/>
+          <w:numId w:val="1"/>
+        </w:numPr>
+        <w:rPr>
+          <w:rFonts w:ascii="Times New Roman" w:eastAsia="Times New Roman" w:hAnsi="Times New Roman" w:cs="Times New Roman"/>
+          <w:sz w:val="24"/>
+          <w:szCs w:val="28"/>
+        </w:rPr>
+      </w:pPr>
+      <w:proofErr w:type="spellStart"/>
+      <w:r>
+        <w:rPr>
+          <w:rFonts w:ascii="Times New Roman" w:eastAsia="Times New Roman" w:hAnsi="Times New Roman" w:cs="Times New Roman"/>
+          <w:sz w:val="24"/>
+          <w:szCs w:val="28"/>
+        </w:rPr>
+        <w:t>FindDiv</w:t>
+      </w:r>
+      <w:proofErr w:type="spellEnd"/>
+      <w:r>
+        <w:rPr>
+          <w:rFonts w:ascii="Times New Roman" w:eastAsia="Times New Roman" w:hAnsi="Times New Roman" w:cs="Times New Roman"/>
+          <w:sz w:val="24"/>
+          <w:szCs w:val="28"/>
+        </w:rPr>
+        <w:t>(</w:t>
+      </w:r>
+      <w:proofErr w:type="spellStart"/>
+      <w:r>
+        <w:rPr>
+          <w:rFonts w:ascii="Times New Roman" w:eastAsia="Times New Roman" w:hAnsi="Times New Roman" w:cs="Times New Roman"/>
+          <w:sz w:val="24"/>
+          <w:szCs w:val="28"/>
+        </w:rPr>
+        <w:t>int</w:t>
+      </w:r>
+      <w:proofErr w:type="spellEnd"/>
+      <w:r>
+        <w:rPr>
+          <w:rFonts w:ascii="Times New Roman" w:eastAsia="Times New Roman" w:hAnsi="Times New Roman" w:cs="Times New Roman"/>
+          <w:sz w:val="24"/>
+          <w:szCs w:val="28"/>
+        </w:rPr>
+        <w:t xml:space="preserve"> </w:t>
+      </w:r>
+      <w:proofErr w:type="spellStart"/>
+      <w:r>
+        <w:rPr>
+          <w:rFonts w:ascii="Times New Roman" w:eastAsia="Times New Roman" w:hAnsi="Times New Roman" w:cs="Times New Roman"/>
+          <w:sz w:val="24"/>
+          <w:szCs w:val="28"/>
+        </w:rPr>
+        <w:t>num,int</w:t>
+      </w:r>
+      <w:proofErr w:type="spellEnd"/>
+      <w:r>
+        <w:rPr>
+          <w:rFonts w:ascii="Times New Roman" w:eastAsia="Times New Roman" w:hAnsi="Times New Roman" w:cs="Times New Roman"/>
+          <w:sz w:val="24"/>
+          <w:szCs w:val="28"/>
+        </w:rPr>
+        <w:t xml:space="preserve"> divisor)</w:t>
+      </w:r>
+    </w:p>
+    <w:p>
+      <w:pPr>
+        <w:pStyle w:val="ListParagraph"/>
+        <w:numPr>
+          <w:ilvl w:val="1"/>
+          <w:numId w:val="1"/>
+        </w:numPr>
+        <w:rPr>
+          <w:rFonts w:ascii="Times New Roman" w:eastAsia="Times New Roman" w:hAnsi="Times New Roman" w:cs="Times New Roman"/>
+          <w:sz w:val="24"/>
+          <w:szCs w:val="28"/>
+        </w:rPr>
+      </w:pPr>
+      <w:proofErr w:type="spellStart"/>
+      <w:r>
+        <w:rPr>
+          <w:rFonts w:ascii="Times New Roman" w:eastAsia="Times New Roman" w:hAnsi="Times New Roman" w:cs="Times New Roman"/>
+          <w:sz w:val="24"/>
+          <w:szCs w:val="28"/>
+        </w:rPr>
+        <w:t>FindPower</w:t>
+      </w:r>
+      <w:proofErr w:type="spellEnd"/>
+      <w:r>
+        <w:rPr>
+          <w:rFonts w:ascii="Times New Roman" w:eastAsia="Times New Roman" w:hAnsi="Times New Roman" w:cs="Times New Roman"/>
+          <w:sz w:val="24"/>
+          <w:szCs w:val="28"/>
+        </w:rPr>
+        <w:t>(</w:t>
+      </w:r>
+      <w:proofErr w:type="spellStart"/>
+      <w:r>
+        <w:rPr>
+          <w:rFonts w:ascii="Times New Roman" w:eastAsia="Times New Roman" w:hAnsi="Times New Roman" w:cs="Times New Roman"/>
+          <w:sz w:val="24"/>
+          <w:szCs w:val="28"/>
+        </w:rPr>
+        <w:t>int</w:t>
+      </w:r>
+      <w:proofErr w:type="spellEnd"/>
+      <w:r>
+        <w:rPr>
+          <w:rFonts w:ascii="Times New Roman" w:eastAsia="Times New Roman" w:hAnsi="Times New Roman" w:cs="Times New Roman"/>
+          <w:sz w:val="24"/>
+          <w:szCs w:val="28"/>
+        </w:rPr>
+        <w:t xml:space="preserve"> </w:t>
+      </w:r>
+      <w:proofErr w:type="spellStart"/>
+      <w:r>
+        <w:rPr>
+          <w:rFonts w:ascii="Times New Roman" w:eastAsia="Times New Roman" w:hAnsi="Times New Roman" w:cs="Times New Roman"/>
+          <w:sz w:val="24"/>
+          <w:szCs w:val="28"/>
+        </w:rPr>
+        <w:t>base,int</w:t>
+      </w:r>
+      <w:proofErr w:type="spellEnd"/>
+      <w:r>
+        <w:rPr>
+          <w:rFonts w:ascii="Times New Roman" w:eastAsia="Times New Roman" w:hAnsi="Times New Roman" w:cs="Times New Roman"/>
+          <w:sz w:val="24"/>
+          <w:szCs w:val="28"/>
+        </w:rPr>
+        <w:t xml:space="preserve"> power)</w:t>
+      </w:r>
+    </w:p>
+    <w:p>
+      <w:pPr>
+        <w:pStyle w:val="ListParagraph"/>
+        <w:numPr>
+          <w:ilvl w:val="0"/>
+          <w:numId w:val="1"/>
+        </w:numPr>
+        <w:rPr>
+          <w:rFonts w:ascii="Times New Roman" w:eastAsia="Times New Roman" w:hAnsi="Times New Roman" w:cs="Times New Roman"/>
+          <w:sz w:val="24"/>
+          <w:szCs w:val="28"/>
+        </w:rPr>
+      </w:pPr>
+      <w:r>
+        <w:rPr>
+          <w:rFonts w:ascii="Times New Roman" w:eastAsia="Times New Roman" w:hAnsi="Times New Roman" w:cs="Times New Roman"/>
+          <w:color w:val="FF0000"/>
+          <w:sz w:val="24"/>
+          <w:szCs w:val="28"/>
+          <w:highlight w:val="yellow"/>
+        </w:rPr>
+        <w:t>[OOP]</w:t>
+      </w:r>
+      <w:r>
+        <w:rPr>
+          <w:rFonts w:ascii="Times New Roman" w:eastAsia="Times New Roman" w:hAnsi="Times New Roman" w:cs="Times New Roman"/>
+          <w:sz w:val="24"/>
+          <w:szCs w:val="28"/>
+        </w:rPr>
+        <w:t xml:space="preserve"> </w:t>
+      </w:r>
+      <w:r>
+        <w:rPr>
+          <w:rFonts w:ascii="Times New Roman" w:eastAsia="Times New Roman" w:hAnsi="Times New Roman" w:cs="Times New Roman"/>
+          <w:sz w:val="24"/>
+          <w:szCs w:val="28"/>
+        </w:rPr>
+        <w:t>Create a class Customer which will have following members</w:t>
+      </w:r>
+    </w:p>
+    <w:p>
+      <w:pPr>
+        <w:pStyle w:val="ListParagraph"/>
+        <w:numPr>
+          <w:ilvl w:val="1"/>
+          <w:numId w:val="1"/>
+        </w:numPr>
+        <w:rPr>
+          <w:rFonts w:ascii="Times New Roman" w:eastAsia="Times New Roman" w:hAnsi="Times New Roman" w:cs="Times New Roman"/>
+          <w:sz w:val="24"/>
+          <w:szCs w:val="28"/>
+        </w:rPr>
+      </w:pPr>
+      <w:proofErr w:type="spellStart"/>
+      <w:r>
+        <w:rPr>
+          <w:rFonts w:ascii="Times New Roman" w:eastAsia="Times New Roman" w:hAnsi="Times New Roman" w:cs="Times New Roman"/>
+          <w:sz w:val="24"/>
+          <w:szCs w:val="28"/>
+        </w:rPr>
+        <w:t>CustomerID</w:t>
+      </w:r>
+      <w:proofErr w:type="spellEnd"/>
+      <w:r>
+        <w:rPr>
+          <w:rFonts w:ascii="Times New Roman" w:eastAsia="Times New Roman" w:hAnsi="Times New Roman" w:cs="Times New Roman"/>
+          <w:sz w:val="24"/>
+          <w:szCs w:val="28"/>
+        </w:rPr>
+        <w:t xml:space="preserve"> (</w:t>
+      </w:r>
+      <w:proofErr w:type="spellStart"/>
+      <w:r>
+        <w:rPr>
+          <w:rFonts w:ascii="Times New Roman" w:eastAsia="Times New Roman" w:hAnsi="Times New Roman" w:cs="Times New Roman"/>
+          <w:sz w:val="24"/>
+          <w:szCs w:val="28"/>
+        </w:rPr>
+        <w:t>int</w:t>
+      </w:r>
+      <w:proofErr w:type="spellEnd"/>
+      <w:r>
+        <w:rPr>
+          <w:rFonts w:ascii="Times New Roman" w:eastAsia="Times New Roman" w:hAnsi="Times New Roman" w:cs="Times New Roman"/>
+          <w:sz w:val="24"/>
+          <w:szCs w:val="28"/>
+        </w:rPr>
+        <w:t>)</w:t>
+      </w:r>
+    </w:p>
+    <w:p>
+      <w:pPr>
+        <w:pStyle w:val="ListParagraph"/>
+        <w:numPr>
+          <w:ilvl w:val="1"/>
+          <w:numId w:val="1"/>
+        </w:numPr>
+        <w:rPr>
+          <w:rFonts w:ascii="Times New Roman" w:eastAsia="Times New Roman" w:hAnsi="Times New Roman" w:cs="Times New Roman"/>
+          <w:sz w:val="24"/>
+          <w:szCs w:val="28"/>
+        </w:rPr>
+      </w:pPr>
+      <w:proofErr w:type="spellStart"/>
+      <w:r>
+        <w:rPr>
+          <w:rFonts w:ascii="Times New Roman" w:eastAsia="Times New Roman" w:hAnsi="Times New Roman" w:cs="Times New Roman"/>
+          <w:sz w:val="24"/>
+          <w:szCs w:val="28"/>
+        </w:rPr>
+        <w:t>CustomerName</w:t>
+      </w:r>
+      <w:proofErr w:type="spellEnd"/>
+      <w:r>
+        <w:rPr>
+          <w:rFonts w:ascii="Times New Roman" w:eastAsia="Times New Roman" w:hAnsi="Times New Roman" w:cs="Times New Roman"/>
+          <w:sz w:val="24"/>
+          <w:szCs w:val="28"/>
+        </w:rPr>
+        <w:t xml:space="preserve"> (String)</w:t>
+      </w:r>
+    </w:p>
+    <w:p>
+      <w:pPr>
+        <w:pStyle w:val="ListParagraph"/>
+        <w:numPr>
+          <w:ilvl w:val="1"/>
+          <w:numId w:val="1"/>
+        </w:numPr>
+        <w:rPr>
+          <w:rFonts w:ascii="Times New Roman" w:eastAsia="Times New Roman" w:hAnsi="Times New Roman" w:cs="Times New Roman"/>
+          <w:sz w:val="24"/>
+          <w:szCs w:val="28"/>
+        </w:rPr>
+      </w:pPr>
+      <w:proofErr w:type="spellStart"/>
+      <w:r>
+        <w:rPr>
+          <w:rFonts w:ascii="Times New Roman" w:eastAsia="Times New Roman" w:hAnsi="Times New Roman" w:cs="Times New Roman"/>
+          <w:sz w:val="24"/>
+          <w:szCs w:val="28"/>
+        </w:rPr>
+        <w:t>TotalBill</w:t>
+      </w:r>
+      <w:proofErr w:type="spellEnd"/>
+      <w:r>
+        <w:rPr>
+          <w:rFonts w:ascii="Times New Roman" w:eastAsia="Times New Roman" w:hAnsi="Times New Roman" w:cs="Times New Roman"/>
+          <w:sz w:val="24"/>
+          <w:szCs w:val="28"/>
+        </w:rPr>
+        <w:t xml:space="preserve"> (float)</w:t>
+      </w:r>
+    </w:p>
+    <w:p>
+      <w:pPr>
+        <w:pStyle w:val="ListParagraph"/>
+        <w:numPr>
+          <w:ilvl w:val="1"/>
+          <w:numId w:val="1"/>
+        </w:numPr>
+        <w:rPr>
+          <w:rFonts w:ascii="Times New Roman" w:eastAsia="Times New Roman" w:hAnsi="Times New Roman" w:cs="Times New Roman"/>
+          <w:sz w:val="24"/>
+          <w:szCs w:val="28"/>
+        </w:rPr>
+      </w:pPr>
+      <w:proofErr w:type="spellStart"/>
+      <w:r>
+        <w:rPr>
+          <w:rFonts w:ascii="Times New Roman" w:eastAsia="Times New Roman" w:hAnsi="Times New Roman" w:cs="Times New Roman"/>
+          <w:sz w:val="24"/>
+          <w:szCs w:val="28"/>
+        </w:rPr>
+        <w:t>AddItem</w:t>
+      </w:r>
+      <w:proofErr w:type="spellEnd"/>
+      <w:r>
+        <w:rPr>
+          <w:rFonts w:ascii="Times New Roman" w:eastAsia="Times New Roman" w:hAnsi="Times New Roman" w:cs="Times New Roman"/>
+          <w:sz w:val="24"/>
+          <w:szCs w:val="28"/>
+        </w:rPr>
+        <w:t>(</w:t>
+      </w:r>
+      <w:proofErr w:type="spellStart"/>
+      <w:r>
+        <w:rPr>
+          <w:rFonts w:ascii="Times New Roman" w:eastAsia="Times New Roman" w:hAnsi="Times New Roman" w:cs="Times New Roman"/>
+          <w:sz w:val="24"/>
+          <w:szCs w:val="28"/>
+        </w:rPr>
+        <w:t>int</w:t>
+      </w:r>
+      <w:proofErr w:type="spellEnd"/>
+      <w:r>
+        <w:rPr>
+          <w:rFonts w:ascii="Times New Roman" w:eastAsia="Times New Roman" w:hAnsi="Times New Roman" w:cs="Times New Roman"/>
+          <w:sz w:val="24"/>
+          <w:szCs w:val="28"/>
+        </w:rPr>
+        <w:t xml:space="preserve"> quantity, </w:t>
+      </w:r>
+      <w:proofErr w:type="spellStart"/>
+      <w:r>
+        <w:rPr>
+          <w:rFonts w:ascii="Times New Roman" w:eastAsia="Times New Roman" w:hAnsi="Times New Roman" w:cs="Times New Roman"/>
+          <w:sz w:val="24"/>
+          <w:szCs w:val="28"/>
+        </w:rPr>
+        <w:t>pricePerItem</w:t>
+      </w:r>
+      <w:proofErr w:type="spellEnd"/>
+      <w:r>
+        <w:rPr>
+          <w:rFonts w:ascii="Times New Roman" w:eastAsia="Times New Roman" w:hAnsi="Times New Roman" w:cs="Times New Roman"/>
+          <w:sz w:val="24"/>
+          <w:szCs w:val="28"/>
+        </w:rPr>
+        <w:t>);</w:t>
+      </w:r>
+    </w:p>
+    <w:p>
+      <w:pPr>
+        <w:pStyle w:val="ListParagraph"/>
+        <w:numPr>
+          <w:ilvl w:val="2"/>
+          <w:numId w:val="1"/>
+        </w:numPr>
+        <w:rPr>
+          <w:rFonts w:ascii="Times New Roman" w:eastAsia="Times New Roman" w:hAnsi="Times New Roman" w:cs="Times New Roman"/>
+          <w:sz w:val="24"/>
+          <w:szCs w:val="28"/>
+        </w:rPr>
+      </w:pPr>
+      <w:r>
+        <w:rPr>
+          <w:rFonts w:ascii="Times New Roman" w:eastAsia="Times New Roman" w:hAnsi="Times New Roman" w:cs="Times New Roman"/>
+          <w:sz w:val="24"/>
+          <w:szCs w:val="28"/>
+        </w:rPr>
+        <w:t>This function will calculate amount and add it to ‘</w:t>
+      </w:r>
+      <w:proofErr w:type="spellStart"/>
+      <w:r>
+        <w:rPr>
+          <w:rFonts w:ascii="Times New Roman" w:eastAsia="Times New Roman" w:hAnsi="Times New Roman" w:cs="Times New Roman"/>
+          <w:sz w:val="24"/>
+          <w:szCs w:val="28"/>
+        </w:rPr>
+        <w:t>TotalBill</w:t>
+      </w:r>
+      <w:proofErr w:type="spellEnd"/>
+      <w:r>
+        <w:rPr>
+          <w:rFonts w:ascii="Times New Roman" w:eastAsia="Times New Roman" w:hAnsi="Times New Roman" w:cs="Times New Roman"/>
+          <w:sz w:val="24"/>
+          <w:szCs w:val="28"/>
+        </w:rPr>
+        <w:t>’ variable. User can call this function many times and ‘</w:t>
+      </w:r>
+      <w:proofErr w:type="spellStart"/>
+      <w:r>
+        <w:rPr>
+          <w:rFonts w:ascii="Times New Roman" w:eastAsia="Times New Roman" w:hAnsi="Times New Roman" w:cs="Times New Roman"/>
+          <w:sz w:val="24"/>
+          <w:szCs w:val="28"/>
+        </w:rPr>
+        <w:t>TotalBill</w:t>
+      </w:r>
+      <w:proofErr w:type="spellEnd"/>
+      <w:r>
+        <w:rPr>
+          <w:rFonts w:ascii="Times New Roman" w:eastAsia="Times New Roman" w:hAnsi="Times New Roman" w:cs="Times New Roman"/>
+          <w:sz w:val="24"/>
+          <w:szCs w:val="28"/>
+        </w:rPr>
+        <w:t>’ should be updated with every call</w:t>
+      </w:r>
+    </w:p>
+    <w:p>
+      <w:pPr>
+        <w:pStyle w:val="ListParagraph"/>
+        <w:numPr>
+          <w:ilvl w:val="1"/>
+          <w:numId w:val="1"/>
+        </w:numPr>
+        <w:rPr>
+          <w:rFonts w:ascii="Times New Roman" w:eastAsia="Times New Roman" w:hAnsi="Times New Roman" w:cs="Times New Roman"/>
+          <w:sz w:val="24"/>
+          <w:szCs w:val="28"/>
+        </w:rPr>
+      </w:pPr>
+      <w:proofErr w:type="spellStart"/>
+      <w:r>
+        <w:rPr>
+          <w:rFonts w:ascii="Times New Roman" w:eastAsia="Times New Roman" w:hAnsi="Times New Roman" w:cs="Times New Roman"/>
+          <w:sz w:val="24"/>
+          <w:szCs w:val="28"/>
+        </w:rPr>
+        <w:t>RemoveItem</w:t>
+      </w:r>
+      <w:proofErr w:type="spellEnd"/>
+      <w:r>
+        <w:rPr>
+          <w:rFonts w:ascii="Times New Roman" w:eastAsia="Times New Roman" w:hAnsi="Times New Roman" w:cs="Times New Roman"/>
+          <w:sz w:val="24"/>
+          <w:szCs w:val="28"/>
+        </w:rPr>
+        <w:t>(</w:t>
+      </w:r>
+      <w:proofErr w:type="spellStart"/>
+      <w:r>
+        <w:rPr>
+          <w:rFonts w:ascii="Times New Roman" w:eastAsia="Times New Roman" w:hAnsi="Times New Roman" w:cs="Times New Roman"/>
+          <w:sz w:val="24"/>
+          <w:szCs w:val="28"/>
+        </w:rPr>
+        <w:t>int</w:t>
+      </w:r>
+      <w:proofErr w:type="spellEnd"/>
+      <w:r>
+        <w:rPr>
+          <w:rFonts w:ascii="Times New Roman" w:eastAsia="Times New Roman" w:hAnsi="Times New Roman" w:cs="Times New Roman"/>
+          <w:sz w:val="24"/>
+          <w:szCs w:val="28"/>
+        </w:rPr>
+        <w:t xml:space="preserve"> quantity, </w:t>
+      </w:r>
+      <w:proofErr w:type="spellStart"/>
+      <w:r>
+        <w:rPr>
+          <w:rFonts w:ascii="Times New Roman" w:eastAsia="Times New Roman" w:hAnsi="Times New Roman" w:cs="Times New Roman"/>
+          <w:sz w:val="24"/>
+          <w:szCs w:val="28"/>
+        </w:rPr>
+        <w:t>pricePerItem</w:t>
+      </w:r>
+      <w:proofErr w:type="spellEnd"/>
+      <w:r>
+        <w:rPr>
+          <w:rFonts w:ascii="Times New Roman" w:eastAsia="Times New Roman" w:hAnsi="Times New Roman" w:cs="Times New Roman"/>
+          <w:sz w:val="24"/>
+          <w:szCs w:val="28"/>
+        </w:rPr>
+        <w:t>)</w:t>
+      </w:r>
+    </w:p>
+    <w:p>
+      <w:pPr>
+        <w:pStyle w:val="ListParagraph"/>
+        <w:numPr>
+          <w:ilvl w:val="2"/>
+          <w:numId w:val="1"/>
+        </w:numPr>
+        <w:rPr>
+          <w:rFonts w:ascii="Times New Roman" w:eastAsia="Times New Roman" w:hAnsi="Times New Roman" w:cs="Times New Roman"/>
+          <w:sz w:val="24"/>
+          <w:szCs w:val="28"/>
+        </w:rPr>
+      </w:pPr>
+      <w:r>
+        <w:rPr>
+          <w:rFonts w:ascii="Times New Roman" w:eastAsia="Times New Roman" w:hAnsi="Times New Roman" w:cs="Times New Roman"/>
+          <w:sz w:val="24"/>
+          <w:szCs w:val="28"/>
+        </w:rPr>
+        <w:t>This function will</w:t>
+      </w:r>
+      <w:r>
+        <w:rPr>
+          <w:rFonts w:ascii="Times New Roman" w:eastAsia="Times New Roman" w:hAnsi="Times New Roman" w:cs="Times New Roman"/>
+          <w:sz w:val="24"/>
+          <w:szCs w:val="28"/>
+        </w:rPr>
+        <w:t xml:space="preserve"> calculate amount and remove</w:t>
+      </w:r>
+      <w:r>
+        <w:rPr>
+          <w:rFonts w:ascii="Times New Roman" w:eastAsia="Times New Roman" w:hAnsi="Times New Roman" w:cs="Times New Roman"/>
+          <w:sz w:val="24"/>
+          <w:szCs w:val="28"/>
+        </w:rPr>
+        <w:t xml:space="preserve"> it </w:t>
+      </w:r>
+      <w:r>
+        <w:rPr>
+          <w:rFonts w:ascii="Times New Roman" w:eastAsia="Times New Roman" w:hAnsi="Times New Roman" w:cs="Times New Roman"/>
+          <w:sz w:val="24"/>
+          <w:szCs w:val="28"/>
+        </w:rPr>
+        <w:t>from</w:t>
+      </w:r>
+      <w:r>
+        <w:rPr>
+          <w:rFonts w:ascii="Times New Roman" w:eastAsia="Times New Roman" w:hAnsi="Times New Roman" w:cs="Times New Roman"/>
+          <w:sz w:val="24"/>
+          <w:szCs w:val="28"/>
+        </w:rPr>
+        <w:t xml:space="preserve"> ‘</w:t>
+      </w:r>
+      <w:proofErr w:type="spellStart"/>
+      <w:r>
+        <w:rPr>
+          <w:rFonts w:ascii="Times New Roman" w:eastAsia="Times New Roman" w:hAnsi="Times New Roman" w:cs="Times New Roman"/>
+          <w:sz w:val="24"/>
+          <w:szCs w:val="28"/>
+        </w:rPr>
+        <w:t>TotalBill</w:t>
+      </w:r>
+      <w:proofErr w:type="spellEnd"/>
+      <w:r>
+        <w:rPr>
+          <w:rFonts w:ascii="Times New Roman" w:eastAsia="Times New Roman" w:hAnsi="Times New Roman" w:cs="Times New Roman"/>
+          <w:sz w:val="24"/>
+          <w:szCs w:val="28"/>
+        </w:rPr>
+        <w:t xml:space="preserve">’ variable. </w:t>
+      </w:r>
+      <w:r>
+        <w:rPr>
+          <w:rFonts w:ascii="Times New Roman" w:eastAsia="Times New Roman" w:hAnsi="Times New Roman" w:cs="Times New Roman"/>
+          <w:sz w:val="24"/>
+          <w:szCs w:val="28"/>
+        </w:rPr>
+        <w:t>‘</w:t>
+      </w:r>
+      <w:proofErr w:type="spellStart"/>
+      <w:r>
+        <w:rPr>
+          <w:rFonts w:ascii="Times New Roman" w:eastAsia="Times New Roman" w:hAnsi="Times New Roman" w:cs="Times New Roman"/>
+          <w:sz w:val="24"/>
+          <w:szCs w:val="28"/>
+        </w:rPr>
+        <w:t>TotalBill</w:t>
+      </w:r>
+      <w:proofErr w:type="spellEnd"/>
+      <w:r>
+        <w:rPr>
+          <w:rFonts w:ascii="Times New Roman" w:eastAsia="Times New Roman" w:hAnsi="Times New Roman" w:cs="Times New Roman"/>
+          <w:sz w:val="24"/>
+          <w:szCs w:val="28"/>
+        </w:rPr>
+        <w:t xml:space="preserve">’ should not go in negative. </w:t>
+      </w:r>
+      <w:r>
+        <w:rPr>
+          <w:rFonts w:ascii="Times New Roman" w:eastAsia="Times New Roman" w:hAnsi="Times New Roman" w:cs="Times New Roman"/>
+          <w:sz w:val="24"/>
+          <w:szCs w:val="28"/>
+        </w:rPr>
+        <w:t>User can call this function many times and ‘</w:t>
+      </w:r>
+      <w:proofErr w:type="spellStart"/>
+      <w:r>
+        <w:rPr>
+          <w:rFonts w:ascii="Times New Roman" w:eastAsia="Times New Roman" w:hAnsi="Times New Roman" w:cs="Times New Roman"/>
+          <w:sz w:val="24"/>
+          <w:szCs w:val="28"/>
+        </w:rPr>
+        <w:t>TotalBill</w:t>
+      </w:r>
+      <w:proofErr w:type="spellEnd"/>
+      <w:r>
+        <w:rPr>
+          <w:rFonts w:ascii="Times New Roman" w:eastAsia="Times New Roman" w:hAnsi="Times New Roman" w:cs="Times New Roman"/>
+          <w:sz w:val="24"/>
+          <w:szCs w:val="28"/>
+        </w:rPr>
+        <w:t>’ should be updated with every call</w:t>
+      </w:r>
+    </w:p>
+    <w:p>
+      <w:pPr>
+        <w:pStyle w:val="ListParagraph"/>
+        <w:numPr>
+          <w:ilvl w:val="1"/>
+          <w:numId w:val="1"/>
+        </w:numPr>
+        <w:rPr>
+          <w:rFonts w:ascii="Times New Roman" w:eastAsia="Times New Roman" w:hAnsi="Times New Roman" w:cs="Times New Roman"/>
+          <w:sz w:val="24"/>
+          <w:szCs w:val="28"/>
+        </w:rPr>
+      </w:pPr>
+      <w:proofErr w:type="spellStart"/>
+      <w:r>
+        <w:rPr>
+          <w:rFonts w:ascii="Times New Roman" w:eastAsia="Times New Roman" w:hAnsi="Times New Roman" w:cs="Times New Roman"/>
+          <w:sz w:val="24"/>
+          <w:szCs w:val="28"/>
+        </w:rPr>
+        <w:lastRenderedPageBreak/>
+        <w:t>GetTotalBill</w:t>
+      </w:r>
+      <w:proofErr w:type="spellEnd"/>
+      <w:r>
+        <w:rPr>
+          <w:rFonts w:ascii="Times New Roman" w:eastAsia="Times New Roman" w:hAnsi="Times New Roman" w:cs="Times New Roman"/>
+          <w:sz w:val="24"/>
+          <w:szCs w:val="28"/>
+        </w:rPr>
+        <w:t>()</w:t>
+      </w:r>
+    </w:p>
+    <w:p>
+      <w:pPr>
+        <w:pStyle w:val="ListParagraph"/>
+        <w:numPr>
+          <w:ilvl w:val="2"/>
+          <w:numId w:val="1"/>
+        </w:numPr>
+        <w:rPr>
+          <w:rFonts w:ascii="Times New Roman" w:eastAsia="Times New Roman" w:hAnsi="Times New Roman" w:cs="Times New Roman"/>
+          <w:sz w:val="24"/>
+          <w:szCs w:val="28"/>
+        </w:rPr>
+      </w:pPr>
+      <w:r>
+        <w:rPr>
+          <w:rFonts w:ascii="Times New Roman" w:eastAsia="Times New Roman" w:hAnsi="Times New Roman" w:cs="Times New Roman"/>
+          <w:sz w:val="24"/>
+          <w:szCs w:val="28"/>
+        </w:rPr>
+        <w:t>This function will return the value of ‘</w:t>
+      </w:r>
+      <w:proofErr w:type="spellStart"/>
+      <w:r>
+        <w:rPr>
+          <w:rFonts w:ascii="Times New Roman" w:eastAsia="Times New Roman" w:hAnsi="Times New Roman" w:cs="Times New Roman"/>
+          <w:sz w:val="24"/>
+          <w:szCs w:val="28"/>
+        </w:rPr>
+        <w:t>TotalBill</w:t>
+      </w:r>
+      <w:proofErr w:type="spellEnd"/>
+      <w:r>
+        <w:rPr>
+          <w:rFonts w:ascii="Times New Roman" w:eastAsia="Times New Roman" w:hAnsi="Times New Roman" w:cs="Times New Roman"/>
+          <w:sz w:val="24"/>
+          <w:szCs w:val="28"/>
+        </w:rPr>
+        <w:t>’ variable to user</w:t>
+      </w:r>
+    </w:p>
+    <w:p>
+      <w:pPr>
+        <w:pStyle w:val="ListParagraph"/>
+        <w:numPr>
+          <w:ilvl w:val="0"/>
+          <w:numId w:val="1"/>
+        </w:numPr>
+        <w:rPr>
+          <w:rFonts w:ascii="Times New Roman" w:eastAsia="Times New Roman" w:hAnsi="Times New Roman" w:cs="Times New Roman"/>
+          <w:sz w:val="24"/>
+          <w:szCs w:val="28"/>
+        </w:rPr>
+      </w:pPr>
+      <w:r>
+        <w:rPr>
+          <w:rFonts w:ascii="Times New Roman" w:eastAsia="Times New Roman" w:hAnsi="Times New Roman" w:cs="Times New Roman"/>
+          <w:color w:val="FF0000"/>
+          <w:sz w:val="24"/>
+          <w:szCs w:val="28"/>
+          <w:highlight w:val="yellow"/>
+        </w:rPr>
+        <w:t>[OOP]</w:t>
+      </w:r>
+      <w:r>
+        <w:rPr>
+          <w:rFonts w:ascii="Times New Roman" w:eastAsia="Times New Roman" w:hAnsi="Times New Roman" w:cs="Times New Roman"/>
+          <w:color w:val="FF0000"/>
+          <w:sz w:val="24"/>
+          <w:szCs w:val="28"/>
+        </w:rPr>
+        <w:t xml:space="preserve"> </w:t>
+      </w:r>
+      <w:r>
+        <w:rPr>
+          <w:rFonts w:ascii="Times New Roman" w:eastAsia="Times New Roman" w:hAnsi="Times New Roman" w:cs="Times New Roman"/>
+          <w:sz w:val="24"/>
+          <w:szCs w:val="28"/>
+        </w:rPr>
+        <w:t xml:space="preserve">Create a class </w:t>
+      </w:r>
+      <w:proofErr w:type="spellStart"/>
+      <w:r>
+        <w:rPr>
+          <w:rFonts w:ascii="Times New Roman" w:eastAsia="Times New Roman" w:hAnsi="Times New Roman" w:cs="Times New Roman"/>
+          <w:sz w:val="24"/>
+          <w:szCs w:val="28"/>
+        </w:rPr>
+        <w:t>PMatch</w:t>
+      </w:r>
+      <w:proofErr w:type="spellEnd"/>
+      <w:r>
+        <w:rPr>
+          <w:rFonts w:ascii="Times New Roman" w:eastAsia="Times New Roman" w:hAnsi="Times New Roman" w:cs="Times New Roman"/>
+          <w:sz w:val="24"/>
+          <w:szCs w:val="28"/>
+        </w:rPr>
+        <w:t xml:space="preserve"> which will have following members</w:t>
+      </w:r>
+    </w:p>
+    <w:p>
+      <w:pPr>
+        <w:pStyle w:val="ListParagraph"/>
+        <w:numPr>
+          <w:ilvl w:val="1"/>
+          <w:numId w:val="1"/>
+        </w:numPr>
+        <w:rPr>
+          <w:rFonts w:ascii="Times New Roman" w:eastAsia="Times New Roman" w:hAnsi="Times New Roman" w:cs="Times New Roman"/>
+          <w:sz w:val="24"/>
+          <w:szCs w:val="28"/>
+        </w:rPr>
+      </w:pPr>
+      <w:proofErr w:type="spellStart"/>
+      <w:r>
+        <w:t>MatchID</w:t>
+      </w:r>
+      <w:proofErr w:type="spellEnd"/>
+      <w:r>
+        <w:t xml:space="preserve"> (</w:t>
+      </w:r>
+      <w:proofErr w:type="spellStart"/>
+      <w:r>
+        <w:t>int</w:t>
+      </w:r>
+      <w:proofErr w:type="spellEnd"/>
+      <w:r>
+        <w:t>)</w:t>
+      </w:r>
+    </w:p>
+    <w:p>
+      <w:pPr>
+        <w:pStyle w:val="ListParagraph"/>
+        <w:numPr>
+          <w:ilvl w:val="1"/>
+          <w:numId w:val="1"/>
+        </w:numPr>
+        <w:rPr>
+          <w:rFonts w:ascii="Times New Roman" w:eastAsia="Times New Roman" w:hAnsi="Times New Roman" w:cs="Times New Roman"/>
+          <w:sz w:val="24"/>
+          <w:szCs w:val="28"/>
+        </w:rPr>
+      </w:pPr>
+      <w:proofErr w:type="spellStart"/>
+      <w:r>
+        <w:rPr>
+          <w:rFonts w:ascii="Times New Roman" w:eastAsia="Times New Roman" w:hAnsi="Times New Roman" w:cs="Times New Roman"/>
+          <w:sz w:val="24"/>
+          <w:szCs w:val="28"/>
+        </w:rPr>
+        <w:t>BatScores</w:t>
+      </w:r>
+      <w:proofErr w:type="spellEnd"/>
+      <w:r>
+        <w:rPr>
+          <w:rFonts w:ascii="Times New Roman" w:eastAsia="Times New Roman" w:hAnsi="Times New Roman" w:cs="Times New Roman"/>
+          <w:sz w:val="24"/>
+          <w:szCs w:val="28"/>
+        </w:rPr>
+        <w:t xml:space="preserve"> (short) </w:t>
+      </w:r>
+    </w:p>
+    <w:p>
+      <w:pPr>
+        <w:pStyle w:val="ListParagraph"/>
+        <w:numPr>
+          <w:ilvl w:val="1"/>
+          <w:numId w:val="1"/>
+        </w:numPr>
+        <w:rPr>
+          <w:rFonts w:ascii="Times New Roman" w:eastAsia="Times New Roman" w:hAnsi="Times New Roman" w:cs="Times New Roman"/>
+          <w:sz w:val="24"/>
+          <w:szCs w:val="28"/>
+        </w:rPr>
+      </w:pPr>
+      <w:proofErr w:type="spellStart"/>
+      <w:r>
+        <w:rPr>
+          <w:rFonts w:ascii="Times New Roman" w:eastAsia="Times New Roman" w:hAnsi="Times New Roman" w:cs="Times New Roman"/>
+          <w:sz w:val="24"/>
+          <w:szCs w:val="28"/>
+        </w:rPr>
+        <w:t>BallsFaced</w:t>
+      </w:r>
+      <w:proofErr w:type="spellEnd"/>
+      <w:r>
+        <w:rPr>
+          <w:rFonts w:ascii="Times New Roman" w:eastAsia="Times New Roman" w:hAnsi="Times New Roman" w:cs="Times New Roman"/>
+          <w:sz w:val="24"/>
+          <w:szCs w:val="28"/>
+        </w:rPr>
+        <w:t>(short)</w:t>
+      </w:r>
+    </w:p>
+    <w:p>
+      <w:pPr>
+        <w:pStyle w:val="ListParagraph"/>
+        <w:numPr>
+          <w:ilvl w:val="1"/>
+          <w:numId w:val="1"/>
+        </w:numPr>
+        <w:rPr>
+          <w:rFonts w:ascii="Times New Roman" w:eastAsia="Times New Roman" w:hAnsi="Times New Roman" w:cs="Times New Roman"/>
+          <w:sz w:val="24"/>
+          <w:szCs w:val="28"/>
+        </w:rPr>
+      </w:pPr>
+      <w:r>
+        <w:rPr>
+          <w:rFonts w:ascii="Times New Roman" w:eastAsia="Times New Roman" w:hAnsi="Times New Roman" w:cs="Times New Roman"/>
+          <w:sz w:val="24"/>
+          <w:szCs w:val="28"/>
+        </w:rPr>
+        <w:t>Fours</w:t>
+      </w:r>
+    </w:p>
+    <w:p>
+      <w:pPr>
+        <w:pStyle w:val="ListParagraph"/>
+        <w:numPr>
+          <w:ilvl w:val="1"/>
+          <w:numId w:val="1"/>
+        </w:numPr>
+        <w:rPr>
+          <w:rFonts w:ascii="Times New Roman" w:eastAsia="Times New Roman" w:hAnsi="Times New Roman" w:cs="Times New Roman"/>
+          <w:sz w:val="24"/>
+          <w:szCs w:val="28"/>
+        </w:rPr>
+      </w:pPr>
+      <w:r>
+        <w:rPr>
+          <w:rFonts w:ascii="Times New Roman" w:eastAsia="Times New Roman" w:hAnsi="Times New Roman" w:cs="Times New Roman"/>
+          <w:sz w:val="24"/>
+          <w:szCs w:val="28"/>
+        </w:rPr>
+        <w:t>Sixes</w:t>
+      </w:r>
+    </w:p>
+    <w:p>
+      <w:pPr>
+        <w:pStyle w:val="ListParagraph"/>
+        <w:numPr>
+          <w:ilvl w:val="1"/>
+          <w:numId w:val="1"/>
+        </w:numPr>
+        <w:rPr>
+          <w:rFonts w:ascii="Times New Roman" w:eastAsia="Times New Roman" w:hAnsi="Times New Roman" w:cs="Times New Roman"/>
+          <w:sz w:val="24"/>
+          <w:szCs w:val="28"/>
+        </w:rPr>
+      </w:pPr>
+      <w:r>
+        <w:rPr>
+          <w:rFonts w:ascii="Times New Roman" w:eastAsia="Times New Roman" w:hAnsi="Times New Roman" w:cs="Times New Roman"/>
+          <w:sz w:val="24"/>
+          <w:szCs w:val="28"/>
+        </w:rPr>
+        <w:t>Catches (shot)</w:t>
+      </w:r>
+    </w:p>
+    <w:p>
+      <w:pPr>
+        <w:pStyle w:val="ListParagraph"/>
+        <w:numPr>
+          <w:ilvl w:val="0"/>
+          <w:numId w:val="1"/>
+        </w:numPr>
+        <w:rPr>
+          <w:rFonts w:ascii="Times New Roman" w:eastAsia="Times New Roman" w:hAnsi="Times New Roman" w:cs="Times New Roman"/>
+          <w:sz w:val="24"/>
+          <w:szCs w:val="28"/>
+        </w:rPr>
+      </w:pPr>
+      <w:r>
+        <w:rPr>
+          <w:rFonts w:ascii="Times New Roman" w:eastAsia="Times New Roman" w:hAnsi="Times New Roman" w:cs="Times New Roman"/>
+          <w:color w:val="FF0000"/>
+          <w:sz w:val="24"/>
+          <w:szCs w:val="28"/>
+          <w:highlight w:val="yellow"/>
+        </w:rPr>
+        <w:t>[OOP]</w:t>
+      </w:r>
+      <w:r>
+        <w:rPr>
+          <w:rFonts w:ascii="Times New Roman" w:eastAsia="Times New Roman" w:hAnsi="Times New Roman" w:cs="Times New Roman"/>
+          <w:color w:val="FF0000"/>
+          <w:sz w:val="24"/>
+          <w:szCs w:val="28"/>
+        </w:rPr>
+        <w:t xml:space="preserve"> </w:t>
+      </w:r>
+      <w:r>
+        <w:rPr>
+          <w:rFonts w:ascii="Times New Roman" w:eastAsia="Times New Roman" w:hAnsi="Times New Roman" w:cs="Times New Roman"/>
+          <w:sz w:val="24"/>
+          <w:szCs w:val="28"/>
+        </w:rPr>
+        <w:t>Create a class</w:t>
+      </w:r>
+      <w:r>
+        <w:rPr>
+          <w:rFonts w:ascii="Times New Roman" w:eastAsia="Times New Roman" w:hAnsi="Times New Roman" w:cs="Times New Roman"/>
+          <w:sz w:val="24"/>
+          <w:szCs w:val="28"/>
+        </w:rPr>
+        <w:t xml:space="preserve"> Player which will have following members</w:t>
+      </w:r>
+    </w:p>
+    <w:p>
+      <w:pPr>
+        <w:pStyle w:val="ListParagraph"/>
+        <w:numPr>
+          <w:ilvl w:val="1"/>
+          <w:numId w:val="1"/>
+        </w:numPr>
+        <w:rPr>
+          <w:rFonts w:ascii="Times New Roman" w:eastAsia="Times New Roman" w:hAnsi="Times New Roman" w:cs="Times New Roman"/>
+          <w:sz w:val="24"/>
+          <w:szCs w:val="28"/>
+        </w:rPr>
+      </w:pPr>
+      <w:r>
+        <w:rPr>
+          <w:rFonts w:ascii="Times New Roman" w:eastAsia="Times New Roman" w:hAnsi="Times New Roman" w:cs="Times New Roman"/>
+          <w:sz w:val="24"/>
+          <w:szCs w:val="28"/>
+        </w:rPr>
+        <w:t>Player Name (String)</w:t>
+      </w:r>
+    </w:p>
+    <w:p>
+      <w:pPr>
+        <w:pStyle w:val="ListParagraph"/>
+        <w:numPr>
+          <w:ilvl w:val="1"/>
+          <w:numId w:val="1"/>
+        </w:numPr>
+        <w:rPr>
+          <w:rFonts w:ascii="Times New Roman" w:eastAsia="Times New Roman" w:hAnsi="Times New Roman" w:cs="Times New Roman"/>
+          <w:sz w:val="24"/>
+          <w:szCs w:val="28"/>
+        </w:rPr>
+      </w:pPr>
+      <w:proofErr w:type="spellStart"/>
+      <w:r>
+        <w:rPr>
+          <w:rFonts w:ascii="Times New Roman" w:eastAsia="Times New Roman" w:hAnsi="Times New Roman" w:cs="Times New Roman"/>
+          <w:sz w:val="24"/>
+          <w:szCs w:val="28"/>
+        </w:rPr>
+        <w:t>MatchesList</w:t>
+      </w:r>
+      <w:proofErr w:type="spellEnd"/>
+      <w:r>
+        <w:rPr>
+          <w:rFonts w:ascii="Times New Roman" w:eastAsia="Times New Roman" w:hAnsi="Times New Roman" w:cs="Times New Roman"/>
+          <w:sz w:val="24"/>
+          <w:szCs w:val="28"/>
+        </w:rPr>
+        <w:t xml:space="preserve"> (Match[ ]);</w:t>
+      </w:r>
+    </w:p>
+    <w:p>
+      <w:pPr>
+        <w:pStyle w:val="ListParagraph"/>
+        <w:numPr>
+          <w:ilvl w:val="1"/>
+          <w:numId w:val="1"/>
+        </w:numPr>
+        <w:rPr>
+          <w:rFonts w:ascii="Times New Roman" w:eastAsia="Times New Roman" w:hAnsi="Times New Roman" w:cs="Times New Roman"/>
+          <w:sz w:val="24"/>
+          <w:szCs w:val="28"/>
+        </w:rPr>
+      </w:pPr>
+      <w:proofErr w:type="spellStart"/>
+      <w:r>
+        <w:rPr>
+          <w:rFonts w:ascii="Times New Roman" w:eastAsia="Times New Roman" w:hAnsi="Times New Roman" w:cs="Times New Roman"/>
+          <w:sz w:val="24"/>
+          <w:szCs w:val="28"/>
+        </w:rPr>
+        <w:t>AddMatch</w:t>
+      </w:r>
+      <w:proofErr w:type="spellEnd"/>
+      <w:r>
+        <w:rPr>
+          <w:rFonts w:ascii="Times New Roman" w:eastAsia="Times New Roman" w:hAnsi="Times New Roman" w:cs="Times New Roman"/>
+          <w:sz w:val="24"/>
+          <w:szCs w:val="28"/>
+        </w:rPr>
+        <w:t xml:space="preserve">(Match </w:t>
+      </w:r>
+      <w:proofErr w:type="spellStart"/>
+      <w:r>
+        <w:rPr>
+          <w:rFonts w:ascii="Times New Roman" w:eastAsia="Times New Roman" w:hAnsi="Times New Roman" w:cs="Times New Roman"/>
+          <w:sz w:val="24"/>
+          <w:szCs w:val="28"/>
+        </w:rPr>
+        <w:t>obj</w:t>
+      </w:r>
+      <w:proofErr w:type="spellEnd"/>
+      <w:r>
+        <w:rPr>
+          <w:rFonts w:ascii="Times New Roman" w:eastAsia="Times New Roman" w:hAnsi="Times New Roman" w:cs="Times New Roman"/>
+          <w:sz w:val="24"/>
+          <w:szCs w:val="28"/>
+        </w:rPr>
+        <w:t>)</w:t>
+      </w:r>
+    </w:p>
+    <w:p>
+      <w:pPr>
+        <w:pStyle w:val="ListParagraph"/>
+        <w:numPr>
+          <w:ilvl w:val="2"/>
+          <w:numId w:val="1"/>
+        </w:numPr>
+        <w:rPr>
+          <w:rFonts w:ascii="Times New Roman" w:eastAsia="Times New Roman" w:hAnsi="Times New Roman" w:cs="Times New Roman"/>
+          <w:sz w:val="24"/>
+          <w:szCs w:val="28"/>
+        </w:rPr>
+      </w:pPr>
+      <w:r>
+        <w:rPr>
+          <w:rFonts w:ascii="Times New Roman" w:eastAsia="Times New Roman" w:hAnsi="Times New Roman" w:cs="Times New Roman"/>
+          <w:sz w:val="24"/>
+          <w:szCs w:val="28"/>
+        </w:rPr>
+        <w:t xml:space="preserve">This function will add object of Match in local array (i.e. </w:t>
+      </w:r>
+      <w:proofErr w:type="spellStart"/>
+      <w:r>
+        <w:rPr>
+          <w:rFonts w:ascii="Times New Roman" w:eastAsia="Times New Roman" w:hAnsi="Times New Roman" w:cs="Times New Roman"/>
+          <w:sz w:val="24"/>
+          <w:szCs w:val="28"/>
+        </w:rPr>
+        <w:t>MatchesList</w:t>
+      </w:r>
+      <w:proofErr w:type="spellEnd"/>
+      <w:r>
+        <w:rPr>
+          <w:rFonts w:ascii="Times New Roman" w:eastAsia="Times New Roman" w:hAnsi="Times New Roman" w:cs="Times New Roman"/>
+          <w:sz w:val="24"/>
+          <w:szCs w:val="28"/>
+        </w:rPr>
+        <w:t>)</w:t>
+      </w:r>
+    </w:p>
+    <w:p>
+      <w:pPr>
+        <w:pStyle w:val="ListParagraph"/>
+        <w:numPr>
+          <w:ilvl w:val="1"/>
+          <w:numId w:val="1"/>
+        </w:numPr>
+        <w:rPr>
+          <w:rFonts w:ascii="Times New Roman" w:eastAsia="Times New Roman" w:hAnsi="Times New Roman" w:cs="Times New Roman"/>
+          <w:sz w:val="24"/>
+          <w:szCs w:val="28"/>
+        </w:rPr>
+      </w:pPr>
+      <w:proofErr w:type="spellStart"/>
+      <w:r>
+        <w:rPr>
+          <w:rFonts w:ascii="Times New Roman" w:eastAsia="Times New Roman" w:hAnsi="Times New Roman" w:cs="Times New Roman"/>
+          <w:sz w:val="24"/>
+          <w:szCs w:val="28"/>
+        </w:rPr>
+        <w:t>ShowAverage</w:t>
+      </w:r>
+      <w:proofErr w:type="spellEnd"/>
+      <w:r>
+        <w:rPr>
+          <w:rFonts w:ascii="Times New Roman" w:eastAsia="Times New Roman" w:hAnsi="Times New Roman" w:cs="Times New Roman"/>
+          <w:sz w:val="24"/>
+          <w:szCs w:val="28"/>
+        </w:rPr>
+        <w:t>()</w:t>
+      </w:r>
+    </w:p>
+    <w:p>
+      <w:pPr>
+        <w:pStyle w:val="ListParagraph"/>
+        <w:numPr>
+          <w:ilvl w:val="2"/>
+          <w:numId w:val="1"/>
+        </w:numPr>
+        <w:rPr>
+          <w:rFonts w:ascii="Times New Roman" w:eastAsia="Times New Roman" w:hAnsi="Times New Roman" w:cs="Times New Roman"/>
+          <w:sz w:val="24"/>
+          <w:szCs w:val="28"/>
+        </w:rPr>
+      </w:pPr>
+      <w:r>
+        <w:rPr>
+          <w:rFonts w:ascii="Times New Roman" w:eastAsia="Times New Roman" w:hAnsi="Times New Roman" w:cs="Times New Roman"/>
+          <w:sz w:val="24"/>
+          <w:szCs w:val="28"/>
+        </w:rPr>
+        <w:t>Compute Average using ‘</w:t>
+      </w:r>
+      <w:proofErr w:type="spellStart"/>
+      <w:r>
+        <w:rPr>
+          <w:rFonts w:ascii="Times New Roman" w:eastAsia="Times New Roman" w:hAnsi="Times New Roman" w:cs="Times New Roman"/>
+          <w:sz w:val="24"/>
+          <w:szCs w:val="28"/>
+        </w:rPr>
+        <w:t>MatchesList</w:t>
+      </w:r>
+      <w:proofErr w:type="spellEnd"/>
+      <w:r>
+        <w:rPr>
+          <w:rFonts w:ascii="Times New Roman" w:eastAsia="Times New Roman" w:hAnsi="Times New Roman" w:cs="Times New Roman"/>
+          <w:sz w:val="24"/>
+          <w:szCs w:val="28"/>
+        </w:rPr>
+        <w:t>’ array and show it to user</w:t>
+      </w:r>
+    </w:p>
+    <w:p>
+      <w:pPr>
+        <w:pStyle w:val="ListParagraph"/>
+        <w:numPr>
+          <w:ilvl w:val="1"/>
+          <w:numId w:val="1"/>
+        </w:numPr>
+        <w:rPr>
+          <w:rFonts w:ascii="Times New Roman" w:eastAsia="Times New Roman" w:hAnsi="Times New Roman" w:cs="Times New Roman"/>
+          <w:sz w:val="24"/>
+          <w:szCs w:val="28"/>
+        </w:rPr>
+      </w:pPr>
+      <w:proofErr w:type="spellStart"/>
+      <w:r>
+        <w:rPr>
+          <w:rFonts w:ascii="Times New Roman" w:eastAsia="Times New Roman" w:hAnsi="Times New Roman" w:cs="Times New Roman"/>
+          <w:sz w:val="24"/>
+          <w:szCs w:val="28"/>
+        </w:rPr>
+        <w:t>ShowFoursCount</w:t>
+      </w:r>
+      <w:proofErr w:type="spellEnd"/>
+      <w:r>
+        <w:rPr>
+          <w:rFonts w:ascii="Times New Roman" w:eastAsia="Times New Roman" w:hAnsi="Times New Roman" w:cs="Times New Roman"/>
+          <w:sz w:val="24"/>
+          <w:szCs w:val="28"/>
+        </w:rPr>
+        <w:t>()</w:t>
+      </w:r>
+    </w:p>
+    <w:p>
+      <w:pPr>
+        <w:pStyle w:val="ListParagraph"/>
+        <w:numPr>
+          <w:ilvl w:val="2"/>
+          <w:numId w:val="1"/>
+        </w:numPr>
+        <w:rPr>
+          <w:rFonts w:ascii="Times New Roman" w:eastAsia="Times New Roman" w:hAnsi="Times New Roman" w:cs="Times New Roman"/>
+          <w:sz w:val="24"/>
+          <w:szCs w:val="28"/>
+        </w:rPr>
+      </w:pPr>
+      <w:r>
+        <w:rPr>
+          <w:rFonts w:ascii="Times New Roman" w:eastAsia="Times New Roman" w:hAnsi="Times New Roman" w:cs="Times New Roman"/>
+          <w:sz w:val="24"/>
+          <w:szCs w:val="28"/>
+        </w:rPr>
+        <w:t xml:space="preserve">Counts Fours </w:t>
+      </w:r>
+      <w:r>
+        <w:rPr>
+          <w:rFonts w:ascii="Times New Roman" w:eastAsia="Times New Roman" w:hAnsi="Times New Roman" w:cs="Times New Roman"/>
+          <w:sz w:val="24"/>
+          <w:szCs w:val="28"/>
+        </w:rPr>
+        <w:t>using ‘</w:t>
+      </w:r>
+      <w:proofErr w:type="spellStart"/>
+      <w:r>
+        <w:rPr>
+          <w:rFonts w:ascii="Times New Roman" w:eastAsia="Times New Roman" w:hAnsi="Times New Roman" w:cs="Times New Roman"/>
+          <w:sz w:val="24"/>
+          <w:szCs w:val="28"/>
+        </w:rPr>
+        <w:t>MatchesList</w:t>
+      </w:r>
+      <w:proofErr w:type="spellEnd"/>
+      <w:r>
+        <w:rPr>
+          <w:rFonts w:ascii="Times New Roman" w:eastAsia="Times New Roman" w:hAnsi="Times New Roman" w:cs="Times New Roman"/>
+          <w:sz w:val="24"/>
+          <w:szCs w:val="28"/>
+        </w:rPr>
+        <w:t>’ array and show it to user</w:t>
+      </w:r>
+    </w:p>
+    <w:p>
+      <w:pPr>
+        <w:pStyle w:val="ListParagraph"/>
+        <w:numPr>
+          <w:ilvl w:val="1"/>
+          <w:numId w:val="1"/>
+        </w:numPr>
+        <w:rPr>
+          <w:rFonts w:ascii="Times New Roman" w:eastAsia="Times New Roman" w:hAnsi="Times New Roman" w:cs="Times New Roman"/>
+          <w:sz w:val="24"/>
+          <w:szCs w:val="28"/>
+        </w:rPr>
+      </w:pPr>
+      <w:proofErr w:type="spellStart"/>
+      <w:r>
+        <w:rPr>
+          <w:rFonts w:ascii="Times New Roman" w:eastAsia="Times New Roman" w:hAnsi="Times New Roman" w:cs="Times New Roman"/>
+          <w:sz w:val="24"/>
+          <w:szCs w:val="28"/>
+        </w:rPr>
+        <w:t>ShowSixesCount</w:t>
+      </w:r>
+      <w:proofErr w:type="spellEnd"/>
+      <w:r>
+        <w:rPr>
+          <w:rFonts w:ascii="Times New Roman" w:eastAsia="Times New Roman" w:hAnsi="Times New Roman" w:cs="Times New Roman"/>
+          <w:sz w:val="24"/>
+          <w:szCs w:val="28"/>
+        </w:rPr>
+        <w:t>()</w:t>
+      </w:r>
+    </w:p>
+    <w:p>
+      <w:pPr>
+        <w:pStyle w:val="ListParagraph"/>
+        <w:numPr>
+          <w:ilvl w:val="2"/>
+          <w:numId w:val="1"/>
+        </w:numPr>
+        <w:rPr>
+          <w:rFonts w:ascii="Times New Roman" w:eastAsia="Times New Roman" w:hAnsi="Times New Roman" w:cs="Times New Roman"/>
+          <w:sz w:val="24"/>
+          <w:szCs w:val="28"/>
+        </w:rPr>
+      </w:pPr>
+      <w:r>
+        <w:rPr>
+          <w:rFonts w:ascii="Times New Roman" w:eastAsia="Times New Roman" w:hAnsi="Times New Roman" w:cs="Times New Roman"/>
+          <w:sz w:val="24"/>
+          <w:szCs w:val="28"/>
+        </w:rPr>
+        <w:t xml:space="preserve">Counts Sixes </w:t>
+      </w:r>
+      <w:r>
+        <w:rPr>
+          <w:rFonts w:ascii="Times New Roman" w:eastAsia="Times New Roman" w:hAnsi="Times New Roman" w:cs="Times New Roman"/>
+          <w:sz w:val="24"/>
+          <w:szCs w:val="28"/>
+        </w:rPr>
+        <w:t>using ‘</w:t>
+      </w:r>
+      <w:proofErr w:type="spellStart"/>
+      <w:r>
+        <w:rPr>
+          <w:rFonts w:ascii="Times New Roman" w:eastAsia="Times New Roman" w:hAnsi="Times New Roman" w:cs="Times New Roman"/>
+          <w:sz w:val="24"/>
+          <w:szCs w:val="28"/>
+        </w:rPr>
+        <w:t>MatchesList</w:t>
+      </w:r>
+      <w:proofErr w:type="spellEnd"/>
+      <w:r>
+        <w:rPr>
+          <w:rFonts w:ascii="Times New Roman" w:eastAsia="Times New Roman" w:hAnsi="Times New Roman" w:cs="Times New Roman"/>
+          <w:sz w:val="24"/>
+          <w:szCs w:val="28"/>
+        </w:rPr>
+        <w:t>’ array and show it to user</w:t>
+      </w:r>
+    </w:p>
+    <w:p>
+      <w:pPr>
+        <w:pStyle w:val="ListParagraph"/>
+        <w:numPr>
+          <w:ilvl w:val="1"/>
+          <w:numId w:val="1"/>
+        </w:numPr>
+        <w:rPr>
+          <w:rFonts w:ascii="Times New Roman" w:eastAsia="Times New Roman" w:hAnsi="Times New Roman" w:cs="Times New Roman"/>
+          <w:sz w:val="24"/>
+          <w:szCs w:val="28"/>
+        </w:rPr>
+      </w:pPr>
+      <w:proofErr w:type="spellStart"/>
+      <w:r>
+        <w:rPr>
+          <w:rFonts w:ascii="Times New Roman" w:eastAsia="Times New Roman" w:hAnsi="Times New Roman" w:cs="Times New Roman"/>
+          <w:sz w:val="24"/>
+          <w:szCs w:val="28"/>
+        </w:rPr>
+        <w:t>ShowCatchesCount</w:t>
+      </w:r>
+      <w:proofErr w:type="spellEnd"/>
+      <w:r>
+        <w:rPr>
+          <w:rFonts w:ascii="Times New Roman" w:eastAsia="Times New Roman" w:hAnsi="Times New Roman" w:cs="Times New Roman"/>
+          <w:sz w:val="24"/>
+          <w:szCs w:val="28"/>
+        </w:rPr>
+        <w:t>()</w:t>
+      </w:r>
+    </w:p>
+    <w:p>
+      <w:pPr>
+        <w:pStyle w:val="ListParagraph"/>
+        <w:numPr>
+          <w:ilvl w:val="2"/>
+          <w:numId w:val="1"/>
+        </w:numPr>
+        <w:rPr>
+          <w:rFonts w:ascii="Times New Roman" w:eastAsia="Times New Roman" w:hAnsi="Times New Roman" w:cs="Times New Roman"/>
+          <w:sz w:val="24"/>
+          <w:szCs w:val="28"/>
+        </w:rPr>
+      </w:pPr>
+      <w:r>
+        <w:rPr>
+          <w:rFonts w:ascii="Times New Roman" w:eastAsia="Times New Roman" w:hAnsi="Times New Roman" w:cs="Times New Roman"/>
+          <w:sz w:val="24"/>
+          <w:szCs w:val="28"/>
+        </w:rPr>
+        <w:t xml:space="preserve">Counts Catches </w:t>
+      </w:r>
+      <w:r>
+        <w:rPr>
+          <w:rFonts w:ascii="Times New Roman" w:eastAsia="Times New Roman" w:hAnsi="Times New Roman" w:cs="Times New Roman"/>
+          <w:sz w:val="24"/>
+          <w:szCs w:val="28"/>
+        </w:rPr>
+        <w:t>using ‘</w:t>
+      </w:r>
+      <w:proofErr w:type="spellStart"/>
+      <w:r>
+        <w:rPr>
+          <w:rFonts w:ascii="Times New Roman" w:eastAsia="Times New Roman" w:hAnsi="Times New Roman" w:cs="Times New Roman"/>
+          <w:sz w:val="24"/>
+          <w:szCs w:val="28"/>
+        </w:rPr>
+        <w:t>MatchesList</w:t>
+      </w:r>
+      <w:proofErr w:type="spellEnd"/>
+      <w:r>
+        <w:rPr>
+          <w:rFonts w:ascii="Times New Roman" w:eastAsia="Times New Roman" w:hAnsi="Times New Roman" w:cs="Times New Roman"/>
+          <w:sz w:val="24"/>
+          <w:szCs w:val="28"/>
+        </w:rPr>
+        <w:t>’ array and show it to user</w:t>
+      </w:r>
+    </w:p>
+    <w:p>
+      <w:pPr>
+        <w:pStyle w:val="ListParagraph"/>
+        <w:numPr>
+          <w:ilvl w:val="1"/>
+          <w:numId w:val="1"/>
+        </w:numPr>
+        <w:rPr>
+          <w:rFonts w:ascii="Times New Roman" w:eastAsia="Times New Roman" w:hAnsi="Times New Roman" w:cs="Times New Roman"/>
+          <w:sz w:val="24"/>
+          <w:szCs w:val="28"/>
+        </w:rPr>
+      </w:pPr>
+      <w:proofErr w:type="spellStart"/>
+      <w:r>
+        <w:rPr>
+          <w:rFonts w:ascii="Times New Roman" w:eastAsia="Times New Roman" w:hAnsi="Times New Roman" w:cs="Times New Roman"/>
+          <w:sz w:val="24"/>
+          <w:szCs w:val="28"/>
+        </w:rPr>
+        <w:t>ShowTotalScores</w:t>
+      </w:r>
+      <w:proofErr w:type="spellEnd"/>
+      <w:r>
+        <w:rPr>
+          <w:rFonts w:ascii="Times New Roman" w:eastAsia="Times New Roman" w:hAnsi="Times New Roman" w:cs="Times New Roman"/>
+          <w:sz w:val="24"/>
+          <w:szCs w:val="28"/>
+        </w:rPr>
+        <w:t>()</w:t>
+      </w:r>
+    </w:p>
+    <w:p>
+      <w:pPr>
+        <w:pStyle w:val="ListParagraph"/>
+        <w:numPr>
+          <w:ilvl w:val="1"/>
+          <w:numId w:val="1"/>
+        </w:numPr>
+        <w:rPr>
+          <w:rFonts w:ascii="Times New Roman" w:eastAsia="Times New Roman" w:hAnsi="Times New Roman" w:cs="Times New Roman"/>
+          <w:sz w:val="24"/>
+          <w:szCs w:val="28"/>
+        </w:rPr>
+      </w:pPr>
+      <w:proofErr w:type="spellStart"/>
+      <w:r>
+        <w:rPr>
+          <w:rFonts w:ascii="Times New Roman" w:eastAsia="Times New Roman" w:hAnsi="Times New Roman" w:cs="Times New Roman"/>
+          <w:sz w:val="24"/>
+          <w:szCs w:val="28"/>
+        </w:rPr>
+        <w:t>ShowStrikeRate</w:t>
+      </w:r>
+      <w:proofErr w:type="spellEnd"/>
+      <w:r>
+        <w:rPr>
+          <w:rFonts w:ascii="Times New Roman" w:eastAsia="Times New Roman" w:hAnsi="Times New Roman" w:cs="Times New Roman"/>
+          <w:sz w:val="24"/>
+          <w:szCs w:val="28"/>
+        </w:rPr>
+        <w:t>()</w:t>
+      </w:r>
+    </w:p>
+    <w:p>
+      <w:pPr>
+        <w:pStyle w:val="ListParagraph"/>
+        <w:numPr>
+          <w:ilvl w:val="1"/>
+          <w:numId w:val="1"/>
+        </w:numPr>
+        <w:rPr>
+          <w:rFonts w:ascii="Times New Roman" w:eastAsia="Times New Roman" w:hAnsi="Times New Roman" w:cs="Times New Roman"/>
+          <w:sz w:val="24"/>
+          <w:szCs w:val="28"/>
+        </w:rPr>
+      </w:pPr>
+      <w:proofErr w:type="spellStart"/>
+      <w:r>
+        <w:rPr>
+          <w:rFonts w:ascii="Times New Roman" w:eastAsia="Times New Roman" w:hAnsi="Times New Roman" w:cs="Times New Roman"/>
+          <w:sz w:val="24"/>
+          <w:szCs w:val="28"/>
+        </w:rPr>
+        <w:t>ShowScoreCard</w:t>
+      </w:r>
+      <w:proofErr w:type="spellEnd"/>
+      <w:r>
+        <w:rPr>
+          <w:rFonts w:ascii="Times New Roman" w:eastAsia="Times New Roman" w:hAnsi="Times New Roman" w:cs="Times New Roman"/>
+          <w:sz w:val="24"/>
+          <w:szCs w:val="28"/>
+        </w:rPr>
+        <w:t>()</w:t>
+      </w:r>
+    </w:p>
+    <w:p>
+      <w:pPr>
+        <w:pStyle w:val="ListParagraph"/>
+        <w:numPr>
+          <w:ilvl w:val="2"/>
+          <w:numId w:val="1"/>
+        </w:numPr>
+        <w:rPr>
+          <w:rFonts w:ascii="Times New Roman" w:eastAsia="Times New Roman" w:hAnsi="Times New Roman" w:cs="Times New Roman"/>
+          <w:sz w:val="24"/>
+          <w:szCs w:val="28"/>
+        </w:rPr>
+      </w:pPr>
+      <w:r>
+        <w:rPr>
+          <w:rFonts w:ascii="Times New Roman" w:eastAsia="Times New Roman" w:hAnsi="Times New Roman" w:cs="Times New Roman"/>
+          <w:sz w:val="24"/>
+          <w:szCs w:val="28"/>
+        </w:rPr>
+        <w:t>Show result in score card format as shown previously in ‘Arrays’ practice question</w:t>
+      </w:r>
+    </w:p>
+    <w:p>
+      <w:pPr>
+        <w:pStyle w:val="ListParagraph"/>
         <w:rPr>
           <w:rFonts w:ascii="Times New Roman" w:eastAsia="Times New Roman" w:hAnsi="Times New Roman" w:cs="Times New Roman"/>
           <w:sz w:val="28"/>
@@ -7993,6 +9904,28 @@
           <w:sz w:val="28"/>
           <w:szCs w:val="28"/>
         </w:rPr>
+        <w:br w:type="page"/>
+      </w:r>
+    </w:p>
+    <w:p>
+      <w:pPr>
+        <w:rPr>
+          <w:rFonts w:ascii="Times New Roman" w:hAnsi="Times New Roman" w:cs="Times New Roman"/>
+          <w:b/>
+          <w:sz w:val="28"/>
+          <w:szCs w:val="28"/>
+        </w:rPr>
+      </w:pPr>
+      <w:bookmarkStart w:id="0" w:name="_GoBack"/>
+      <w:bookmarkEnd w:id="0"/>
+      <w:r>
+        <w:rPr>
+          <w:rFonts w:ascii="Times New Roman" w:hAnsi="Times New Roman" w:cs="Times New Roman"/>
+          <w:b/>
+          <w:sz w:val="28"/>
+          <w:szCs w:val="28"/>
+        </w:rPr>
+        <w:lastRenderedPageBreak/>
         <w:t>More exercises</w:t>
       </w:r>
       <w:r>
@@ -8585,7 +10518,7 @@
         <w:ind w:left="1440" w:hanging="360"/>
       </w:pPr>
     </w:lvl>
-    <w:lvl w:ilvl="2" w:tplc="0409001B" w:tentative="1">
+    <w:lvl w:ilvl="2" w:tplc="0409001B">
       <w:start w:val="1"/>
       <w:numFmt w:val="lowerRoman"/>
       <w:lvlText w:val="%3."/>
@@ -9348,7 +11281,6 @@
   <w:style w:type="character" w:default="1" w:styleId="DefaultParagraphFont">
     <w:name w:val="Default Paragraph Font"/>
     <w:uiPriority w:val="1"/>
-    <w:semiHidden/>
     <w:unhideWhenUsed/>
   </w:style>
   <w:style w:type="table" w:default="1" w:styleId="TableNormal">
@@ -9679,7 +11611,6 @@
   <w:style w:type="character" w:default="1" w:styleId="DefaultParagraphFont">
     <w:name w:val="Default Paragraph Font"/>
     <w:uiPriority w:val="1"/>
-    <w:semiHidden/>
     <w:unhideWhenUsed/>
   </w:style>
   <w:style w:type="table" w:default="1" w:styleId="TableNormal">

</xml_diff>